<commit_message>
Added new project. Brains Eden 2018
</commit_message>
<xml_diff>
--- a/assets/files/Ian Hudson_CV.docx
+++ b/assets/files/Ian Hudson_CV.docx
@@ -124,150 +124,305 @@
       <w:pPr>
         <w:rPr>
           <w:rFonts w:asciiTheme="majorHAnsi" w:hAnsiTheme="majorHAnsi"/>
+          <w:sz w:val="32"/>
+        </w:rPr>
+      </w:pPr>
+      <w:r>
+        <w:rPr>
+          <w:rFonts w:asciiTheme="majorHAnsi" w:hAnsiTheme="majorHAnsi"/>
           <w:b/>
-        </w:rPr>
-      </w:pPr>
-      <w:r>
-        <w:rPr>
-          <w:rFonts w:asciiTheme="majorHAnsi" w:hAnsiTheme="majorHAnsi"/>
-          <w:b/>
-        </w:rPr>
-        <w:t>Profile</w:t>
+          <w:sz w:val="32"/>
+        </w:rPr>
+        <w:t>Education and Qualifications</w:t>
       </w:r>
     </w:p>
     <w:p>
       <w:pPr>
-        <w:pStyle w:val="ListParagraph"/>
-        <w:numPr>
-          <w:ilvl w:val="0"/>
-          <w:numId w:val="12"/>
-        </w:numPr>
-        <w:rPr>
-          <w:rFonts w:asciiTheme="majorHAnsi" w:hAnsiTheme="majorHAnsi"/>
-        </w:rPr>
-      </w:pPr>
-      <w:r>
-        <w:rPr>
-          <w:rFonts w:asciiTheme="majorHAnsi" w:hAnsiTheme="majorHAnsi"/>
-        </w:rPr>
-        <w:t xml:space="preserve">Currently studying in my </w:t>
-      </w:r>
-      <w:r>
-        <w:rPr>
-          <w:rFonts w:asciiTheme="majorHAnsi" w:hAnsiTheme="majorHAnsi"/>
-        </w:rPr>
-        <w:t xml:space="preserve">final </w:t>
-      </w:r>
-      <w:r>
-        <w:rPr>
-          <w:rFonts w:asciiTheme="majorHAnsi" w:hAnsiTheme="majorHAnsi"/>
-        </w:rPr>
-        <w:t>year at the University of Gloucestershire doing Computer Games Programming.</w:t>
+        <w:rPr>
+          <w:rFonts w:asciiTheme="majorHAnsi" w:hAnsiTheme="majorHAnsi"/>
+          <w:b/>
+        </w:rPr>
+      </w:pPr>
+      <w:r>
+        <w:rPr>
+          <w:rFonts w:asciiTheme="majorHAnsi" w:hAnsiTheme="majorHAnsi"/>
+          <w:b/>
+        </w:rPr>
+        <w:t>University of Gloucestershire</w:t>
       </w:r>
     </w:p>
     <w:p>
       <w:pPr>
-        <w:pStyle w:val="ListParagraph"/>
-        <w:numPr>
-          <w:ilvl w:val="0"/>
-          <w:numId w:val="12"/>
-        </w:numPr>
-        <w:rPr>
-          <w:rFonts w:asciiTheme="majorHAnsi" w:hAnsiTheme="majorHAnsi"/>
-        </w:rPr>
-      </w:pPr>
-      <w:r>
-        <w:rPr>
-          <w:rFonts w:asciiTheme="majorHAnsi" w:hAnsiTheme="majorHAnsi"/>
-        </w:rPr>
-        <w:t>Hard working and analytical.</w:t>
+        <w:rPr>
+          <w:rFonts w:asciiTheme="majorHAnsi" w:hAnsiTheme="majorHAnsi"/>
+        </w:rPr>
+      </w:pPr>
+      <w:r>
+        <w:rPr>
+          <w:rFonts w:asciiTheme="majorHAnsi" w:hAnsiTheme="majorHAnsi"/>
+        </w:rPr>
+        <w:t>Computer Games Programming</w:t>
+      </w:r>
+      <w:r>
+        <w:rPr>
+          <w:rFonts w:asciiTheme="majorHAnsi" w:hAnsiTheme="majorHAnsi"/>
+        </w:rPr>
+        <w:tab/>
+      </w:r>
+      <w:r>
+        <w:rPr>
+          <w:rFonts w:asciiTheme="majorHAnsi" w:hAnsiTheme="majorHAnsi"/>
+        </w:rPr>
+        <w:tab/>
+      </w:r>
+      <w:r>
+        <w:rPr>
+          <w:rFonts w:asciiTheme="majorHAnsi" w:hAnsiTheme="majorHAnsi"/>
+        </w:rPr>
+        <w:tab/>
+      </w:r>
+      <w:r>
+        <w:rPr>
+          <w:rFonts w:asciiTheme="majorHAnsi" w:hAnsiTheme="majorHAnsi"/>
+        </w:rPr>
+        <w:tab/>
+      </w:r>
+      <w:r>
+        <w:rPr>
+          <w:rFonts w:asciiTheme="majorHAnsi" w:hAnsiTheme="majorHAnsi"/>
+        </w:rPr>
+        <w:tab/>
+      </w:r>
+      <w:r>
+        <w:rPr>
+          <w:rFonts w:asciiTheme="majorHAnsi" w:hAnsiTheme="majorHAnsi"/>
+        </w:rPr>
+        <w:tab/>
+        <w:t xml:space="preserve">Sept 2015 -Present </w:t>
       </w:r>
     </w:p>
     <w:p>
       <w:pPr>
-        <w:pStyle w:val="ListParagraph"/>
-        <w:numPr>
-          <w:ilvl w:val="0"/>
-          <w:numId w:val="12"/>
-        </w:numPr>
-        <w:rPr>
-          <w:rFonts w:asciiTheme="majorHAnsi" w:hAnsiTheme="majorHAnsi"/>
-        </w:rPr>
-      </w:pPr>
-      <w:r>
-        <w:rPr>
-          <w:rFonts w:asciiTheme="majorHAnsi" w:hAnsiTheme="majorHAnsi"/>
-        </w:rPr>
-        <w:t>Good communication skills.</w:t>
+        <w:rPr>
+          <w:rFonts w:asciiTheme="majorHAnsi" w:hAnsiTheme="majorHAnsi"/>
+        </w:rPr>
+      </w:pPr>
+      <w:r>
+        <w:rPr>
+          <w:rFonts w:asciiTheme="majorHAnsi" w:hAnsiTheme="majorHAnsi"/>
+        </w:rPr>
+        <w:t xml:space="preserve">Currently in my </w:t>
+      </w:r>
+      <w:r>
+        <w:rPr>
+          <w:rFonts w:asciiTheme="majorHAnsi" w:hAnsiTheme="majorHAnsi"/>
+        </w:rPr>
+        <w:t>final</w:t>
+      </w:r>
+      <w:r>
+        <w:rPr>
+          <w:rFonts w:asciiTheme="majorHAnsi" w:hAnsiTheme="majorHAnsi"/>
+        </w:rPr>
+        <w:t xml:space="preserve"> year expanding on programming languages and skills from the first year. First year key modules include: Programming and Mathematics and Introduction to Software Development. Second year key</w:t>
+      </w:r>
+      <w:r>
+        <w:rPr>
+          <w:rFonts w:asciiTheme="majorHAnsi" w:hAnsiTheme="majorHAnsi"/>
+        </w:rPr>
+        <w:t xml:space="preserve"> </w:t>
+      </w:r>
+      <w:r>
+        <w:rPr>
+          <w:rFonts w:asciiTheme="majorHAnsi" w:hAnsiTheme="majorHAnsi"/>
+        </w:rPr>
+        <w:t>modules include: Low Level Architecture, High Level Architecture and Game Engine Programming.</w:t>
       </w:r>
     </w:p>
     <w:p>
       <w:pPr>
-        <w:pStyle w:val="ListParagraph"/>
-        <w:numPr>
-          <w:ilvl w:val="0"/>
-          <w:numId w:val="12"/>
-        </w:numPr>
-        <w:rPr>
-          <w:rFonts w:asciiTheme="majorHAnsi" w:hAnsiTheme="majorHAnsi"/>
-        </w:rPr>
-      </w:pPr>
-      <w:r>
-        <w:rPr>
-          <w:rFonts w:asciiTheme="majorHAnsi" w:hAnsiTheme="majorHAnsi"/>
-        </w:rPr>
-        <w:t>Can work independently or in a team.</w:t>
+        <w:rPr>
+          <w:rFonts w:asciiTheme="majorHAnsi" w:hAnsiTheme="majorHAnsi"/>
+        </w:rPr>
+      </w:pPr>
+      <w:r>
+        <w:rPr>
+          <w:rFonts w:asciiTheme="majorHAnsi" w:hAnsiTheme="majorHAnsi"/>
+          <w:b/>
+        </w:rPr>
+        <w:t>Abingdon and Witney College</w:t>
+      </w:r>
+      <w:r>
+        <w:rPr>
+          <w:rFonts w:asciiTheme="majorHAnsi" w:hAnsiTheme="majorHAnsi"/>
+        </w:rPr>
+        <w:tab/>
+      </w:r>
+      <w:r>
+        <w:rPr>
+          <w:rFonts w:asciiTheme="majorHAnsi" w:hAnsiTheme="majorHAnsi"/>
+        </w:rPr>
+        <w:tab/>
+      </w:r>
+      <w:r>
+        <w:rPr>
+          <w:rFonts w:asciiTheme="majorHAnsi" w:hAnsiTheme="majorHAnsi"/>
+        </w:rPr>
+        <w:tab/>
+      </w:r>
+      <w:r>
+        <w:rPr>
+          <w:rFonts w:asciiTheme="majorHAnsi" w:hAnsiTheme="majorHAnsi"/>
+        </w:rPr>
+        <w:tab/>
+      </w:r>
+      <w:r>
+        <w:rPr>
+          <w:rFonts w:asciiTheme="majorHAnsi" w:hAnsiTheme="majorHAnsi"/>
+        </w:rPr>
+        <w:tab/>
+      </w:r>
+      <w:r>
+        <w:rPr>
+          <w:rFonts w:asciiTheme="majorHAnsi" w:hAnsiTheme="majorHAnsi"/>
+        </w:rPr>
+        <w:tab/>
+        <w:t>September 2013 - June 2015</w:t>
       </w:r>
     </w:p>
     <w:p>
       <w:pPr>
-        <w:pStyle w:val="ListParagraph"/>
-        <w:numPr>
-          <w:ilvl w:val="0"/>
-          <w:numId w:val="12"/>
-        </w:numPr>
-        <w:rPr>
-          <w:rFonts w:asciiTheme="majorHAnsi" w:hAnsiTheme="majorHAnsi"/>
-        </w:rPr>
-      </w:pPr>
-      <w:r>
-        <w:rPr>
-          <w:rFonts w:asciiTheme="majorHAnsi" w:hAnsiTheme="majorHAnsi"/>
-        </w:rPr>
-        <w:t>Enjoy learning new programming concepts</w:t>
+        <w:rPr>
+          <w:rFonts w:asciiTheme="majorHAnsi" w:hAnsiTheme="majorHAnsi"/>
+        </w:rPr>
+      </w:pPr>
+      <w:r>
+        <w:rPr>
+          <w:rFonts w:asciiTheme="majorHAnsi" w:hAnsiTheme="majorHAnsi"/>
+        </w:rPr>
+        <w:t xml:space="preserve">BTEC level 3 Information and Technology Extended Diploma </w:t>
+      </w:r>
+      <w:r>
+        <w:rPr>
+          <w:rFonts w:asciiTheme="majorHAnsi" w:hAnsiTheme="majorHAnsi"/>
+        </w:rPr>
+        <w:tab/>
+        <w:t xml:space="preserve">DDD </w:t>
       </w:r>
     </w:p>
     <w:p>
       <w:pPr>
-        <w:pStyle w:val="ListParagraph"/>
-        <w:numPr>
-          <w:ilvl w:val="0"/>
-          <w:numId w:val="12"/>
-        </w:numPr>
-        <w:rPr>
-          <w:rFonts w:asciiTheme="majorHAnsi" w:hAnsiTheme="majorHAnsi"/>
-        </w:rPr>
-      </w:pPr>
-      <w:r>
-        <w:rPr>
-          <w:rFonts w:asciiTheme="majorHAnsi" w:hAnsiTheme="majorHAnsi"/>
-        </w:rPr>
-        <w:t>Confident speaking in front of people.</w:t>
+        <w:rPr>
+          <w:rFonts w:asciiTheme="majorHAnsi" w:hAnsiTheme="majorHAnsi"/>
+        </w:rPr>
+      </w:pPr>
+      <w:r>
+        <w:rPr>
+          <w:rFonts w:asciiTheme="majorHAnsi" w:hAnsiTheme="majorHAnsi"/>
+        </w:rPr>
+        <w:t xml:space="preserve">GCSE English language </w:t>
+      </w:r>
+      <w:r>
+        <w:rPr>
+          <w:rFonts w:asciiTheme="majorHAnsi" w:hAnsiTheme="majorHAnsi"/>
+        </w:rPr>
+        <w:tab/>
+      </w:r>
+      <w:r>
+        <w:rPr>
+          <w:rFonts w:asciiTheme="majorHAnsi" w:hAnsiTheme="majorHAnsi"/>
+        </w:rPr>
+        <w:tab/>
+      </w:r>
+      <w:r>
+        <w:rPr>
+          <w:rFonts w:asciiTheme="majorHAnsi" w:hAnsiTheme="majorHAnsi"/>
+        </w:rPr>
+        <w:tab/>
+      </w:r>
+      <w:r>
+        <w:rPr>
+          <w:rFonts w:asciiTheme="majorHAnsi" w:hAnsiTheme="majorHAnsi"/>
+        </w:rPr>
+        <w:tab/>
+      </w:r>
+      <w:r>
+        <w:rPr>
+          <w:rFonts w:asciiTheme="majorHAnsi" w:hAnsiTheme="majorHAnsi"/>
+        </w:rPr>
+        <w:tab/>
+      </w:r>
+      <w:r>
+        <w:rPr>
+          <w:rFonts w:asciiTheme="majorHAnsi" w:hAnsiTheme="majorHAnsi"/>
+        </w:rPr>
+        <w:tab/>
+        <w:t>C</w:t>
       </w:r>
     </w:p>
     <w:p>
       <w:pPr>
         <w:rPr>
           <w:rFonts w:asciiTheme="majorHAnsi" w:hAnsiTheme="majorHAnsi"/>
+        </w:rPr>
+      </w:pPr>
+      <w:proofErr w:type="spellStart"/>
+      <w:r>
+        <w:rPr>
+          <w:rFonts w:asciiTheme="majorHAnsi" w:hAnsiTheme="majorHAnsi"/>
           <w:b/>
         </w:rPr>
-      </w:pPr>
+        <w:t>Larkmead</w:t>
+      </w:r>
+      <w:proofErr w:type="spellEnd"/>
       <w:r>
         <w:rPr>
           <w:rFonts w:asciiTheme="majorHAnsi" w:hAnsiTheme="majorHAnsi"/>
           <w:b/>
         </w:rPr>
-        <w:t>Key skills</w:t>
+        <w:t xml:space="preserve"> School</w:t>
+      </w:r>
+      <w:r>
+        <w:rPr>
+          <w:rFonts w:asciiTheme="majorHAnsi" w:hAnsiTheme="majorHAnsi"/>
+        </w:rPr>
+        <w:tab/>
+      </w:r>
+      <w:r>
+        <w:rPr>
+          <w:rFonts w:asciiTheme="majorHAnsi" w:hAnsiTheme="majorHAnsi"/>
+        </w:rPr>
+        <w:tab/>
+      </w:r>
+      <w:r>
+        <w:rPr>
+          <w:rFonts w:asciiTheme="majorHAnsi" w:hAnsiTheme="majorHAnsi"/>
+        </w:rPr>
+        <w:tab/>
+      </w:r>
+      <w:r>
+        <w:rPr>
+          <w:rFonts w:asciiTheme="majorHAnsi" w:hAnsiTheme="majorHAnsi"/>
+        </w:rPr>
+        <w:tab/>
+      </w:r>
+      <w:r>
+        <w:rPr>
+          <w:rFonts w:asciiTheme="majorHAnsi" w:hAnsiTheme="majorHAnsi"/>
+        </w:rPr>
+        <w:tab/>
+      </w:r>
+      <w:r>
+        <w:rPr>
+          <w:rFonts w:asciiTheme="majorHAnsi" w:hAnsiTheme="majorHAnsi"/>
+        </w:rPr>
+        <w:tab/>
+      </w:r>
+      <w:r>
+        <w:rPr>
+          <w:rFonts w:asciiTheme="majorHAnsi" w:hAnsiTheme="majorHAnsi"/>
+        </w:rPr>
+        <w:tab/>
+        <w:t>Sept 2010 – June 2013</w:t>
       </w:r>
     </w:p>
     <w:p>
@@ -280,104 +435,741 @@
         <w:rPr>
           <w:rFonts w:asciiTheme="majorHAnsi" w:hAnsiTheme="majorHAnsi"/>
         </w:rPr>
-        <w:t xml:space="preserve">Knowledge </w:t>
-      </w:r>
-      <w:r>
-        <w:rPr>
-          <w:rFonts w:asciiTheme="majorHAnsi" w:hAnsiTheme="majorHAnsi"/>
-        </w:rPr>
-        <w:t>in</w:t>
+        <w:t>5 GCSE’s Grade C and above including Maths</w:t>
       </w:r>
     </w:p>
     <w:p>
       <w:pPr>
-        <w:pStyle w:val="ListParagraph"/>
-        <w:numPr>
-          <w:ilvl w:val="0"/>
-          <w:numId w:val="10"/>
-        </w:numPr>
-        <w:rPr>
-          <w:rFonts w:asciiTheme="majorHAnsi" w:hAnsiTheme="majorHAnsi"/>
-        </w:rPr>
-      </w:pPr>
-      <w:r>
-        <w:rPr>
-          <w:rFonts w:asciiTheme="majorHAnsi" w:hAnsiTheme="majorHAnsi"/>
-        </w:rPr>
-        <w:t>C++,</w:t>
+        <w:rPr>
+          <w:rFonts w:asciiTheme="majorHAnsi" w:hAnsiTheme="majorHAnsi"/>
+          <w:b/>
+          <w:sz w:val="32"/>
+        </w:rPr>
+      </w:pPr>
+      <w:r>
+        <w:rPr>
+          <w:rFonts w:asciiTheme="majorHAnsi" w:hAnsiTheme="majorHAnsi"/>
+          <w:b/>
+          <w:sz w:val="32"/>
+        </w:rPr>
+        <w:t>Technical Skills</w:t>
       </w:r>
     </w:p>
     <w:p>
       <w:pPr>
-        <w:pStyle w:val="ListParagraph"/>
-        <w:numPr>
-          <w:ilvl w:val="0"/>
-          <w:numId w:val="10"/>
-        </w:numPr>
-        <w:rPr>
-          <w:rFonts w:asciiTheme="majorHAnsi" w:hAnsiTheme="majorHAnsi"/>
-        </w:rPr>
-      </w:pPr>
-      <w:r>
-        <w:rPr>
-          <w:rFonts w:asciiTheme="majorHAnsi" w:hAnsiTheme="majorHAnsi"/>
-        </w:rPr>
-        <w:t>C#,</w:t>
+        <w:rPr>
+          <w:rFonts w:asciiTheme="majorHAnsi" w:hAnsiTheme="majorHAnsi"/>
+        </w:rPr>
+      </w:pPr>
+      <w:r>
+        <w:rPr>
+          <w:rFonts w:asciiTheme="majorHAnsi" w:hAnsiTheme="majorHAnsi"/>
+        </w:rPr>
+        <w:t xml:space="preserve">Knowledge </w:t>
+      </w:r>
+      <w:r>
+        <w:rPr>
+          <w:rFonts w:asciiTheme="majorHAnsi" w:hAnsiTheme="majorHAnsi"/>
+        </w:rPr>
+        <w:t>in</w:t>
+      </w:r>
+      <w:r>
+        <w:rPr>
+          <w:rFonts w:asciiTheme="majorHAnsi" w:hAnsiTheme="majorHAnsi"/>
+        </w:rPr>
+        <w:tab/>
+      </w:r>
+      <w:r>
+        <w:rPr>
+          <w:rFonts w:asciiTheme="majorHAnsi" w:hAnsiTheme="majorHAnsi"/>
+        </w:rPr>
+        <w:tab/>
+      </w:r>
+      <w:r>
+        <w:rPr>
+          <w:rFonts w:asciiTheme="majorHAnsi" w:hAnsiTheme="majorHAnsi"/>
+        </w:rPr>
+        <w:tab/>
+      </w:r>
+      <w:r>
+        <w:rPr>
+          <w:rFonts w:asciiTheme="majorHAnsi" w:hAnsiTheme="majorHAnsi"/>
+        </w:rPr>
+        <w:tab/>
+      </w:r>
+      <w:r>
+        <w:rPr>
+          <w:rFonts w:asciiTheme="majorHAnsi" w:hAnsiTheme="majorHAnsi"/>
+        </w:rPr>
+        <w:t>IT skills covering a range of software and version control</w:t>
       </w:r>
     </w:p>
     <w:p>
       <w:pPr>
-        <w:pStyle w:val="ListParagraph"/>
-        <w:numPr>
-          <w:ilvl w:val="0"/>
-          <w:numId w:val="10"/>
-        </w:numPr>
-        <w:rPr>
-          <w:rFonts w:asciiTheme="majorHAnsi" w:hAnsiTheme="majorHAnsi"/>
-        </w:rPr>
-      </w:pPr>
-      <w:r>
-        <w:rPr>
-          <w:rFonts w:asciiTheme="majorHAnsi" w:hAnsiTheme="majorHAnsi"/>
-        </w:rPr>
-        <w:t>GLSL,</w:t>
+        <w:rPr>
+          <w:rFonts w:asciiTheme="majorHAnsi" w:hAnsiTheme="majorHAnsi"/>
+        </w:rPr>
+      </w:pPr>
+      <w:r>
+        <w:rPr>
+          <w:rFonts w:asciiTheme="majorHAnsi" w:hAnsiTheme="majorHAnsi"/>
+          <w:noProof/>
+        </w:rPr>
+        <mc:AlternateContent>
+          <mc:Choice Requires="wps">
+            <w:drawing>
+              <wp:anchor distT="45720" distB="45720" distL="114300" distR="114300" simplePos="0" relativeHeight="251664384" behindDoc="0" locked="0" layoutInCell="1" allowOverlap="1" wp14:anchorId="59E12B84" wp14:editId="6520784B">
+                <wp:simplePos x="0" y="0"/>
+                <wp:positionH relativeFrom="column">
+                  <wp:posOffset>2295525</wp:posOffset>
+                </wp:positionH>
+                <wp:positionV relativeFrom="paragraph">
+                  <wp:posOffset>60325</wp:posOffset>
+                </wp:positionV>
+                <wp:extent cx="2705100" cy="1404620"/>
+                <wp:effectExtent l="0" t="0" r="0" b="3810"/>
+                <wp:wrapSquare wrapText="bothSides"/>
+                <wp:docPr id="2" name="Text Box 2"/>
+                <wp:cNvGraphicFramePr>
+                  <a:graphicFrameLocks xmlns:a="http://schemas.openxmlformats.org/drawingml/2006/main"/>
+                </wp:cNvGraphicFramePr>
+                <a:graphic xmlns:a="http://schemas.openxmlformats.org/drawingml/2006/main">
+                  <a:graphicData uri="http://schemas.microsoft.com/office/word/2010/wordprocessingShape">
+                    <wps:wsp>
+                      <wps:cNvSpPr txBox="1">
+                        <a:spLocks noChangeArrowheads="1"/>
+                      </wps:cNvSpPr>
+                      <wps:spPr bwMode="auto">
+                        <a:xfrm>
+                          <a:off x="0" y="0"/>
+                          <a:ext cx="2705100" cy="1404620"/>
+                        </a:xfrm>
+                        <a:prstGeom prst="rect">
+                          <a:avLst/>
+                        </a:prstGeom>
+                        <a:noFill/>
+                        <a:ln w="9525">
+                          <a:noFill/>
+                          <a:miter lim="800000"/>
+                          <a:headEnd/>
+                          <a:tailEnd/>
+                        </a:ln>
+                      </wps:spPr>
+                      <wps:txbx>
+                        <w:txbxContent>
+                          <w:p>
+                            <w:pPr>
+                              <w:pStyle w:val="ListParagraph"/>
+                              <w:numPr>
+                                <w:ilvl w:val="0"/>
+                                <w:numId w:val="8"/>
+                              </w:numPr>
+                              <w:rPr>
+                                <w:rFonts w:asciiTheme="majorHAnsi" w:hAnsiTheme="majorHAnsi"/>
+                              </w:rPr>
+                            </w:pPr>
+                            <w:proofErr w:type="spellStart"/>
+                            <w:r>
+                              <w:rPr>
+                                <w:rFonts w:asciiTheme="majorHAnsi" w:hAnsiTheme="majorHAnsi"/>
+                              </w:rPr>
+                              <w:t>BitBucket</w:t>
+                            </w:r>
+                            <w:proofErr w:type="spellEnd"/>
+                            <w:r>
+                              <w:rPr>
+                                <w:rFonts w:asciiTheme="majorHAnsi" w:hAnsiTheme="majorHAnsi"/>
+                              </w:rPr>
+                              <w:t>,</w:t>
+                            </w:r>
+                          </w:p>
+                          <w:p>
+                            <w:pPr>
+                              <w:pStyle w:val="ListParagraph"/>
+                              <w:numPr>
+                                <w:ilvl w:val="0"/>
+                                <w:numId w:val="8"/>
+                              </w:numPr>
+                              <w:rPr>
+                                <w:rFonts w:asciiTheme="majorHAnsi" w:hAnsiTheme="majorHAnsi"/>
+                              </w:rPr>
+                            </w:pPr>
+                            <w:r>
+                              <w:rPr>
+                                <w:rFonts w:asciiTheme="majorHAnsi" w:hAnsiTheme="majorHAnsi"/>
+                              </w:rPr>
+                              <w:t>Git,</w:t>
+                            </w:r>
+                          </w:p>
+                          <w:p>
+                            <w:pPr>
+                              <w:pStyle w:val="ListParagraph"/>
+                              <w:numPr>
+                                <w:ilvl w:val="0"/>
+                                <w:numId w:val="8"/>
+                              </w:numPr>
+                              <w:rPr>
+                                <w:rFonts w:asciiTheme="majorHAnsi" w:hAnsiTheme="majorHAnsi"/>
+                              </w:rPr>
+                            </w:pPr>
+                            <w:r>
+                              <w:rPr>
+                                <w:rFonts w:asciiTheme="majorHAnsi" w:hAnsiTheme="majorHAnsi"/>
+                              </w:rPr>
+                              <w:t>Perforce,</w:t>
+                            </w:r>
+                          </w:p>
+                          <w:p>
+                            <w:pPr>
+                              <w:pStyle w:val="ListParagraph"/>
+                              <w:numPr>
+                                <w:ilvl w:val="0"/>
+                                <w:numId w:val="8"/>
+                              </w:numPr>
+                              <w:rPr>
+                                <w:rFonts w:asciiTheme="majorHAnsi" w:hAnsiTheme="majorHAnsi"/>
+                              </w:rPr>
+                            </w:pPr>
+                            <w:proofErr w:type="spellStart"/>
+                            <w:r>
+                              <w:rPr>
+                                <w:rFonts w:asciiTheme="majorHAnsi" w:hAnsiTheme="majorHAnsi"/>
+                              </w:rPr>
+                              <w:t>SoureTree</w:t>
+                            </w:r>
+                            <w:proofErr w:type="spellEnd"/>
+                            <w:r>
+                              <w:rPr>
+                                <w:rFonts w:asciiTheme="majorHAnsi" w:hAnsiTheme="majorHAnsi"/>
+                              </w:rPr>
+                              <w:t>,</w:t>
+                            </w:r>
+                          </w:p>
+                          <w:p>
+                            <w:pPr>
+                              <w:pStyle w:val="ListParagraph"/>
+                              <w:numPr>
+                                <w:ilvl w:val="0"/>
+                                <w:numId w:val="8"/>
+                              </w:numPr>
+                              <w:rPr>
+                                <w:rFonts w:asciiTheme="majorHAnsi" w:hAnsiTheme="majorHAnsi"/>
+                              </w:rPr>
+                            </w:pPr>
+                            <w:r>
+                              <w:rPr>
+                                <w:rFonts w:asciiTheme="majorHAnsi" w:hAnsiTheme="majorHAnsi"/>
+                              </w:rPr>
+                              <w:t>Unity,</w:t>
+                            </w:r>
+                          </w:p>
+                          <w:p>
+                            <w:pPr>
+                              <w:pStyle w:val="ListParagraph"/>
+                              <w:numPr>
+                                <w:ilvl w:val="0"/>
+                                <w:numId w:val="8"/>
+                              </w:numPr>
+                              <w:rPr>
+                                <w:rFonts w:asciiTheme="majorHAnsi" w:hAnsiTheme="majorHAnsi"/>
+                              </w:rPr>
+                            </w:pPr>
+                            <w:r>
+                              <w:rPr>
+                                <w:rFonts w:asciiTheme="majorHAnsi" w:hAnsiTheme="majorHAnsi"/>
+                              </w:rPr>
+                              <w:t>Unreal,</w:t>
+                            </w:r>
+                          </w:p>
+                          <w:p>
+                            <w:pPr>
+                              <w:pStyle w:val="ListParagraph"/>
+                              <w:numPr>
+                                <w:ilvl w:val="0"/>
+                                <w:numId w:val="8"/>
+                              </w:numPr>
+                              <w:rPr>
+                                <w:rFonts w:asciiTheme="majorHAnsi" w:hAnsiTheme="majorHAnsi"/>
+                              </w:rPr>
+                            </w:pPr>
+                            <w:r>
+                              <w:rPr>
+                                <w:rFonts w:asciiTheme="majorHAnsi" w:hAnsiTheme="majorHAnsi"/>
+                              </w:rPr>
+                              <w:t>Visual studio 2015/2017</w:t>
+                            </w:r>
+                          </w:p>
+                        </w:txbxContent>
+                      </wps:txbx>
+                      <wps:bodyPr rot="0" vert="horz" wrap="square" lIns="91440" tIns="45720" rIns="91440" bIns="45720" anchor="t" anchorCtr="0">
+                        <a:spAutoFit/>
+                      </wps:bodyPr>
+                    </wps:wsp>
+                  </a:graphicData>
+                </a:graphic>
+                <wp14:sizeRelH relativeFrom="margin">
+                  <wp14:pctWidth>0</wp14:pctWidth>
+                </wp14:sizeRelH>
+                <wp14:sizeRelV relativeFrom="margin">
+                  <wp14:pctHeight>20000</wp14:pctHeight>
+                </wp14:sizeRelV>
+              </wp:anchor>
+            </w:drawing>
+          </mc:Choice>
+          <mc:Fallback>
+            <w:pict>
+              <v:shapetype w14:anchorId="59E12B84" id="_x0000_t202" coordsize="21600,21600" o:spt="202" path="m,l,21600r21600,l21600,xe">
+                <v:stroke joinstyle="miter"/>
+                <v:path gradientshapeok="t" o:connecttype="rect"/>
+              </v:shapetype>
+              <v:shape id="Text Box 2" o:spid="_x0000_s1026" type="#_x0000_t202" style="position:absolute;margin-left:180.75pt;margin-top:4.75pt;width:213pt;height:110.6pt;z-index:251664384;visibility:visible;mso-wrap-style:square;mso-width-percent:0;mso-height-percent:200;mso-wrap-distance-left:9pt;mso-wrap-distance-top:3.6pt;mso-wrap-distance-right:9pt;mso-wrap-distance-bottom:3.6pt;mso-position-horizontal:absolute;mso-position-horizontal-relative:text;mso-position-vertical:absolute;mso-position-vertical-relative:text;mso-width-percent:0;mso-height-percent:200;mso-width-relative:margin;mso-height-relative:margin;v-text-anchor:top" o:gfxdata="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" filled="f" stroked="f">
+                <v:textbox style="mso-fit-shape-to-text:t">
+                  <w:txbxContent>
+                    <w:p>
+                      <w:pPr>
+                        <w:pStyle w:val="ListParagraph"/>
+                        <w:numPr>
+                          <w:ilvl w:val="0"/>
+                          <w:numId w:val="8"/>
+                        </w:numPr>
+                        <w:rPr>
+                          <w:rFonts w:asciiTheme="majorHAnsi" w:hAnsiTheme="majorHAnsi"/>
+                        </w:rPr>
+                      </w:pPr>
+                      <w:proofErr w:type="spellStart"/>
+                      <w:r>
+                        <w:rPr>
+                          <w:rFonts w:asciiTheme="majorHAnsi" w:hAnsiTheme="majorHAnsi"/>
+                        </w:rPr>
+                        <w:t>BitBucket</w:t>
+                      </w:r>
+                      <w:proofErr w:type="spellEnd"/>
+                      <w:r>
+                        <w:rPr>
+                          <w:rFonts w:asciiTheme="majorHAnsi" w:hAnsiTheme="majorHAnsi"/>
+                        </w:rPr>
+                        <w:t>,</w:t>
+                      </w:r>
+                    </w:p>
+                    <w:p>
+                      <w:pPr>
+                        <w:pStyle w:val="ListParagraph"/>
+                        <w:numPr>
+                          <w:ilvl w:val="0"/>
+                          <w:numId w:val="8"/>
+                        </w:numPr>
+                        <w:rPr>
+                          <w:rFonts w:asciiTheme="majorHAnsi" w:hAnsiTheme="majorHAnsi"/>
+                        </w:rPr>
+                      </w:pPr>
+                      <w:r>
+                        <w:rPr>
+                          <w:rFonts w:asciiTheme="majorHAnsi" w:hAnsiTheme="majorHAnsi"/>
+                        </w:rPr>
+                        <w:t>Git,</w:t>
+                      </w:r>
+                    </w:p>
+                    <w:p>
+                      <w:pPr>
+                        <w:pStyle w:val="ListParagraph"/>
+                        <w:numPr>
+                          <w:ilvl w:val="0"/>
+                          <w:numId w:val="8"/>
+                        </w:numPr>
+                        <w:rPr>
+                          <w:rFonts w:asciiTheme="majorHAnsi" w:hAnsiTheme="majorHAnsi"/>
+                        </w:rPr>
+                      </w:pPr>
+                      <w:r>
+                        <w:rPr>
+                          <w:rFonts w:asciiTheme="majorHAnsi" w:hAnsiTheme="majorHAnsi"/>
+                        </w:rPr>
+                        <w:t>Perforce,</w:t>
+                      </w:r>
+                    </w:p>
+                    <w:p>
+                      <w:pPr>
+                        <w:pStyle w:val="ListParagraph"/>
+                        <w:numPr>
+                          <w:ilvl w:val="0"/>
+                          <w:numId w:val="8"/>
+                        </w:numPr>
+                        <w:rPr>
+                          <w:rFonts w:asciiTheme="majorHAnsi" w:hAnsiTheme="majorHAnsi"/>
+                        </w:rPr>
+                      </w:pPr>
+                      <w:proofErr w:type="spellStart"/>
+                      <w:r>
+                        <w:rPr>
+                          <w:rFonts w:asciiTheme="majorHAnsi" w:hAnsiTheme="majorHAnsi"/>
+                        </w:rPr>
+                        <w:t>SoureTree</w:t>
+                      </w:r>
+                      <w:proofErr w:type="spellEnd"/>
+                      <w:r>
+                        <w:rPr>
+                          <w:rFonts w:asciiTheme="majorHAnsi" w:hAnsiTheme="majorHAnsi"/>
+                        </w:rPr>
+                        <w:t>,</w:t>
+                      </w:r>
+                    </w:p>
+                    <w:p>
+                      <w:pPr>
+                        <w:pStyle w:val="ListParagraph"/>
+                        <w:numPr>
+                          <w:ilvl w:val="0"/>
+                          <w:numId w:val="8"/>
+                        </w:numPr>
+                        <w:rPr>
+                          <w:rFonts w:asciiTheme="majorHAnsi" w:hAnsiTheme="majorHAnsi"/>
+                        </w:rPr>
+                      </w:pPr>
+                      <w:r>
+                        <w:rPr>
+                          <w:rFonts w:asciiTheme="majorHAnsi" w:hAnsiTheme="majorHAnsi"/>
+                        </w:rPr>
+                        <w:t>Unity,</w:t>
+                      </w:r>
+                    </w:p>
+                    <w:p>
+                      <w:pPr>
+                        <w:pStyle w:val="ListParagraph"/>
+                        <w:numPr>
+                          <w:ilvl w:val="0"/>
+                          <w:numId w:val="8"/>
+                        </w:numPr>
+                        <w:rPr>
+                          <w:rFonts w:asciiTheme="majorHAnsi" w:hAnsiTheme="majorHAnsi"/>
+                        </w:rPr>
+                      </w:pPr>
+                      <w:r>
+                        <w:rPr>
+                          <w:rFonts w:asciiTheme="majorHAnsi" w:hAnsiTheme="majorHAnsi"/>
+                        </w:rPr>
+                        <w:t>Unreal,</w:t>
+                      </w:r>
+                    </w:p>
+                    <w:p>
+                      <w:pPr>
+                        <w:pStyle w:val="ListParagraph"/>
+                        <w:numPr>
+                          <w:ilvl w:val="0"/>
+                          <w:numId w:val="8"/>
+                        </w:numPr>
+                        <w:rPr>
+                          <w:rFonts w:asciiTheme="majorHAnsi" w:hAnsiTheme="majorHAnsi"/>
+                        </w:rPr>
+                      </w:pPr>
+                      <w:r>
+                        <w:rPr>
+                          <w:rFonts w:asciiTheme="majorHAnsi" w:hAnsiTheme="majorHAnsi"/>
+                        </w:rPr>
+                        <w:t>Visual studio 2015/2017</w:t>
+                      </w:r>
+                    </w:p>
+                  </w:txbxContent>
+                </v:textbox>
+                <w10:wrap type="square"/>
+              </v:shape>
+            </w:pict>
+          </mc:Fallback>
+        </mc:AlternateContent>
+      </w:r>
+      <w:r>
+        <w:rPr>
+          <w:rFonts w:asciiTheme="majorHAnsi" w:hAnsiTheme="majorHAnsi"/>
+          <w:noProof/>
+        </w:rPr>
+        <mc:AlternateContent>
+          <mc:Choice Requires="wps">
+            <w:drawing>
+              <wp:anchor distT="45720" distB="45720" distL="114300" distR="114300" simplePos="0" relativeHeight="251657216" behindDoc="0" locked="0" layoutInCell="1" allowOverlap="1" wp14:anchorId="2B6A73EC" wp14:editId="04ACB133">
+                <wp:simplePos x="0" y="0"/>
+                <wp:positionH relativeFrom="column">
+                  <wp:posOffset>-635</wp:posOffset>
+                </wp:positionH>
+                <wp:positionV relativeFrom="paragraph">
+                  <wp:posOffset>60325</wp:posOffset>
+                </wp:positionV>
+                <wp:extent cx="2162175" cy="1404620"/>
+                <wp:effectExtent l="0" t="0" r="0" b="1270"/>
+                <wp:wrapSquare wrapText="bothSides"/>
+                <wp:docPr id="217" name="Text Box 2"/>
+                <wp:cNvGraphicFramePr>
+                  <a:graphicFrameLocks xmlns:a="http://schemas.openxmlformats.org/drawingml/2006/main"/>
+                </wp:cNvGraphicFramePr>
+                <a:graphic xmlns:a="http://schemas.openxmlformats.org/drawingml/2006/main">
+                  <a:graphicData uri="http://schemas.microsoft.com/office/word/2010/wordprocessingShape">
+                    <wps:wsp>
+                      <wps:cNvSpPr txBox="1">
+                        <a:spLocks noChangeArrowheads="1"/>
+                      </wps:cNvSpPr>
+                      <wps:spPr bwMode="auto">
+                        <a:xfrm>
+                          <a:off x="0" y="0"/>
+                          <a:ext cx="2162175" cy="1404620"/>
+                        </a:xfrm>
+                        <a:prstGeom prst="rect">
+                          <a:avLst/>
+                        </a:prstGeom>
+                        <a:noFill/>
+                        <a:ln w="9525">
+                          <a:noFill/>
+                          <a:miter lim="800000"/>
+                          <a:headEnd/>
+                          <a:tailEnd/>
+                        </a:ln>
+                      </wps:spPr>
+                      <wps:txbx>
+                        <w:txbxContent>
+                          <w:p>
+                            <w:pPr>
+                              <w:pStyle w:val="ListParagraph"/>
+                              <w:numPr>
+                                <w:ilvl w:val="0"/>
+                                <w:numId w:val="7"/>
+                              </w:numPr>
+                              <w:rPr>
+                                <w:rFonts w:asciiTheme="majorHAnsi" w:hAnsiTheme="majorHAnsi"/>
+                              </w:rPr>
+                            </w:pPr>
+                            <w:r>
+                              <w:rPr>
+                                <w:rFonts w:asciiTheme="majorHAnsi" w:hAnsiTheme="majorHAnsi"/>
+                              </w:rPr>
+                              <w:t>C++,</w:t>
+                            </w:r>
+                          </w:p>
+                          <w:p>
+                            <w:pPr>
+                              <w:pStyle w:val="ListParagraph"/>
+                              <w:numPr>
+                                <w:ilvl w:val="0"/>
+                                <w:numId w:val="7"/>
+                              </w:numPr>
+                              <w:rPr>
+                                <w:rFonts w:asciiTheme="majorHAnsi" w:hAnsiTheme="majorHAnsi"/>
+                              </w:rPr>
+                            </w:pPr>
+                            <w:r>
+                              <w:rPr>
+                                <w:rFonts w:asciiTheme="majorHAnsi" w:hAnsiTheme="majorHAnsi"/>
+                              </w:rPr>
+                              <w:t>C#,</w:t>
+                            </w:r>
+                          </w:p>
+                          <w:p>
+                            <w:pPr>
+                              <w:pStyle w:val="ListParagraph"/>
+                              <w:numPr>
+                                <w:ilvl w:val="0"/>
+                                <w:numId w:val="7"/>
+                              </w:numPr>
+                              <w:rPr>
+                                <w:rFonts w:asciiTheme="majorHAnsi" w:hAnsiTheme="majorHAnsi"/>
+                              </w:rPr>
+                            </w:pPr>
+                            <w:r>
+                              <w:rPr>
+                                <w:rFonts w:asciiTheme="majorHAnsi" w:hAnsiTheme="majorHAnsi"/>
+                              </w:rPr>
+                              <w:t>GLSL</w:t>
+                            </w:r>
+                            <w:r>
+                              <w:rPr>
+                                <w:rFonts w:asciiTheme="majorHAnsi" w:hAnsiTheme="majorHAnsi"/>
+                              </w:rPr>
+                              <w:t>/HLSL/CG</w:t>
+                            </w:r>
+                            <w:r>
+                              <w:rPr>
+                                <w:rFonts w:asciiTheme="majorHAnsi" w:hAnsiTheme="majorHAnsi"/>
+                              </w:rPr>
+                              <w:t>,</w:t>
+                            </w:r>
+                          </w:p>
+                          <w:p>
+                            <w:pPr>
+                              <w:pStyle w:val="ListParagraph"/>
+                              <w:numPr>
+                                <w:ilvl w:val="0"/>
+                                <w:numId w:val="7"/>
+                              </w:numPr>
+                              <w:rPr>
+                                <w:rFonts w:asciiTheme="majorHAnsi" w:hAnsiTheme="majorHAnsi"/>
+                              </w:rPr>
+                            </w:pPr>
+                            <w:r>
+                              <w:rPr>
+                                <w:rFonts w:asciiTheme="majorHAnsi" w:hAnsiTheme="majorHAnsi"/>
+                              </w:rPr>
+                              <w:t>OpenGL,</w:t>
+                            </w:r>
+                          </w:p>
+                          <w:p>
+                            <w:pPr>
+                              <w:pStyle w:val="ListParagraph"/>
+                              <w:numPr>
+                                <w:ilvl w:val="0"/>
+                                <w:numId w:val="7"/>
+                              </w:numPr>
+                              <w:rPr>
+                                <w:rFonts w:asciiTheme="majorHAnsi" w:hAnsiTheme="majorHAnsi"/>
+                              </w:rPr>
+                            </w:pPr>
+                            <w:r>
+                              <w:rPr>
+                                <w:rFonts w:asciiTheme="majorHAnsi" w:hAnsiTheme="majorHAnsi"/>
+                              </w:rPr>
+                              <w:t>HTML</w:t>
+                            </w:r>
+                          </w:p>
+                        </w:txbxContent>
+                      </wps:txbx>
+                      <wps:bodyPr rot="0" vert="horz" wrap="square" lIns="91440" tIns="45720" rIns="91440" bIns="45720" anchor="t" anchorCtr="0">
+                        <a:spAutoFit/>
+                      </wps:bodyPr>
+                    </wps:wsp>
+                  </a:graphicData>
+                </a:graphic>
+                <wp14:sizeRelH relativeFrom="margin">
+                  <wp14:pctWidth>0</wp14:pctWidth>
+                </wp14:sizeRelH>
+                <wp14:sizeRelV relativeFrom="margin">
+                  <wp14:pctHeight>20000</wp14:pctHeight>
+                </wp14:sizeRelV>
+              </wp:anchor>
+            </w:drawing>
+          </mc:Choice>
+          <mc:Fallback>
+            <w:pict>
+              <v:shape w14:anchorId="2B6A73EC" id="_x0000_s1027" type="#_x0000_t202" style="position:absolute;margin-left:-.05pt;margin-top:4.75pt;width:170.25pt;height:110.6pt;z-index:251657216;visibility:visible;mso-wrap-style:square;mso-width-percent:0;mso-height-percent:200;mso-wrap-distance-left:9pt;mso-wrap-distance-top:3.6pt;mso-wrap-distance-right:9pt;mso-wrap-distance-bottom:3.6pt;mso-position-horizontal:absolute;mso-position-horizontal-relative:text;mso-position-vertical:absolute;mso-position-vertical-relative:text;mso-width-percent:0;mso-height-percent:200;mso-width-relative:margin;mso-height-relative:margin;v-text-anchor:top" o:gfxdata="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" filled="f" stroked="f">
+                <v:textbox style="mso-fit-shape-to-text:t">
+                  <w:txbxContent>
+                    <w:p>
+                      <w:pPr>
+                        <w:pStyle w:val="ListParagraph"/>
+                        <w:numPr>
+                          <w:ilvl w:val="0"/>
+                          <w:numId w:val="7"/>
+                        </w:numPr>
+                        <w:rPr>
+                          <w:rFonts w:asciiTheme="majorHAnsi" w:hAnsiTheme="majorHAnsi"/>
+                        </w:rPr>
+                      </w:pPr>
+                      <w:r>
+                        <w:rPr>
+                          <w:rFonts w:asciiTheme="majorHAnsi" w:hAnsiTheme="majorHAnsi"/>
+                        </w:rPr>
+                        <w:t>C++,</w:t>
+                      </w:r>
+                    </w:p>
+                    <w:p>
+                      <w:pPr>
+                        <w:pStyle w:val="ListParagraph"/>
+                        <w:numPr>
+                          <w:ilvl w:val="0"/>
+                          <w:numId w:val="7"/>
+                        </w:numPr>
+                        <w:rPr>
+                          <w:rFonts w:asciiTheme="majorHAnsi" w:hAnsiTheme="majorHAnsi"/>
+                        </w:rPr>
+                      </w:pPr>
+                      <w:r>
+                        <w:rPr>
+                          <w:rFonts w:asciiTheme="majorHAnsi" w:hAnsiTheme="majorHAnsi"/>
+                        </w:rPr>
+                        <w:t>C#,</w:t>
+                      </w:r>
+                    </w:p>
+                    <w:p>
+                      <w:pPr>
+                        <w:pStyle w:val="ListParagraph"/>
+                        <w:numPr>
+                          <w:ilvl w:val="0"/>
+                          <w:numId w:val="7"/>
+                        </w:numPr>
+                        <w:rPr>
+                          <w:rFonts w:asciiTheme="majorHAnsi" w:hAnsiTheme="majorHAnsi"/>
+                        </w:rPr>
+                      </w:pPr>
+                      <w:r>
+                        <w:rPr>
+                          <w:rFonts w:asciiTheme="majorHAnsi" w:hAnsiTheme="majorHAnsi"/>
+                        </w:rPr>
+                        <w:t>GLSL</w:t>
+                      </w:r>
+                      <w:r>
+                        <w:rPr>
+                          <w:rFonts w:asciiTheme="majorHAnsi" w:hAnsiTheme="majorHAnsi"/>
+                        </w:rPr>
+                        <w:t>/HLSL/CG</w:t>
+                      </w:r>
+                      <w:r>
+                        <w:rPr>
+                          <w:rFonts w:asciiTheme="majorHAnsi" w:hAnsiTheme="majorHAnsi"/>
+                        </w:rPr>
+                        <w:t>,</w:t>
+                      </w:r>
+                    </w:p>
+                    <w:p>
+                      <w:pPr>
+                        <w:pStyle w:val="ListParagraph"/>
+                        <w:numPr>
+                          <w:ilvl w:val="0"/>
+                          <w:numId w:val="7"/>
+                        </w:numPr>
+                        <w:rPr>
+                          <w:rFonts w:asciiTheme="majorHAnsi" w:hAnsiTheme="majorHAnsi"/>
+                        </w:rPr>
+                      </w:pPr>
+                      <w:r>
+                        <w:rPr>
+                          <w:rFonts w:asciiTheme="majorHAnsi" w:hAnsiTheme="majorHAnsi"/>
+                        </w:rPr>
+                        <w:t>OpenGL,</w:t>
+                      </w:r>
+                    </w:p>
+                    <w:p>
+                      <w:pPr>
+                        <w:pStyle w:val="ListParagraph"/>
+                        <w:numPr>
+                          <w:ilvl w:val="0"/>
+                          <w:numId w:val="7"/>
+                        </w:numPr>
+                        <w:rPr>
+                          <w:rFonts w:asciiTheme="majorHAnsi" w:hAnsiTheme="majorHAnsi"/>
+                        </w:rPr>
+                      </w:pPr>
+                      <w:r>
+                        <w:rPr>
+                          <w:rFonts w:asciiTheme="majorHAnsi" w:hAnsiTheme="majorHAnsi"/>
+                        </w:rPr>
+                        <w:t>HTML</w:t>
+                      </w:r>
+                    </w:p>
+                  </w:txbxContent>
+                </v:textbox>
+                <w10:wrap type="square"/>
+              </v:shape>
+            </w:pict>
+          </mc:Fallback>
+        </mc:AlternateContent>
       </w:r>
     </w:p>
     <w:p>
       <w:pPr>
-        <w:pStyle w:val="ListParagraph"/>
-        <w:numPr>
-          <w:ilvl w:val="0"/>
-          <w:numId w:val="10"/>
-        </w:numPr>
-        <w:rPr>
-          <w:rFonts w:asciiTheme="majorHAnsi" w:hAnsiTheme="majorHAnsi"/>
-        </w:rPr>
-      </w:pPr>
-      <w:r>
-        <w:rPr>
-          <w:rFonts w:asciiTheme="majorHAnsi" w:hAnsiTheme="majorHAnsi"/>
-        </w:rPr>
-        <w:t>OpenGL,</w:t>
-      </w:r>
+        <w:rPr>
+          <w:rFonts w:asciiTheme="majorHAnsi" w:hAnsiTheme="majorHAnsi"/>
+        </w:rPr>
+      </w:pPr>
     </w:p>
     <w:p>
       <w:pPr>
-        <w:pStyle w:val="ListParagraph"/>
-        <w:numPr>
-          <w:ilvl w:val="0"/>
-          <w:numId w:val="10"/>
-        </w:numPr>
-        <w:rPr>
-          <w:rFonts w:asciiTheme="majorHAnsi" w:hAnsiTheme="majorHAnsi"/>
-        </w:rPr>
-      </w:pPr>
-      <w:r>
-        <w:rPr>
-          <w:rFonts w:asciiTheme="majorHAnsi" w:hAnsiTheme="majorHAnsi"/>
-        </w:rPr>
-        <w:t>HTML</w:t>
-      </w:r>
+        <w:rPr>
+          <w:rFonts w:asciiTheme="majorHAnsi" w:hAnsiTheme="majorHAnsi"/>
+        </w:rPr>
+      </w:pPr>
     </w:p>
     <w:p>
       <w:pPr>
@@ -385,796 +1177,210 @@
           <w:rFonts w:asciiTheme="majorHAnsi" w:hAnsiTheme="majorHAnsi"/>
         </w:rPr>
       </w:pPr>
-      <w:r>
-        <w:rPr>
-          <w:rFonts w:asciiTheme="majorHAnsi" w:hAnsiTheme="majorHAnsi"/>
-        </w:rPr>
-        <w:t>IT skills covering a range of software and version control</w:t>
-      </w:r>
     </w:p>
     <w:p>
       <w:pPr>
-        <w:pStyle w:val="ListParagraph"/>
-        <w:numPr>
-          <w:ilvl w:val="0"/>
-          <w:numId w:val="11"/>
-        </w:numPr>
-        <w:rPr>
-          <w:rFonts w:asciiTheme="majorHAnsi" w:hAnsiTheme="majorHAnsi"/>
-        </w:rPr>
-      </w:pPr>
-      <w:proofErr w:type="spellStart"/>
-      <w:r>
-        <w:rPr>
-          <w:rFonts w:asciiTheme="majorHAnsi" w:hAnsiTheme="majorHAnsi"/>
-        </w:rPr>
-        <w:t>BitBucket</w:t>
-      </w:r>
-      <w:proofErr w:type="spellEnd"/>
-      <w:r>
-        <w:rPr>
-          <w:rFonts w:asciiTheme="majorHAnsi" w:hAnsiTheme="majorHAnsi"/>
-        </w:rPr>
-        <w:t>,</w:t>
-      </w:r>
+        <w:rPr>
+          <w:rFonts w:asciiTheme="majorHAnsi" w:hAnsiTheme="majorHAnsi"/>
+        </w:rPr>
+      </w:pPr>
     </w:p>
     <w:p>
       <w:pPr>
-        <w:pStyle w:val="ListParagraph"/>
-        <w:numPr>
-          <w:ilvl w:val="0"/>
-          <w:numId w:val="11"/>
-        </w:numPr>
-        <w:rPr>
-          <w:rFonts w:asciiTheme="majorHAnsi" w:hAnsiTheme="majorHAnsi"/>
-        </w:rPr>
-      </w:pPr>
-      <w:r>
-        <w:rPr>
-          <w:rFonts w:asciiTheme="majorHAnsi" w:hAnsiTheme="majorHAnsi"/>
-        </w:rPr>
-        <w:t>Git</w:t>
-      </w:r>
-      <w:r>
-        <w:rPr>
-          <w:rFonts w:asciiTheme="majorHAnsi" w:hAnsiTheme="majorHAnsi"/>
-        </w:rPr>
-        <w:t>,</w:t>
+        <w:rPr>
+          <w:rFonts w:asciiTheme="majorHAnsi" w:hAnsiTheme="majorHAnsi"/>
+          <w:b/>
+          <w:sz w:val="32"/>
+        </w:rPr>
+      </w:pPr>
+      <w:r>
+        <w:rPr>
+          <w:rFonts w:asciiTheme="majorHAnsi" w:hAnsiTheme="majorHAnsi"/>
+          <w:b/>
+          <w:sz w:val="32"/>
+        </w:rPr>
+        <w:t>Relevant</w:t>
+      </w:r>
+      <w:r>
+        <w:rPr>
+          <w:rFonts w:asciiTheme="majorHAnsi" w:hAnsiTheme="majorHAnsi"/>
+          <w:b/>
+          <w:sz w:val="32"/>
+        </w:rPr>
+        <w:t xml:space="preserve"> </w:t>
+      </w:r>
+      <w:r>
+        <w:rPr>
+          <w:rFonts w:asciiTheme="majorHAnsi" w:hAnsiTheme="majorHAnsi"/>
+          <w:b/>
+          <w:sz w:val="32"/>
+        </w:rPr>
+        <w:t>E</w:t>
+      </w:r>
+      <w:r>
+        <w:rPr>
+          <w:rFonts w:asciiTheme="majorHAnsi" w:hAnsiTheme="majorHAnsi"/>
+          <w:b/>
+          <w:sz w:val="32"/>
+        </w:rPr>
+        <w:t>xperience</w:t>
       </w:r>
     </w:p>
     <w:p>
       <w:pPr>
-        <w:pStyle w:val="ListParagraph"/>
-        <w:numPr>
-          <w:ilvl w:val="0"/>
-          <w:numId w:val="11"/>
-        </w:numPr>
-        <w:rPr>
-          <w:rFonts w:asciiTheme="majorHAnsi" w:hAnsiTheme="majorHAnsi"/>
-        </w:rPr>
-      </w:pPr>
-      <w:r>
-        <w:rPr>
-          <w:rFonts w:asciiTheme="majorHAnsi" w:hAnsiTheme="majorHAnsi"/>
-        </w:rPr>
-        <w:t>Perforce,</w:t>
+        <w:rPr>
+          <w:rFonts w:asciiTheme="majorHAnsi" w:hAnsiTheme="majorHAnsi"/>
+        </w:rPr>
+      </w:pPr>
+      <w:r>
+        <w:rPr>
+          <w:rFonts w:asciiTheme="majorHAnsi" w:hAnsiTheme="majorHAnsi"/>
+        </w:rPr>
+        <w:t>Research Placement</w:t>
+      </w:r>
+      <w:r>
+        <w:rPr>
+          <w:rFonts w:asciiTheme="majorHAnsi" w:hAnsiTheme="majorHAnsi"/>
+        </w:rPr>
+        <w:tab/>
+      </w:r>
+      <w:r>
+        <w:rPr>
+          <w:rFonts w:asciiTheme="majorHAnsi" w:hAnsiTheme="majorHAnsi"/>
+        </w:rPr>
+        <w:tab/>
+      </w:r>
+      <w:r>
+        <w:rPr>
+          <w:rFonts w:asciiTheme="majorHAnsi" w:hAnsiTheme="majorHAnsi"/>
+        </w:rPr>
+        <w:tab/>
+      </w:r>
+      <w:r>
+        <w:rPr>
+          <w:rFonts w:asciiTheme="majorHAnsi" w:hAnsiTheme="majorHAnsi"/>
+        </w:rPr>
+        <w:tab/>
+      </w:r>
+      <w:r>
+        <w:rPr>
+          <w:rFonts w:asciiTheme="majorHAnsi" w:hAnsiTheme="majorHAnsi"/>
+        </w:rPr>
+        <w:tab/>
+      </w:r>
+      <w:r>
+        <w:rPr>
+          <w:rFonts w:asciiTheme="majorHAnsi" w:hAnsiTheme="majorHAnsi"/>
+        </w:rPr>
+        <w:tab/>
+      </w:r>
+      <w:r>
+        <w:rPr>
+          <w:rFonts w:asciiTheme="majorHAnsi" w:hAnsiTheme="majorHAnsi"/>
+        </w:rPr>
+        <w:tab/>
+        <w:t xml:space="preserve">Sept 2017 </w:t>
+      </w:r>
+      <w:r>
+        <w:rPr>
+          <w:rFonts w:asciiTheme="majorHAnsi" w:hAnsiTheme="majorHAnsi"/>
+        </w:rPr>
+        <w:t>–</w:t>
+      </w:r>
+      <w:r>
+        <w:rPr>
+          <w:rFonts w:asciiTheme="majorHAnsi" w:hAnsiTheme="majorHAnsi"/>
+        </w:rPr>
+        <w:t xml:space="preserve"> </w:t>
+      </w:r>
+      <w:r>
+        <w:rPr>
+          <w:rFonts w:asciiTheme="majorHAnsi" w:hAnsiTheme="majorHAnsi"/>
+        </w:rPr>
+        <w:t>July 2018</w:t>
+      </w:r>
+    </w:p>
+    <w:p>
+      <w:pPr>
+        <w:rPr>
+          <w:rFonts w:asciiTheme="majorHAnsi" w:hAnsiTheme="majorHAnsi"/>
+        </w:rPr>
+      </w:pPr>
+      <w:r>
+        <w:rPr>
+          <w:rFonts w:asciiTheme="majorHAnsi" w:hAnsiTheme="majorHAnsi"/>
+        </w:rPr>
+        <w:t xml:space="preserve">Throughout my placement </w:t>
       </w:r>
       <w:bookmarkStart w:id="0" w:name="_GoBack"/>
       <w:bookmarkEnd w:id="0"/>
     </w:p>
     <w:p>
       <w:pPr>
-        <w:pStyle w:val="ListParagraph"/>
-        <w:numPr>
-          <w:ilvl w:val="0"/>
-          <w:numId w:val="11"/>
-        </w:numPr>
-        <w:rPr>
-          <w:rFonts w:asciiTheme="majorHAnsi" w:hAnsiTheme="majorHAnsi"/>
-        </w:rPr>
-      </w:pPr>
-      <w:proofErr w:type="spellStart"/>
-      <w:r>
-        <w:rPr>
-          <w:rFonts w:asciiTheme="majorHAnsi" w:hAnsiTheme="majorHAnsi"/>
-        </w:rPr>
-        <w:t>SoureTree</w:t>
-      </w:r>
-      <w:proofErr w:type="spellEnd"/>
-      <w:r>
-        <w:rPr>
-          <w:rFonts w:asciiTheme="majorHAnsi" w:hAnsiTheme="majorHAnsi"/>
-        </w:rPr>
-        <w:t>,</w:t>
-      </w:r>
+        <w:rPr>
+          <w:rFonts w:asciiTheme="majorHAnsi" w:hAnsiTheme="majorHAnsi"/>
+        </w:rPr>
+      </w:pPr>
     </w:p>
     <w:p>
       <w:pPr>
-        <w:pStyle w:val="ListParagraph"/>
-        <w:numPr>
-          <w:ilvl w:val="0"/>
-          <w:numId w:val="11"/>
-        </w:numPr>
-        <w:rPr>
-          <w:rFonts w:asciiTheme="majorHAnsi" w:hAnsiTheme="majorHAnsi"/>
-        </w:rPr>
-      </w:pPr>
-      <w:r>
-        <w:rPr>
-          <w:rFonts w:asciiTheme="majorHAnsi" w:hAnsiTheme="majorHAnsi"/>
-        </w:rPr>
-        <w:t>Unity,</w:t>
-      </w:r>
-    </w:p>
-    <w:p>
-      <w:pPr>
-        <w:pStyle w:val="ListParagraph"/>
-        <w:numPr>
-          <w:ilvl w:val="0"/>
-          <w:numId w:val="11"/>
-        </w:numPr>
-        <w:rPr>
-          <w:rFonts w:asciiTheme="majorHAnsi" w:hAnsiTheme="majorHAnsi"/>
-        </w:rPr>
-      </w:pPr>
-      <w:r>
-        <w:rPr>
-          <w:rFonts w:asciiTheme="majorHAnsi" w:hAnsiTheme="majorHAnsi"/>
-        </w:rPr>
-        <w:t>Visual studio 2015</w:t>
-      </w:r>
-      <w:r>
-        <w:rPr>
-          <w:rFonts w:asciiTheme="majorHAnsi" w:hAnsiTheme="majorHAnsi"/>
-        </w:rPr>
-        <w:t>/2017</w:t>
-      </w:r>
-    </w:p>
-    <w:p>
-      <w:pPr>
-        <w:rPr>
-          <w:rFonts w:asciiTheme="majorHAnsi" w:hAnsiTheme="majorHAnsi"/>
-        </w:rPr>
-      </w:pPr>
-      <w:r>
-        <w:rPr>
-          <w:rFonts w:asciiTheme="majorHAnsi" w:hAnsiTheme="majorHAnsi"/>
-        </w:rPr>
-        <w:t>Strong understanding in M</w:t>
-      </w:r>
-      <w:r>
-        <w:rPr>
-          <w:rFonts w:asciiTheme="majorHAnsi" w:hAnsiTheme="majorHAnsi"/>
-        </w:rPr>
-        <w:t>athematics.</w:t>
-      </w:r>
-    </w:p>
-    <w:p>
-      <w:pPr>
-        <w:rPr>
-          <w:rFonts w:asciiTheme="majorHAnsi" w:hAnsiTheme="majorHAnsi"/>
-        </w:rPr>
-      </w:pPr>
-      <w:r>
-        <w:rPr>
-          <w:rFonts w:asciiTheme="majorHAnsi" w:hAnsiTheme="majorHAnsi"/>
-        </w:rPr>
-        <w:t>Practical problem solver.</w:t>
-      </w:r>
-    </w:p>
-    <w:p>
-      <w:pPr>
-        <w:rPr>
-          <w:rFonts w:asciiTheme="majorHAnsi" w:hAnsiTheme="majorHAnsi"/>
-        </w:rPr>
-      </w:pPr>
-      <w:r>
-        <w:rPr>
-          <w:rFonts w:asciiTheme="majorHAnsi" w:hAnsiTheme="majorHAnsi"/>
-        </w:rPr>
-        <w:t>Quick learner.</w:t>
-      </w:r>
-    </w:p>
-    <w:p>
-      <w:pPr>
-        <w:rPr>
-          <w:rFonts w:asciiTheme="majorHAnsi" w:hAnsiTheme="majorHAnsi"/>
-        </w:rPr>
-      </w:pPr>
-      <w:r>
-        <w:rPr>
-          <w:rFonts w:asciiTheme="majorHAnsi" w:hAnsiTheme="majorHAnsi"/>
-        </w:rPr>
-        <w:t>Able to give and receive clear</w:t>
-      </w:r>
-      <w:r>
-        <w:rPr>
-          <w:rFonts w:asciiTheme="majorHAnsi" w:hAnsiTheme="majorHAnsi"/>
-        </w:rPr>
-        <w:t xml:space="preserve"> and concise advice or instructions.</w:t>
-      </w:r>
-    </w:p>
-    <w:p>
-      <w:pPr>
-        <w:rPr>
-          <w:rFonts w:asciiTheme="majorHAnsi" w:hAnsiTheme="majorHAnsi"/>
-        </w:rPr>
-      </w:pPr>
-      <w:r>
-        <w:rPr>
-          <w:rFonts w:asciiTheme="majorHAnsi" w:hAnsiTheme="majorHAnsi"/>
-        </w:rPr>
-        <w:t xml:space="preserve"> </w:t>
-      </w:r>
-      <w:r>
-        <w:rPr>
-          <w:rFonts w:asciiTheme="majorHAnsi" w:hAnsiTheme="majorHAnsi"/>
-          <w:b/>
-        </w:rPr>
-        <w:t>Education and Qualifications</w:t>
-      </w:r>
-    </w:p>
-    <w:p>
-      <w:pPr>
-        <w:rPr>
-          <w:rFonts w:asciiTheme="majorHAnsi" w:hAnsiTheme="majorHAnsi"/>
-          <w:b/>
-        </w:rPr>
-      </w:pPr>
-      <w:r>
-        <w:rPr>
-          <w:rFonts w:asciiTheme="majorHAnsi" w:hAnsiTheme="majorHAnsi"/>
-          <w:b/>
+        <w:rPr>
+          <w:rFonts w:asciiTheme="majorHAnsi" w:hAnsiTheme="majorHAnsi"/>
+        </w:rPr>
+      </w:pPr>
+      <w:r>
+        <w:rPr>
+          <w:rFonts w:asciiTheme="majorHAnsi" w:hAnsiTheme="majorHAnsi"/>
         </w:rPr>
         <w:t>University of Gloucestershire</w:t>
       </w:r>
-    </w:p>
-    <w:p>
-      <w:pPr>
-        <w:rPr>
-          <w:rFonts w:asciiTheme="majorHAnsi" w:hAnsiTheme="majorHAnsi"/>
-        </w:rPr>
-      </w:pPr>
-      <w:r>
-        <w:rPr>
-          <w:rFonts w:asciiTheme="majorHAnsi" w:hAnsiTheme="majorHAnsi"/>
-          <w:b/>
-        </w:rPr>
-        <w:t>Computer Games Programming</w:t>
-      </w:r>
-      <w:r>
-        <w:rPr>
-          <w:rFonts w:asciiTheme="majorHAnsi" w:hAnsiTheme="majorHAnsi"/>
-        </w:rPr>
-        <w:tab/>
-      </w:r>
-      <w:r>
-        <w:rPr>
-          <w:rFonts w:asciiTheme="majorHAnsi" w:hAnsiTheme="majorHAnsi"/>
-        </w:rPr>
-        <w:tab/>
-      </w:r>
-      <w:r>
-        <w:rPr>
-          <w:rFonts w:asciiTheme="majorHAnsi" w:hAnsiTheme="majorHAnsi"/>
-        </w:rPr>
-        <w:tab/>
-      </w:r>
-      <w:r>
-        <w:rPr>
-          <w:rFonts w:asciiTheme="majorHAnsi" w:hAnsiTheme="majorHAnsi"/>
-        </w:rPr>
-        <w:tab/>
-      </w:r>
-      <w:r>
-        <w:rPr>
-          <w:rFonts w:asciiTheme="majorHAnsi" w:hAnsiTheme="majorHAnsi"/>
-        </w:rPr>
-        <w:tab/>
-      </w:r>
-      <w:r>
-        <w:rPr>
-          <w:rFonts w:asciiTheme="majorHAnsi" w:hAnsiTheme="majorHAnsi"/>
-        </w:rPr>
-        <w:tab/>
-        <w:t xml:space="preserve">Sept 2015 -Present </w:t>
-      </w:r>
-    </w:p>
-    <w:p>
-      <w:pPr>
-        <w:rPr>
-          <w:rFonts w:asciiTheme="majorHAnsi" w:hAnsiTheme="majorHAnsi"/>
-        </w:rPr>
-      </w:pPr>
-      <w:r>
-        <w:rPr>
-          <w:rFonts w:asciiTheme="majorHAnsi" w:hAnsiTheme="majorHAnsi"/>
-        </w:rPr>
-        <w:t>Currently in my second year expanding on programming languages and skills from the first year.</w:t>
-      </w:r>
-      <w:r>
-        <w:rPr>
-          <w:rFonts w:asciiTheme="majorHAnsi" w:hAnsiTheme="majorHAnsi"/>
-        </w:rPr>
-        <w:t xml:space="preserve"> First year k</w:t>
-      </w:r>
-      <w:r>
-        <w:rPr>
-          <w:rFonts w:asciiTheme="majorHAnsi" w:hAnsiTheme="majorHAnsi"/>
-        </w:rPr>
-        <w:t xml:space="preserve">ey modules include: </w:t>
-      </w:r>
-      <w:r>
-        <w:rPr>
-          <w:rFonts w:asciiTheme="majorHAnsi" w:hAnsiTheme="majorHAnsi"/>
-        </w:rPr>
-        <w:t>Programming and Mathematics and Introduction to Software Development. Second year key</w:t>
-      </w:r>
-      <w:r>
-        <w:rPr>
-          <w:rFonts w:asciiTheme="majorHAnsi" w:hAnsiTheme="majorHAnsi"/>
-        </w:rPr>
-        <w:t xml:space="preserve"> </w:t>
-      </w:r>
-      <w:r>
-        <w:rPr>
-          <w:rFonts w:asciiTheme="majorHAnsi" w:hAnsiTheme="majorHAnsi"/>
-        </w:rPr>
-        <w:t>modules include: Low Level Architecture, High Level Architecture and Game Engine Programming</w:t>
-      </w:r>
-      <w:r>
-        <w:rPr>
-          <w:rFonts w:asciiTheme="majorHAnsi" w:hAnsiTheme="majorHAnsi"/>
-        </w:rPr>
-        <w:t>.</w:t>
-      </w:r>
-    </w:p>
-    <w:p>
-      <w:pPr>
-        <w:rPr>
-          <w:rFonts w:asciiTheme="majorHAnsi" w:hAnsiTheme="majorHAnsi"/>
-        </w:rPr>
-      </w:pPr>
-      <w:r>
-        <w:rPr>
-          <w:rFonts w:asciiTheme="majorHAnsi" w:hAnsiTheme="majorHAnsi"/>
-          <w:b/>
-        </w:rPr>
-        <w:t>Abingdon and Witney College</w:t>
-      </w:r>
-      <w:r>
-        <w:rPr>
-          <w:rFonts w:asciiTheme="majorHAnsi" w:hAnsiTheme="majorHAnsi"/>
-        </w:rPr>
-        <w:tab/>
-      </w:r>
-      <w:r>
-        <w:rPr>
-          <w:rFonts w:asciiTheme="majorHAnsi" w:hAnsiTheme="majorHAnsi"/>
-        </w:rPr>
-        <w:tab/>
-      </w:r>
-      <w:r>
-        <w:rPr>
-          <w:rFonts w:asciiTheme="majorHAnsi" w:hAnsiTheme="majorHAnsi"/>
-        </w:rPr>
-        <w:tab/>
-      </w:r>
-      <w:r>
-        <w:rPr>
-          <w:rFonts w:asciiTheme="majorHAnsi" w:hAnsiTheme="majorHAnsi"/>
-        </w:rPr>
-        <w:tab/>
-      </w:r>
-      <w:r>
-        <w:rPr>
-          <w:rFonts w:asciiTheme="majorHAnsi" w:hAnsiTheme="majorHAnsi"/>
-        </w:rPr>
-        <w:tab/>
-      </w:r>
-      <w:r>
-        <w:rPr>
-          <w:rFonts w:asciiTheme="majorHAnsi" w:hAnsiTheme="majorHAnsi"/>
-        </w:rPr>
-        <w:tab/>
-        <w:t>September 2013 - June 2015</w:t>
-      </w:r>
-    </w:p>
-    <w:p>
-      <w:pPr>
-        <w:rPr>
-          <w:rFonts w:asciiTheme="majorHAnsi" w:hAnsiTheme="majorHAnsi"/>
-        </w:rPr>
-      </w:pPr>
-      <w:r>
-        <w:rPr>
-          <w:rFonts w:asciiTheme="majorHAnsi" w:hAnsiTheme="majorHAnsi"/>
-        </w:rPr>
-        <w:t>BTEC level 3 Information and Technology Extended D</w:t>
-      </w:r>
-      <w:r>
-        <w:rPr>
-          <w:rFonts w:asciiTheme="majorHAnsi" w:hAnsiTheme="majorHAnsi"/>
-        </w:rPr>
-        <w:t xml:space="preserve">iploma </w:t>
-      </w:r>
-      <w:r>
-        <w:rPr>
-          <w:rFonts w:asciiTheme="majorHAnsi" w:hAnsiTheme="majorHAnsi"/>
-        </w:rPr>
-        <w:tab/>
-        <w:t xml:space="preserve">DDD </w:t>
-      </w:r>
-    </w:p>
-    <w:p>
-      <w:pPr>
-        <w:rPr>
-          <w:rFonts w:asciiTheme="majorHAnsi" w:hAnsiTheme="majorHAnsi"/>
-        </w:rPr>
-      </w:pPr>
-      <w:r>
-        <w:rPr>
-          <w:rFonts w:asciiTheme="majorHAnsi" w:hAnsiTheme="majorHAnsi"/>
-        </w:rPr>
-        <w:t xml:space="preserve">GCSE English language </w:t>
-      </w:r>
-      <w:r>
-        <w:rPr>
-          <w:rFonts w:asciiTheme="majorHAnsi" w:hAnsiTheme="majorHAnsi"/>
-        </w:rPr>
-        <w:tab/>
-      </w:r>
-      <w:r>
-        <w:rPr>
-          <w:rFonts w:asciiTheme="majorHAnsi" w:hAnsiTheme="majorHAnsi"/>
-        </w:rPr>
-        <w:tab/>
-      </w:r>
-      <w:r>
-        <w:rPr>
-          <w:rFonts w:asciiTheme="majorHAnsi" w:hAnsiTheme="majorHAnsi"/>
-        </w:rPr>
-        <w:tab/>
-      </w:r>
-      <w:r>
-        <w:rPr>
-          <w:rFonts w:asciiTheme="majorHAnsi" w:hAnsiTheme="majorHAnsi"/>
-        </w:rPr>
-        <w:tab/>
-      </w:r>
-      <w:r>
-        <w:rPr>
-          <w:rFonts w:asciiTheme="majorHAnsi" w:hAnsiTheme="majorHAnsi"/>
-        </w:rPr>
-        <w:tab/>
-      </w:r>
-      <w:r>
-        <w:rPr>
-          <w:rFonts w:asciiTheme="majorHAnsi" w:hAnsiTheme="majorHAnsi"/>
-        </w:rPr>
-        <w:tab/>
-        <w:t>C</w:t>
-      </w:r>
-    </w:p>
-    <w:p>
-      <w:pPr>
-        <w:rPr>
-          <w:rFonts w:asciiTheme="majorHAnsi" w:hAnsiTheme="majorHAnsi"/>
-        </w:rPr>
-      </w:pPr>
-      <w:proofErr w:type="spellStart"/>
-      <w:r>
-        <w:rPr>
-          <w:rFonts w:asciiTheme="majorHAnsi" w:hAnsiTheme="majorHAnsi"/>
-          <w:b/>
-        </w:rPr>
-        <w:t>Larkmead</w:t>
-      </w:r>
-      <w:proofErr w:type="spellEnd"/>
-      <w:r>
-        <w:rPr>
-          <w:rFonts w:asciiTheme="majorHAnsi" w:hAnsiTheme="majorHAnsi"/>
-          <w:b/>
-        </w:rPr>
-        <w:t xml:space="preserve"> School</w:t>
-      </w:r>
-      <w:r>
-        <w:rPr>
-          <w:rFonts w:asciiTheme="majorHAnsi" w:hAnsiTheme="majorHAnsi"/>
-        </w:rPr>
-        <w:tab/>
-      </w:r>
-      <w:r>
-        <w:rPr>
-          <w:rFonts w:asciiTheme="majorHAnsi" w:hAnsiTheme="majorHAnsi"/>
-        </w:rPr>
-        <w:tab/>
-      </w:r>
-      <w:r>
-        <w:rPr>
-          <w:rFonts w:asciiTheme="majorHAnsi" w:hAnsiTheme="majorHAnsi"/>
-        </w:rPr>
-        <w:tab/>
-      </w:r>
-      <w:r>
-        <w:rPr>
-          <w:rFonts w:asciiTheme="majorHAnsi" w:hAnsiTheme="majorHAnsi"/>
-        </w:rPr>
-        <w:tab/>
-      </w:r>
-      <w:r>
-        <w:rPr>
-          <w:rFonts w:asciiTheme="majorHAnsi" w:hAnsiTheme="majorHAnsi"/>
-        </w:rPr>
-        <w:tab/>
-      </w:r>
-      <w:r>
-        <w:rPr>
-          <w:rFonts w:asciiTheme="majorHAnsi" w:hAnsiTheme="majorHAnsi"/>
-        </w:rPr>
-        <w:tab/>
-      </w:r>
-      <w:r>
-        <w:rPr>
-          <w:rFonts w:asciiTheme="majorHAnsi" w:hAnsiTheme="majorHAnsi"/>
-        </w:rPr>
-        <w:tab/>
-        <w:t>Sept 2010 – June 2013</w:t>
-      </w:r>
-    </w:p>
-    <w:p>
-      <w:pPr>
-        <w:rPr>
-          <w:rFonts w:asciiTheme="majorHAnsi" w:hAnsiTheme="majorHAnsi"/>
-        </w:rPr>
-      </w:pPr>
-      <w:r>
-        <w:rPr>
-          <w:rFonts w:asciiTheme="majorHAnsi" w:hAnsiTheme="majorHAnsi"/>
-        </w:rPr>
-        <w:lastRenderedPageBreak/>
-        <w:t>5 GCSE’s Grade C and above including Maths</w:t>
-      </w:r>
-    </w:p>
-    <w:p>
-      <w:pPr>
-        <w:rPr>
-          <w:rFonts w:asciiTheme="majorHAnsi" w:hAnsiTheme="majorHAnsi"/>
-          <w:b/>
-        </w:rPr>
-      </w:pPr>
-      <w:r>
-        <w:rPr>
-          <w:rFonts w:asciiTheme="majorHAnsi" w:hAnsiTheme="majorHAnsi"/>
-          <w:b/>
-        </w:rPr>
-        <w:t>Work experience</w:t>
-      </w:r>
-    </w:p>
-    <w:p>
-      <w:pPr>
-        <w:rPr>
-          <w:rFonts w:asciiTheme="majorHAnsi" w:hAnsiTheme="majorHAnsi"/>
-        </w:rPr>
-      </w:pPr>
-      <w:r>
-        <w:rPr>
-          <w:rFonts w:asciiTheme="majorHAnsi" w:hAnsiTheme="majorHAnsi"/>
-        </w:rPr>
-        <w:t>Lowe and Oliver Ltd</w:t>
-      </w:r>
-      <w:r>
-        <w:rPr>
-          <w:rFonts w:asciiTheme="majorHAnsi" w:hAnsiTheme="majorHAnsi"/>
-        </w:rPr>
-        <w:tab/>
-      </w:r>
-      <w:r>
-        <w:rPr>
-          <w:rFonts w:asciiTheme="majorHAnsi" w:hAnsiTheme="majorHAnsi"/>
-        </w:rPr>
-        <w:tab/>
-      </w:r>
-      <w:r>
-        <w:rPr>
-          <w:rFonts w:asciiTheme="majorHAnsi" w:hAnsiTheme="majorHAnsi"/>
-        </w:rPr>
-        <w:tab/>
-      </w:r>
-      <w:r>
-        <w:rPr>
-          <w:rFonts w:asciiTheme="majorHAnsi" w:hAnsiTheme="majorHAnsi"/>
-        </w:rPr>
-        <w:tab/>
-      </w:r>
-      <w:r>
-        <w:rPr>
-          <w:rFonts w:asciiTheme="majorHAnsi" w:hAnsiTheme="majorHAnsi"/>
-        </w:rPr>
-        <w:tab/>
-      </w:r>
-      <w:r>
-        <w:rPr>
-          <w:rFonts w:asciiTheme="majorHAnsi" w:hAnsiTheme="majorHAnsi"/>
-        </w:rPr>
-        <w:tab/>
-      </w:r>
-      <w:r>
-        <w:rPr>
-          <w:rFonts w:asciiTheme="majorHAnsi" w:hAnsiTheme="majorHAnsi"/>
-        </w:rPr>
-        <w:tab/>
-        <w:t>Spring 2010</w:t>
-      </w:r>
-    </w:p>
-    <w:p>
-      <w:pPr>
-        <w:rPr>
-          <w:rFonts w:asciiTheme="majorHAnsi" w:hAnsiTheme="majorHAnsi"/>
-        </w:rPr>
-      </w:pPr>
-      <w:r>
-        <w:rPr>
-          <w:rFonts w:asciiTheme="majorHAnsi" w:hAnsiTheme="majorHAnsi"/>
-        </w:rPr>
-        <w:t xml:space="preserve">Work Placement - </w:t>
-      </w:r>
-      <w:r>
-        <w:rPr>
-          <w:rFonts w:asciiTheme="majorHAnsi" w:hAnsiTheme="majorHAnsi"/>
-        </w:rPr>
-        <w:t xml:space="preserve"> student shadow</w:t>
-      </w:r>
-      <w:r>
-        <w:rPr>
-          <w:rFonts w:asciiTheme="majorHAnsi" w:hAnsiTheme="majorHAnsi"/>
-        </w:rPr>
-        <w:t>ing an</w:t>
-      </w:r>
-      <w:r>
-        <w:rPr>
-          <w:rFonts w:asciiTheme="majorHAnsi" w:hAnsiTheme="majorHAnsi"/>
-        </w:rPr>
-        <w:t xml:space="preserve"> electrician. </w:t>
-      </w:r>
-    </w:p>
-    <w:p>
-      <w:pPr>
-        <w:rPr>
-          <w:rFonts w:asciiTheme="majorHAnsi" w:hAnsiTheme="majorHAnsi"/>
-        </w:rPr>
-      </w:pPr>
-      <w:r>
-        <w:rPr>
-          <w:rFonts w:asciiTheme="majorHAnsi" w:hAnsiTheme="majorHAnsi"/>
-        </w:rPr>
-        <w:t>Key responsibilities:</w:t>
-      </w:r>
-    </w:p>
-    <w:p>
-      <w:pPr>
-        <w:pStyle w:val="ListParagraph"/>
-        <w:numPr>
-          <w:ilvl w:val="0"/>
-          <w:numId w:val="13"/>
-        </w:numPr>
-        <w:rPr>
-          <w:rFonts w:asciiTheme="majorHAnsi" w:hAnsiTheme="majorHAnsi"/>
-        </w:rPr>
-      </w:pPr>
-      <w:r>
-        <w:rPr>
-          <w:rFonts w:asciiTheme="majorHAnsi" w:hAnsiTheme="majorHAnsi"/>
-        </w:rPr>
-        <w:t>To collect and place equipment.</w:t>
-      </w:r>
-    </w:p>
-    <w:p>
-      <w:pPr>
-        <w:pStyle w:val="ListParagraph"/>
-        <w:numPr>
-          <w:ilvl w:val="0"/>
-          <w:numId w:val="13"/>
-        </w:numPr>
-        <w:rPr>
-          <w:rFonts w:asciiTheme="majorHAnsi" w:hAnsiTheme="majorHAnsi"/>
-        </w:rPr>
-      </w:pPr>
-      <w:r>
-        <w:rPr>
-          <w:rFonts w:asciiTheme="majorHAnsi" w:hAnsiTheme="majorHAnsi"/>
-        </w:rPr>
-        <w:t>Document cases.</w:t>
-      </w:r>
-    </w:p>
-    <w:p>
-      <w:pPr>
-        <w:pStyle w:val="ListParagraph"/>
-        <w:numPr>
-          <w:ilvl w:val="0"/>
-          <w:numId w:val="13"/>
-        </w:numPr>
-        <w:rPr>
-          <w:rFonts w:asciiTheme="majorHAnsi" w:hAnsiTheme="majorHAnsi"/>
-        </w:rPr>
-      </w:pPr>
-      <w:r>
-        <w:rPr>
-          <w:rFonts w:asciiTheme="majorHAnsi" w:hAnsiTheme="majorHAnsi"/>
-        </w:rPr>
-        <w:t>Use equipment for the correct job.</w:t>
-      </w:r>
-    </w:p>
-    <w:p>
-      <w:pPr>
-        <w:rPr>
-          <w:rFonts w:asciiTheme="majorHAnsi" w:hAnsiTheme="majorHAnsi"/>
-          <w:b/>
-        </w:rPr>
-      </w:pPr>
-      <w:r>
-        <w:rPr>
-          <w:rFonts w:asciiTheme="majorHAnsi" w:hAnsiTheme="majorHAnsi"/>
-          <w:b/>
-        </w:rPr>
-        <w:t>Employment</w:t>
-      </w:r>
-      <w:r>
-        <w:rPr>
-          <w:rFonts w:asciiTheme="majorHAnsi" w:hAnsiTheme="majorHAnsi"/>
-          <w:b/>
-        </w:rPr>
-        <w:t xml:space="preserve"> </w:t>
-      </w:r>
-    </w:p>
-    <w:p>
-      <w:pPr>
-        <w:rPr>
-          <w:rFonts w:asciiTheme="majorHAnsi" w:hAnsiTheme="majorHAnsi"/>
-        </w:rPr>
-      </w:pPr>
-      <w:r>
-        <w:rPr>
-          <w:rFonts w:asciiTheme="majorHAnsi" w:hAnsiTheme="majorHAnsi"/>
-        </w:rPr>
-        <w:t>University of Gloucestershire</w:t>
-      </w:r>
-      <w:r>
-        <w:rPr>
-          <w:rFonts w:asciiTheme="majorHAnsi" w:hAnsiTheme="majorHAnsi"/>
-        </w:rPr>
-        <w:tab/>
-      </w:r>
-      <w:r>
-        <w:rPr>
-          <w:rFonts w:asciiTheme="majorHAnsi" w:hAnsiTheme="majorHAnsi"/>
-        </w:rPr>
-        <w:tab/>
-      </w:r>
-      <w:r>
-        <w:rPr>
-          <w:rFonts w:asciiTheme="majorHAnsi" w:hAnsiTheme="majorHAnsi"/>
-        </w:rPr>
-        <w:tab/>
-      </w:r>
-      <w:r>
-        <w:rPr>
-          <w:rFonts w:asciiTheme="majorHAnsi" w:hAnsiTheme="majorHAnsi"/>
-        </w:rPr>
-        <w:tab/>
-      </w:r>
-      <w:r>
-        <w:rPr>
-          <w:rFonts w:asciiTheme="majorHAnsi" w:hAnsiTheme="majorHAnsi"/>
-        </w:rPr>
-        <w:tab/>
-      </w:r>
-      <w:r>
-        <w:rPr>
-          <w:rFonts w:asciiTheme="majorHAnsi" w:hAnsiTheme="majorHAnsi"/>
-        </w:rPr>
-        <w:tab/>
-        <w:t>2018 – 2019</w:t>
+      <w:r>
+        <w:rPr>
+          <w:rFonts w:asciiTheme="majorHAnsi" w:hAnsiTheme="majorHAnsi"/>
+        </w:rPr>
+        <w:tab/>
+      </w:r>
+      <w:r>
+        <w:rPr>
+          <w:rFonts w:asciiTheme="majorHAnsi" w:hAnsiTheme="majorHAnsi"/>
+        </w:rPr>
+        <w:tab/>
+      </w:r>
+      <w:r>
+        <w:rPr>
+          <w:rFonts w:asciiTheme="majorHAnsi" w:hAnsiTheme="majorHAnsi"/>
+        </w:rPr>
+        <w:tab/>
+      </w:r>
+      <w:r>
+        <w:rPr>
+          <w:rFonts w:asciiTheme="majorHAnsi" w:hAnsiTheme="majorHAnsi"/>
+        </w:rPr>
+        <w:tab/>
+      </w:r>
+      <w:r>
+        <w:rPr>
+          <w:rFonts w:asciiTheme="majorHAnsi" w:hAnsiTheme="majorHAnsi"/>
+        </w:rPr>
+        <w:tab/>
+      </w:r>
+      <w:r>
+        <w:rPr>
+          <w:rFonts w:asciiTheme="majorHAnsi" w:hAnsiTheme="majorHAnsi"/>
+        </w:rPr>
+        <w:tab/>
+      </w:r>
+      <w:r>
+        <w:rPr>
+          <w:rFonts w:asciiTheme="majorHAnsi" w:hAnsiTheme="majorHAnsi"/>
+        </w:rPr>
+        <w:t>Sept 2018</w:t>
+      </w:r>
+      <w:r>
+        <w:rPr>
+          <w:rFonts w:asciiTheme="majorHAnsi" w:hAnsiTheme="majorHAnsi"/>
+        </w:rPr>
+        <w:t xml:space="preserve"> – July 2019</w:t>
       </w:r>
     </w:p>
     <w:p>
@@ -1275,386 +1481,10 @@
           <w:rFonts w:asciiTheme="majorHAnsi" w:hAnsiTheme="majorHAnsi"/>
         </w:rPr>
       </w:pPr>
-      <w:r>
-        <w:rPr>
-          <w:rFonts w:asciiTheme="majorHAnsi" w:hAnsiTheme="majorHAnsi"/>
-        </w:rPr>
-        <w:t>Homebase</w:t>
-      </w:r>
-      <w:r>
-        <w:rPr>
-          <w:rFonts w:asciiTheme="majorHAnsi" w:hAnsiTheme="majorHAnsi"/>
-        </w:rPr>
-        <w:tab/>
-      </w:r>
-      <w:r>
-        <w:rPr>
-          <w:rFonts w:asciiTheme="majorHAnsi" w:hAnsiTheme="majorHAnsi"/>
-        </w:rPr>
-        <w:tab/>
-      </w:r>
-      <w:r>
-        <w:rPr>
-          <w:rFonts w:asciiTheme="majorHAnsi" w:hAnsiTheme="majorHAnsi"/>
-        </w:rPr>
-        <w:tab/>
-      </w:r>
-      <w:r>
-        <w:rPr>
-          <w:rFonts w:asciiTheme="majorHAnsi" w:hAnsiTheme="majorHAnsi"/>
-        </w:rPr>
-        <w:tab/>
-      </w:r>
-      <w:r>
-        <w:rPr>
-          <w:rFonts w:asciiTheme="majorHAnsi" w:hAnsiTheme="majorHAnsi"/>
-        </w:rPr>
-        <w:tab/>
-      </w:r>
-      <w:r>
-        <w:rPr>
-          <w:rFonts w:asciiTheme="majorHAnsi" w:hAnsiTheme="majorHAnsi"/>
-        </w:rPr>
-        <w:tab/>
-      </w:r>
-      <w:r>
-        <w:rPr>
-          <w:rFonts w:asciiTheme="majorHAnsi" w:hAnsiTheme="majorHAnsi"/>
-        </w:rPr>
-        <w:tab/>
-      </w:r>
-      <w:r>
-        <w:rPr>
-          <w:rFonts w:asciiTheme="majorHAnsi" w:hAnsiTheme="majorHAnsi"/>
-        </w:rPr>
-        <w:tab/>
-        <w:t xml:space="preserve">2013 </w:t>
-      </w:r>
-      <w:r>
-        <w:rPr>
-          <w:rFonts w:asciiTheme="majorHAnsi" w:hAnsiTheme="majorHAnsi"/>
-        </w:rPr>
-        <w:t>-</w:t>
-      </w:r>
-      <w:r>
-        <w:rPr>
-          <w:rFonts w:asciiTheme="majorHAnsi" w:hAnsiTheme="majorHAnsi"/>
-        </w:rPr>
-        <w:t xml:space="preserve"> </w:t>
-      </w:r>
-      <w:r>
-        <w:rPr>
-          <w:rFonts w:asciiTheme="majorHAnsi" w:hAnsiTheme="majorHAnsi"/>
-        </w:rPr>
-        <w:t>2015</w:t>
-      </w:r>
-      <w:r>
-        <w:rPr>
-          <w:rFonts w:asciiTheme="majorHAnsi" w:hAnsiTheme="majorHAnsi"/>
-        </w:rPr>
-        <w:tab/>
-      </w:r>
-      <w:r>
-        <w:rPr>
-          <w:rFonts w:asciiTheme="majorHAnsi" w:hAnsiTheme="majorHAnsi"/>
-        </w:rPr>
-        <w:tab/>
-      </w:r>
-    </w:p>
-    <w:p>
-      <w:pPr>
-        <w:rPr>
-          <w:rFonts w:asciiTheme="majorHAnsi" w:hAnsiTheme="majorHAnsi"/>
-        </w:rPr>
-      </w:pPr>
-      <w:r>
-        <w:rPr>
-          <w:rFonts w:asciiTheme="majorHAnsi" w:hAnsiTheme="majorHAnsi"/>
-        </w:rPr>
-        <w:t xml:space="preserve">Part time member of the replenishment team.    </w:t>
-      </w:r>
-    </w:p>
-    <w:p>
-      <w:pPr>
-        <w:rPr>
-          <w:rFonts w:asciiTheme="majorHAnsi" w:hAnsiTheme="majorHAnsi"/>
-        </w:rPr>
-      </w:pPr>
-      <w:r>
-        <w:rPr>
-          <w:rFonts w:asciiTheme="majorHAnsi" w:hAnsiTheme="majorHAnsi"/>
-        </w:rPr>
-        <w:t>Key responsibilities:</w:t>
-      </w:r>
-    </w:p>
-    <w:p>
-      <w:pPr>
-        <w:pStyle w:val="ListParagraph"/>
-        <w:numPr>
-          <w:ilvl w:val="0"/>
-          <w:numId w:val="14"/>
-        </w:numPr>
-        <w:rPr>
-          <w:rFonts w:asciiTheme="majorHAnsi" w:hAnsiTheme="majorHAnsi"/>
-        </w:rPr>
-      </w:pPr>
-      <w:r>
-        <w:rPr>
-          <w:rFonts w:asciiTheme="majorHAnsi" w:hAnsiTheme="majorHAnsi"/>
-        </w:rPr>
-        <w:t>To put new stock on shelves in the correct positions as quickly as possible.</w:t>
-      </w:r>
-    </w:p>
-    <w:p>
-      <w:pPr>
-        <w:pStyle w:val="ListParagraph"/>
-        <w:numPr>
-          <w:ilvl w:val="0"/>
-          <w:numId w:val="14"/>
-        </w:numPr>
-        <w:rPr>
-          <w:rFonts w:asciiTheme="majorHAnsi" w:hAnsiTheme="majorHAnsi"/>
-        </w:rPr>
-      </w:pPr>
-      <w:r>
-        <w:rPr>
-          <w:rFonts w:asciiTheme="majorHAnsi" w:hAnsiTheme="majorHAnsi"/>
-        </w:rPr>
-        <w:t>To help customers when asked and answer any queries they many have.</w:t>
-      </w:r>
-    </w:p>
-    <w:p>
-      <w:pPr>
-        <w:pStyle w:val="ListParagraph"/>
-        <w:numPr>
-          <w:ilvl w:val="0"/>
-          <w:numId w:val="14"/>
-        </w:numPr>
-        <w:rPr>
-          <w:rFonts w:asciiTheme="majorHAnsi" w:hAnsiTheme="majorHAnsi"/>
-        </w:rPr>
-      </w:pPr>
-      <w:r>
-        <w:rPr>
-          <w:rFonts w:asciiTheme="majorHAnsi" w:hAnsiTheme="majorHAnsi"/>
-        </w:rPr>
-        <w:t>To face forward (to bring stock from the back of a shelf to the front).</w:t>
-      </w:r>
-    </w:p>
-    <w:p>
-      <w:pPr>
-        <w:pStyle w:val="ListParagraph"/>
-        <w:numPr>
-          <w:ilvl w:val="0"/>
-          <w:numId w:val="14"/>
-        </w:numPr>
-        <w:rPr>
-          <w:rFonts w:asciiTheme="majorHAnsi" w:hAnsiTheme="majorHAnsi"/>
-        </w:rPr>
-      </w:pPr>
-      <w:r>
-        <w:rPr>
-          <w:rFonts w:asciiTheme="majorHAnsi" w:hAnsiTheme="majorHAnsi"/>
-        </w:rPr>
-        <w:t>To work alone or help others in teams.</w:t>
-      </w:r>
-    </w:p>
-    <w:p>
-      <w:pPr>
-        <w:pStyle w:val="ListParagraph"/>
-        <w:numPr>
-          <w:ilvl w:val="0"/>
-          <w:numId w:val="14"/>
-        </w:numPr>
-        <w:rPr>
-          <w:rFonts w:asciiTheme="majorHAnsi" w:hAnsiTheme="majorHAnsi"/>
-        </w:rPr>
-      </w:pPr>
-      <w:r>
-        <w:rPr>
-          <w:rFonts w:asciiTheme="majorHAnsi" w:hAnsiTheme="majorHAnsi"/>
-        </w:rPr>
-        <w:t>To use the RF gun for scanning barcodes.</w:t>
-      </w:r>
-    </w:p>
-    <w:p>
-      <w:pPr>
-        <w:rPr>
-          <w:rFonts w:asciiTheme="majorHAnsi" w:hAnsiTheme="majorHAnsi"/>
-          <w:b/>
-        </w:rPr>
-      </w:pPr>
-      <w:r>
-        <w:rPr>
-          <w:rFonts w:asciiTheme="majorHAnsi" w:hAnsiTheme="majorHAnsi"/>
-          <w:b/>
-        </w:rPr>
-        <w:t xml:space="preserve">Hobbies/Interests </w:t>
-      </w:r>
-    </w:p>
-    <w:p>
-      <w:pPr>
-        <w:rPr>
-          <w:rFonts w:asciiTheme="majorHAnsi" w:hAnsiTheme="majorHAnsi"/>
-          <w:b/>
-        </w:rPr>
-      </w:pPr>
-      <w:r>
-        <w:rPr>
-          <w:rFonts w:asciiTheme="majorHAnsi" w:hAnsiTheme="majorHAnsi"/>
-          <w:b/>
-        </w:rPr>
-        <w:t xml:space="preserve">Shotokan Karate </w:t>
-      </w:r>
-    </w:p>
-    <w:p>
-      <w:pPr>
-        <w:rPr>
-          <w:rFonts w:asciiTheme="majorHAnsi" w:hAnsiTheme="majorHAnsi"/>
-        </w:rPr>
-      </w:pPr>
-      <w:r>
-        <w:rPr>
-          <w:rFonts w:asciiTheme="majorHAnsi" w:hAnsiTheme="majorHAnsi"/>
-        </w:rPr>
-        <w:t xml:space="preserve">I have been doing karate for over 5 </w:t>
-      </w:r>
-      <w:r>
-        <w:rPr>
-          <w:rFonts w:asciiTheme="majorHAnsi" w:hAnsiTheme="majorHAnsi"/>
-        </w:rPr>
-        <w:t>years</w:t>
-      </w:r>
-      <w:r>
-        <w:rPr>
-          <w:rFonts w:asciiTheme="majorHAnsi" w:hAnsiTheme="majorHAnsi"/>
-        </w:rPr>
-        <w:t xml:space="preserve"> now and have reach</w:t>
-      </w:r>
-      <w:r>
-        <w:rPr>
-          <w:rFonts w:asciiTheme="majorHAnsi" w:hAnsiTheme="majorHAnsi"/>
-        </w:rPr>
-        <w:t>ed</w:t>
-      </w:r>
-      <w:r>
-        <w:rPr>
-          <w:rFonts w:asciiTheme="majorHAnsi" w:hAnsiTheme="majorHAnsi"/>
-        </w:rPr>
-        <w:t xml:space="preserve"> the grade or </w:t>
-      </w:r>
-      <w:proofErr w:type="spellStart"/>
-      <w:r>
-        <w:rPr>
-          <w:rFonts w:asciiTheme="majorHAnsi" w:hAnsiTheme="majorHAnsi"/>
-        </w:rPr>
-        <w:t>Nidan</w:t>
-      </w:r>
-      <w:proofErr w:type="spellEnd"/>
-      <w:r>
-        <w:rPr>
-          <w:rFonts w:asciiTheme="majorHAnsi" w:hAnsiTheme="majorHAnsi"/>
-        </w:rPr>
-        <w:t xml:space="preserve"> (2</w:t>
-      </w:r>
-      <w:r>
-        <w:rPr>
-          <w:rFonts w:asciiTheme="majorHAnsi" w:hAnsiTheme="majorHAnsi"/>
-          <w:vertAlign w:val="superscript"/>
-        </w:rPr>
-        <w:t>nd</w:t>
-      </w:r>
-      <w:r>
-        <w:rPr>
-          <w:rFonts w:asciiTheme="majorHAnsi" w:hAnsiTheme="majorHAnsi"/>
-        </w:rPr>
-        <w:t xml:space="preserve"> Dan black belt). This required a high level of dedication and motivation to be able to reach 2</w:t>
-      </w:r>
-      <w:r>
-        <w:rPr>
-          <w:rFonts w:asciiTheme="majorHAnsi" w:hAnsiTheme="majorHAnsi"/>
-          <w:vertAlign w:val="superscript"/>
-        </w:rPr>
-        <w:t>nd</w:t>
-      </w:r>
-      <w:r>
-        <w:rPr>
-          <w:rFonts w:asciiTheme="majorHAnsi" w:hAnsiTheme="majorHAnsi"/>
-        </w:rPr>
-        <w:t xml:space="preserve"> Dan. I have gained discipline and team leader skills from this. I have also taught other students, who were</w:t>
-      </w:r>
-      <w:r>
-        <w:rPr>
-          <w:rFonts w:asciiTheme="majorHAnsi" w:hAnsiTheme="majorHAnsi"/>
-        </w:rPr>
-        <w:t xml:space="preserve"> both</w:t>
-      </w:r>
-      <w:r>
-        <w:rPr>
-          <w:rFonts w:asciiTheme="majorHAnsi" w:hAnsiTheme="majorHAnsi"/>
-        </w:rPr>
-        <w:t xml:space="preserve"> older and younger than myself.</w:t>
-      </w:r>
-    </w:p>
-    <w:p>
-      <w:pPr>
-        <w:rPr>
-          <w:rFonts w:asciiTheme="majorHAnsi" w:hAnsiTheme="majorHAnsi"/>
-          <w:b/>
-        </w:rPr>
-      </w:pPr>
-      <w:r>
-        <w:rPr>
-          <w:rFonts w:asciiTheme="majorHAnsi" w:hAnsiTheme="majorHAnsi"/>
-          <w:b/>
-        </w:rPr>
-        <w:t>Badminton</w:t>
-      </w:r>
-    </w:p>
-    <w:p>
-      <w:pPr>
-        <w:rPr>
-          <w:rFonts w:asciiTheme="majorHAnsi" w:hAnsiTheme="majorHAnsi"/>
-        </w:rPr>
-      </w:pPr>
-      <w:r>
-        <w:rPr>
-          <w:rFonts w:asciiTheme="majorHAnsi" w:hAnsiTheme="majorHAnsi"/>
-        </w:rPr>
-        <w:t>During my time at university I joined universal sports badminton club.</w:t>
-      </w:r>
-    </w:p>
-    <w:p>
-      <w:pPr>
-        <w:rPr>
-          <w:rFonts w:asciiTheme="majorHAnsi" w:hAnsiTheme="majorHAnsi"/>
-          <w:b/>
-        </w:rPr>
-      </w:pPr>
-      <w:r>
-        <w:rPr>
-          <w:rFonts w:asciiTheme="majorHAnsi" w:hAnsiTheme="majorHAnsi"/>
-          <w:b/>
-        </w:rPr>
-        <w:t xml:space="preserve">References </w:t>
-      </w:r>
-    </w:p>
-    <w:p>
-      <w:pPr>
-        <w:rPr>
-          <w:rFonts w:asciiTheme="majorHAnsi" w:hAnsiTheme="majorHAnsi"/>
-        </w:rPr>
-      </w:pPr>
-      <w:r>
-        <w:rPr>
-          <w:rFonts w:asciiTheme="majorHAnsi" w:hAnsiTheme="majorHAnsi"/>
-        </w:rPr>
-        <w:t>Available on request.</w:t>
-      </w:r>
     </w:p>
     <w:sectPr>
       <w:pgSz w:w="11906" w:h="16838"/>
-      <w:pgMar w:top="720" w:right="1440" w:bottom="720" w:left="1440" w:header="709" w:footer="709" w:gutter="0"/>
+      <w:pgMar w:top="720" w:right="720" w:bottom="720" w:left="720" w:header="709" w:footer="709" w:gutter="0"/>
       <w:cols w:space="708"/>
       <w:docGrid w:linePitch="360"/>
     </w:sectPr>
@@ -2232,7 +2062,7 @@
   <w:abstractNum w:abstractNumId="5" w15:restartNumberingAfterBreak="0">
     <w:nsid w:val="3A1909B4"/>
     <w:multiLevelType w:val="hybridMultilevel"/>
-    <w:tmpl w:val="B6F43588"/>
+    <w:tmpl w:val="54B06BBC"/>
     <w:lvl w:ilvl="0" w:tplc="04090001">
       <w:start w:val="1"/>
       <w:numFmt w:val="bullet"/>
@@ -2965,6 +2795,7 @@
     <w:lsdException w:name="HTML Sample" w:semiHidden="1" w:unhideWhenUsed="1"/>
     <w:lsdException w:name="HTML Typewriter" w:semiHidden="1" w:unhideWhenUsed="1"/>
     <w:lsdException w:name="HTML Variable" w:semiHidden="1" w:unhideWhenUsed="1"/>
+    <w:lsdException w:name="Normal Table" w:semiHidden="1" w:unhideWhenUsed="1"/>
     <w:lsdException w:name="annotation subject" w:semiHidden="1" w:unhideWhenUsed="1"/>
     <w:lsdException w:name="No List" w:semiHidden="1" w:unhideWhenUsed="1"/>
     <w:lsdException w:name="Outline List 1" w:semiHidden="1" w:unhideWhenUsed="1"/>
@@ -3011,8 +2842,10 @@
     <w:lsdException w:name="Table Subtle 2" w:semiHidden="1" w:unhideWhenUsed="1"/>
     <w:lsdException w:name="Table Web 1" w:semiHidden="1" w:unhideWhenUsed="1"/>
     <w:lsdException w:name="Table Web 2" w:semiHidden="1" w:unhideWhenUsed="1"/>
+    <w:lsdException w:name="Table Web 3" w:semiHidden="1" w:unhideWhenUsed="1"/>
     <w:lsdException w:name="Balloon Text" w:semiHidden="1" w:unhideWhenUsed="1"/>
     <w:lsdException w:name="Table Grid" w:uiPriority="39"/>
+    <w:lsdException w:name="Table Theme" w:semiHidden="1" w:unhideWhenUsed="1"/>
     <w:lsdException w:name="Placeholder Text" w:semiHidden="1"/>
     <w:lsdException w:name="No Spacing" w:uiPriority="1" w:qFormat="1"/>
     <w:lsdException w:name="Light Shading" w:uiPriority="60"/>

</xml_diff>

<commit_message>
update cv, opengl project page
</commit_message>
<xml_diff>
--- a/assets/files/Ian Hudson_CV.docx
+++ b/assets/files/Ian Hudson_CV.docx
@@ -228,7 +228,7 @@
         <w:rPr>
           <w:rFonts w:asciiTheme="majorHAnsi" w:hAnsiTheme="majorHAnsi"/>
         </w:rPr>
-        <w:t xml:space="preserve">Present </w:t>
+        <w:t>2019</w:t>
       </w:r>
     </w:p>
     <w:p>
@@ -1411,522 +1411,516 @@
         </w:rPr>
         <w:tab/>
       </w:r>
-      <w:r>
-        <w:rPr>
-          <w:rFonts w:asciiTheme="majorHAnsi" w:hAnsiTheme="majorHAnsi"/>
-        </w:rPr>
-        <w:t xml:space="preserve">2018 </w:t>
-      </w:r>
-      <w:r>
-        <w:rPr>
-          <w:rFonts w:asciiTheme="majorHAnsi" w:hAnsiTheme="majorHAnsi"/>
-        </w:rPr>
-        <w:t xml:space="preserve">- </w:t>
-      </w:r>
-      <w:r>
-        <w:rPr>
-          <w:rFonts w:asciiTheme="majorHAnsi" w:hAnsiTheme="majorHAnsi"/>
-        </w:rPr>
-        <w:t>2019</w:t>
-      </w:r>
-    </w:p>
-    <w:p>
-      <w:pPr>
-        <w:rPr>
-          <w:rFonts w:asciiTheme="majorHAnsi" w:hAnsiTheme="majorHAnsi"/>
-        </w:rPr>
-      </w:pPr>
-      <w:r>
-        <w:rPr>
-          <w:rFonts w:asciiTheme="majorHAnsi" w:hAnsiTheme="majorHAnsi"/>
-        </w:rPr>
-        <w:t>My key responsibilities</w:t>
-      </w:r>
-      <w:r>
-        <w:rPr>
-          <w:rFonts w:asciiTheme="majorHAnsi" w:hAnsiTheme="majorHAnsi"/>
-        </w:rPr>
-        <w:t xml:space="preserve"> </w:t>
-      </w:r>
-      <w:r>
-        <w:rPr>
-          <w:rFonts w:asciiTheme="majorHAnsi" w:hAnsiTheme="majorHAnsi"/>
-        </w:rPr>
-        <w:t>in</w:t>
-      </w:r>
-      <w:r>
-        <w:rPr>
-          <w:rFonts w:asciiTheme="majorHAnsi" w:hAnsiTheme="majorHAnsi"/>
-        </w:rPr>
-        <w:t xml:space="preserve"> this role include assisting students in their </w:t>
-      </w:r>
-      <w:r>
-        <w:rPr>
-          <w:rFonts w:asciiTheme="majorHAnsi" w:hAnsiTheme="majorHAnsi"/>
-        </w:rPr>
-        <w:t>assessed</w:t>
-      </w:r>
-      <w:r>
-        <w:rPr>
-          <w:rFonts w:asciiTheme="majorHAnsi" w:hAnsiTheme="majorHAnsi"/>
-        </w:rPr>
-        <w:t xml:space="preserve"> tutorials and module projects</w:t>
-      </w:r>
-      <w:r>
-        <w:rPr>
-          <w:rFonts w:asciiTheme="majorHAnsi" w:hAnsiTheme="majorHAnsi"/>
-        </w:rPr>
-        <w:t xml:space="preserve"> in C++</w:t>
-      </w:r>
-      <w:r>
-        <w:rPr>
-          <w:rFonts w:asciiTheme="majorHAnsi" w:hAnsiTheme="majorHAnsi"/>
-        </w:rPr>
-        <w:t xml:space="preserve">. I </w:t>
-      </w:r>
-      <w:r>
-        <w:rPr>
-          <w:rFonts w:asciiTheme="majorHAnsi" w:hAnsiTheme="majorHAnsi"/>
-        </w:rPr>
-        <w:t>must</w:t>
-      </w:r>
-      <w:r>
-        <w:rPr>
-          <w:rFonts w:asciiTheme="majorHAnsi" w:hAnsiTheme="majorHAnsi"/>
-        </w:rPr>
-        <w:t xml:space="preserve"> communicate concisely </w:t>
-      </w:r>
-      <w:r>
-        <w:rPr>
-          <w:rFonts w:asciiTheme="majorHAnsi" w:hAnsiTheme="majorHAnsi"/>
-        </w:rPr>
-        <w:t>towards the students, so they are able to understand what the code is doing and offer help and advice when requested or needed.</w:t>
-      </w:r>
-    </w:p>
-    <w:p>
-      <w:pPr>
-        <w:rPr>
-          <w:rFonts w:asciiTheme="majorHAnsi" w:hAnsiTheme="majorHAnsi"/>
-          <w:b/>
-        </w:rPr>
-      </w:pPr>
-      <w:r>
-        <w:rPr>
-          <w:rFonts w:asciiTheme="majorHAnsi" w:hAnsiTheme="majorHAnsi"/>
-          <w:b/>
-        </w:rPr>
-        <w:t>Brain’s Eden – C</w:t>
-      </w:r>
-      <w:r>
-        <w:rPr>
-          <w:rFonts w:asciiTheme="majorHAnsi" w:hAnsiTheme="majorHAnsi"/>
-          <w:b/>
-        </w:rPr>
-        <w:t>ompeted</w:t>
-      </w:r>
-      <w:r>
-        <w:rPr>
-          <w:rFonts w:asciiTheme="majorHAnsi" w:hAnsiTheme="majorHAnsi"/>
-        </w:rPr>
-        <w:t xml:space="preserve"> </w:t>
-      </w:r>
-      <w:r>
-        <w:rPr>
-          <w:rFonts w:asciiTheme="majorHAnsi" w:hAnsiTheme="majorHAnsi"/>
-          <w:b/>
-        </w:rPr>
-        <w:t>in Brain’s Eden Games Jam</w:t>
-      </w:r>
-      <w:r>
-        <w:rPr>
-          <w:rFonts w:asciiTheme="majorHAnsi" w:hAnsiTheme="majorHAnsi"/>
-          <w:b/>
-        </w:rPr>
-        <w:tab/>
-      </w:r>
-      <w:r>
-        <w:rPr>
-          <w:rFonts w:asciiTheme="majorHAnsi" w:hAnsiTheme="majorHAnsi"/>
-          <w:b/>
-        </w:rPr>
-        <w:tab/>
-      </w:r>
-      <w:r>
-        <w:rPr>
-          <w:rFonts w:asciiTheme="majorHAnsi" w:hAnsiTheme="majorHAnsi"/>
-          <w:b/>
-        </w:rPr>
-        <w:tab/>
-      </w:r>
-      <w:r>
-        <w:rPr>
-          <w:rFonts w:asciiTheme="majorHAnsi" w:hAnsiTheme="majorHAnsi"/>
-        </w:rPr>
-        <w:t>2018 &amp; 2019</w:t>
-      </w:r>
-    </w:p>
-    <w:p>
-      <w:pPr>
-        <w:rPr>
-          <w:rFonts w:asciiTheme="majorHAnsi" w:hAnsiTheme="majorHAnsi"/>
-        </w:rPr>
-      </w:pPr>
-      <w:r>
-        <w:rPr>
-          <w:rFonts w:asciiTheme="majorHAnsi" w:hAnsiTheme="majorHAnsi"/>
-        </w:rPr>
-        <w:t xml:space="preserve">I partook in Brain’s Eden 2018 where I was in a team of 5 using the Unreal Game Engine. I learnt the importance of cutting features and regular small meetings to keep track of the </w:t>
-      </w:r>
-      <w:r>
-        <w:rPr>
-          <w:rFonts w:asciiTheme="majorHAnsi" w:hAnsiTheme="majorHAnsi"/>
-        </w:rPr>
-        <w:t>development of the project</w:t>
-      </w:r>
-      <w:r>
-        <w:rPr>
-          <w:rFonts w:asciiTheme="majorHAnsi" w:hAnsiTheme="majorHAnsi"/>
-        </w:rPr>
-        <w:t>. I have been given the opportunity to attend Brain’s Eden 2019 where my responsibilities are to lead and manage the team.</w:t>
-      </w:r>
-    </w:p>
-    <w:p>
-      <w:pPr>
-        <w:rPr>
-          <w:rFonts w:asciiTheme="majorHAnsi" w:hAnsiTheme="majorHAnsi"/>
-        </w:rPr>
-      </w:pPr>
-    </w:p>
-    <w:p>
-      <w:pPr>
-        <w:rPr>
-          <w:rFonts w:asciiTheme="majorHAnsi" w:hAnsiTheme="majorHAnsi"/>
-          <w:b/>
-          <w:sz w:val="32"/>
-        </w:rPr>
-      </w:pPr>
-      <w:r>
-        <w:rPr>
-          <w:rFonts w:asciiTheme="majorHAnsi" w:hAnsiTheme="majorHAnsi"/>
-          <w:b/>
-          <w:sz w:val="32"/>
-        </w:rPr>
-        <w:t>Additional</w:t>
-      </w:r>
-      <w:r>
-        <w:rPr>
-          <w:rFonts w:asciiTheme="majorHAnsi" w:hAnsiTheme="majorHAnsi"/>
-          <w:b/>
-          <w:sz w:val="32"/>
-        </w:rPr>
-        <w:t xml:space="preserve"> </w:t>
-      </w:r>
-      <w:r>
-        <w:rPr>
-          <w:rFonts w:asciiTheme="majorHAnsi" w:hAnsiTheme="majorHAnsi"/>
-          <w:b/>
-          <w:sz w:val="32"/>
-        </w:rPr>
-        <w:t>E</w:t>
-      </w:r>
-      <w:r>
-        <w:rPr>
-          <w:rFonts w:asciiTheme="majorHAnsi" w:hAnsiTheme="majorHAnsi"/>
-          <w:b/>
-          <w:sz w:val="32"/>
-        </w:rPr>
-        <w:t>xperience</w:t>
-      </w:r>
-    </w:p>
-    <w:p>
-      <w:pPr>
-        <w:rPr>
-          <w:rFonts w:asciiTheme="majorHAnsi" w:hAnsiTheme="majorHAnsi"/>
-        </w:rPr>
-      </w:pPr>
-      <w:r>
-        <w:rPr>
-          <w:rFonts w:asciiTheme="majorHAnsi" w:hAnsiTheme="majorHAnsi"/>
-          <w:b/>
-        </w:rPr>
-        <w:t>University of Gloucestershire – Open/Applicant Day Helper</w:t>
-      </w:r>
-      <w:r>
-        <w:rPr>
-          <w:rFonts w:asciiTheme="majorHAnsi" w:hAnsiTheme="majorHAnsi"/>
-        </w:rPr>
-        <w:tab/>
-      </w:r>
-      <w:r>
-        <w:rPr>
-          <w:rFonts w:asciiTheme="majorHAnsi" w:hAnsiTheme="majorHAnsi"/>
-        </w:rPr>
-        <w:tab/>
-        <w:t>2017 – 2019</w:t>
-      </w:r>
-    </w:p>
-    <w:p>
-      <w:pPr>
-        <w:rPr>
-          <w:rFonts w:asciiTheme="majorHAnsi" w:hAnsiTheme="majorHAnsi"/>
-        </w:rPr>
-      </w:pPr>
-      <w:r>
-        <w:rPr>
-          <w:rFonts w:asciiTheme="majorHAnsi" w:hAnsiTheme="majorHAnsi"/>
-        </w:rPr>
-        <w:t xml:space="preserve">In this role I </w:t>
-      </w:r>
-      <w:r>
-        <w:rPr>
-          <w:rFonts w:asciiTheme="majorHAnsi" w:hAnsiTheme="majorHAnsi"/>
-        </w:rPr>
-        <w:t>w</w:t>
-      </w:r>
-      <w:r>
-        <w:rPr>
-          <w:rFonts w:asciiTheme="majorHAnsi" w:hAnsiTheme="majorHAnsi"/>
-        </w:rPr>
-        <w:t>as tasked with helping applicants who participated in open</w:t>
-      </w:r>
-      <w:r>
-        <w:rPr>
-          <w:rFonts w:asciiTheme="majorHAnsi" w:hAnsiTheme="majorHAnsi"/>
-        </w:rPr>
-        <w:t>/applicant</w:t>
-      </w:r>
-      <w:r>
-        <w:rPr>
-          <w:rFonts w:asciiTheme="majorHAnsi" w:hAnsiTheme="majorHAnsi"/>
-        </w:rPr>
-        <w:t xml:space="preserve"> day activities. The activities included creating Pong within C++ and JavaScript. I have improved my communication skills be doing this as I was talking to new people every open/applicant day.</w:t>
-      </w:r>
-    </w:p>
-    <w:p>
-      <w:pPr>
-        <w:rPr>
-          <w:rFonts w:asciiTheme="majorHAnsi" w:hAnsiTheme="majorHAnsi"/>
-        </w:rPr>
-      </w:pPr>
-      <w:r>
-        <w:rPr>
-          <w:rFonts w:asciiTheme="majorHAnsi" w:hAnsiTheme="majorHAnsi"/>
-          <w:b/>
-        </w:rPr>
-        <w:t>Homebase</w:t>
-      </w:r>
-      <w:r>
-        <w:rPr>
-          <w:rFonts w:asciiTheme="majorHAnsi" w:hAnsiTheme="majorHAnsi"/>
-          <w:b/>
-        </w:rPr>
-        <w:t xml:space="preserve"> - Part time member of the replenishment team</w:t>
-      </w:r>
-      <w:r>
-        <w:rPr>
-          <w:rFonts w:asciiTheme="majorHAnsi" w:hAnsiTheme="majorHAnsi"/>
-        </w:rPr>
-        <w:tab/>
-      </w:r>
-      <w:r>
-        <w:rPr>
-          <w:rFonts w:asciiTheme="majorHAnsi" w:hAnsiTheme="majorHAnsi"/>
-        </w:rPr>
-        <w:tab/>
-        <w:t>2013 – 2015</w:t>
-      </w:r>
-    </w:p>
-    <w:p>
-      <w:pPr>
-        <w:spacing w:line="240" w:lineRule="auto"/>
-        <w:rPr>
-          <w:rFonts w:asciiTheme="majorHAnsi" w:hAnsiTheme="majorHAnsi"/>
-        </w:rPr>
-      </w:pPr>
-      <w:r>
-        <w:rPr>
-          <w:rFonts w:asciiTheme="majorHAnsi" w:hAnsiTheme="majorHAnsi"/>
-        </w:rPr>
-        <w:t>Joining Homebase allowed me to experience a work environment</w:t>
-      </w:r>
-      <w:r>
-        <w:rPr>
-          <w:rFonts w:asciiTheme="majorHAnsi" w:hAnsiTheme="majorHAnsi"/>
-        </w:rPr>
-        <w:t xml:space="preserve">. </w:t>
-      </w:r>
-      <w:r>
-        <w:rPr>
-          <w:rFonts w:asciiTheme="majorHAnsi" w:hAnsiTheme="majorHAnsi"/>
-        </w:rPr>
-        <w:t>I developed skills such as attention to detail and organisation. I worked individual and within teams to complete tasks. I was also trained to use a RF Scanner to scan items in and out of the Wearhouse, this is where I used my initiative to place items in the appropriate place.</w:t>
-      </w:r>
-    </w:p>
-    <w:p>
-      <w:pPr>
-        <w:rPr>
-          <w:rFonts w:asciiTheme="majorHAnsi" w:hAnsiTheme="majorHAnsi"/>
-        </w:rPr>
-      </w:pPr>
-      <w:r>
-        <w:rPr>
-          <w:rFonts w:asciiTheme="majorHAnsi" w:hAnsiTheme="majorHAnsi"/>
-          <w:b/>
-        </w:rPr>
-        <w:t xml:space="preserve">Low and </w:t>
-      </w:r>
-      <w:r>
-        <w:rPr>
-          <w:rFonts w:asciiTheme="majorHAnsi" w:hAnsiTheme="majorHAnsi"/>
-          <w:b/>
-        </w:rPr>
-        <w:t>Oliver</w:t>
-      </w:r>
-      <w:r>
-        <w:rPr>
-          <w:rFonts w:asciiTheme="majorHAnsi" w:hAnsiTheme="majorHAnsi"/>
-          <w:b/>
-        </w:rPr>
-        <w:t xml:space="preserve"> </w:t>
-      </w:r>
-      <w:r>
-        <w:rPr>
-          <w:rFonts w:asciiTheme="majorHAnsi" w:hAnsiTheme="majorHAnsi"/>
-          <w:b/>
-        </w:rPr>
-        <w:t>– Shadowing an Electrician</w:t>
-      </w:r>
-      <w:r>
-        <w:rPr>
-          <w:rFonts w:asciiTheme="majorHAnsi" w:hAnsiTheme="majorHAnsi"/>
-        </w:rPr>
-        <w:tab/>
-      </w:r>
-      <w:r>
-        <w:rPr>
-          <w:rFonts w:asciiTheme="majorHAnsi" w:hAnsiTheme="majorHAnsi"/>
-        </w:rPr>
-        <w:tab/>
-      </w:r>
-      <w:r>
-        <w:rPr>
-          <w:rFonts w:asciiTheme="majorHAnsi" w:hAnsiTheme="majorHAnsi"/>
-        </w:rPr>
-        <w:tab/>
-      </w:r>
-      <w:r>
-        <w:rPr>
-          <w:rFonts w:asciiTheme="majorHAnsi" w:hAnsiTheme="majorHAnsi"/>
-        </w:rPr>
-        <w:tab/>
-        <w:t>2010 – 2010</w:t>
-      </w:r>
-    </w:p>
-    <w:p>
-      <w:pPr>
-        <w:rPr>
-          <w:rFonts w:asciiTheme="majorHAnsi" w:hAnsiTheme="majorHAnsi"/>
-        </w:rPr>
-      </w:pPr>
-      <w:r>
-        <w:rPr>
-          <w:rFonts w:asciiTheme="majorHAnsi" w:hAnsiTheme="majorHAnsi"/>
-        </w:rPr>
-        <w:t xml:space="preserve">I shadowed an electrician for a week as part of my work experience at secondary school. In this week </w:t>
-      </w:r>
-      <w:r>
-        <w:rPr>
-          <w:rFonts w:asciiTheme="majorHAnsi" w:hAnsiTheme="majorHAnsi"/>
-        </w:rPr>
-        <w:t>I was tasked with documenting the jobs which were undertaken, communicating with customers and learning which was the best tool for any situation.</w:t>
-      </w:r>
-      <w:r>
-        <w:rPr>
-          <w:rFonts w:asciiTheme="majorHAnsi" w:hAnsiTheme="majorHAnsi"/>
-        </w:rPr>
-        <w:t xml:space="preserve"> </w:t>
-      </w:r>
-    </w:p>
-    <w:p>
-      <w:pPr>
-        <w:rPr>
-          <w:rFonts w:asciiTheme="majorHAnsi" w:hAnsiTheme="majorHAnsi"/>
-        </w:rPr>
-      </w:pPr>
-    </w:p>
-    <w:p>
-      <w:pPr>
-        <w:rPr>
-          <w:rFonts w:asciiTheme="majorHAnsi" w:hAnsiTheme="majorHAnsi"/>
-        </w:rPr>
-      </w:pPr>
-      <w:r>
-        <w:rPr>
-          <w:rFonts w:asciiTheme="majorHAnsi" w:hAnsiTheme="majorHAnsi"/>
-          <w:b/>
-          <w:sz w:val="32"/>
-        </w:rPr>
-        <w:t>Hobbies/Interests</w:t>
-      </w:r>
-    </w:p>
-    <w:p>
-      <w:pPr>
-        <w:rPr>
-          <w:rFonts w:asciiTheme="majorHAnsi" w:hAnsiTheme="majorHAnsi"/>
-          <w:b/>
-        </w:rPr>
-      </w:pPr>
-      <w:r>
-        <w:rPr>
-          <w:rFonts w:asciiTheme="majorHAnsi" w:hAnsiTheme="majorHAnsi"/>
-          <w:b/>
-        </w:rPr>
-        <w:t xml:space="preserve">Shotokan Karate </w:t>
-      </w:r>
-      <w:r>
-        <w:rPr>
-          <w:rFonts w:asciiTheme="majorHAnsi" w:hAnsiTheme="majorHAnsi"/>
-        </w:rPr>
-        <w:tab/>
-      </w:r>
-      <w:r>
-        <w:rPr>
-          <w:rFonts w:asciiTheme="majorHAnsi" w:hAnsiTheme="majorHAnsi"/>
-        </w:rPr>
-        <w:tab/>
-      </w:r>
-    </w:p>
-    <w:p>
-      <w:pPr>
-        <w:rPr>
-          <w:rFonts w:asciiTheme="majorHAnsi" w:hAnsiTheme="majorHAnsi"/>
-        </w:rPr>
-      </w:pPr>
-      <w:r>
-        <w:rPr>
-          <w:rFonts w:asciiTheme="majorHAnsi" w:hAnsiTheme="majorHAnsi"/>
-        </w:rPr>
-        <w:t xml:space="preserve">I have </w:t>
-      </w:r>
-      <w:r>
-        <w:rPr>
-          <w:rFonts w:asciiTheme="majorHAnsi" w:hAnsiTheme="majorHAnsi"/>
-        </w:rPr>
-        <w:t>done</w:t>
-      </w:r>
-      <w:r>
-        <w:rPr>
-          <w:rFonts w:asciiTheme="majorHAnsi" w:hAnsiTheme="majorHAnsi"/>
-        </w:rPr>
-        <w:t xml:space="preserve"> karate for over 5 years </w:t>
-      </w:r>
       <w:bookmarkStart w:id="0" w:name="_GoBack"/>
       <w:bookmarkEnd w:id="0"/>
       <w:r>
         <w:rPr>
           <w:rFonts w:asciiTheme="majorHAnsi" w:hAnsiTheme="majorHAnsi"/>
         </w:rPr>
-        <w:t>and have reached the grade o</w:t>
+        <w:t xml:space="preserve">2018 </w:t>
+      </w:r>
+      <w:r>
+        <w:rPr>
+          <w:rFonts w:asciiTheme="majorHAnsi" w:hAnsiTheme="majorHAnsi"/>
+        </w:rPr>
+        <w:t xml:space="preserve">- </w:t>
+      </w:r>
+      <w:r>
+        <w:rPr>
+          <w:rFonts w:asciiTheme="majorHAnsi" w:hAnsiTheme="majorHAnsi"/>
+        </w:rPr>
+        <w:t>2019</w:t>
+      </w:r>
+    </w:p>
+    <w:p>
+      <w:pPr>
+        <w:rPr>
+          <w:rFonts w:asciiTheme="majorHAnsi" w:hAnsiTheme="majorHAnsi"/>
+        </w:rPr>
+      </w:pPr>
+      <w:r>
+        <w:rPr>
+          <w:rFonts w:asciiTheme="majorHAnsi" w:hAnsiTheme="majorHAnsi"/>
+        </w:rPr>
+        <w:t>My key responsibilities</w:t>
+      </w:r>
+      <w:r>
+        <w:rPr>
+          <w:rFonts w:asciiTheme="majorHAnsi" w:hAnsiTheme="majorHAnsi"/>
+        </w:rPr>
+        <w:t xml:space="preserve"> </w:t>
+      </w:r>
+      <w:r>
+        <w:rPr>
+          <w:rFonts w:asciiTheme="majorHAnsi" w:hAnsiTheme="majorHAnsi"/>
+        </w:rPr>
+        <w:t>in</w:t>
+      </w:r>
+      <w:r>
+        <w:rPr>
+          <w:rFonts w:asciiTheme="majorHAnsi" w:hAnsiTheme="majorHAnsi"/>
+        </w:rPr>
+        <w:t xml:space="preserve"> this role include assisting students in their </w:t>
+      </w:r>
+      <w:r>
+        <w:rPr>
+          <w:rFonts w:asciiTheme="majorHAnsi" w:hAnsiTheme="majorHAnsi"/>
+        </w:rPr>
+        <w:t>assessed</w:t>
+      </w:r>
+      <w:r>
+        <w:rPr>
+          <w:rFonts w:asciiTheme="majorHAnsi" w:hAnsiTheme="majorHAnsi"/>
+        </w:rPr>
+        <w:t xml:space="preserve"> tutorials and module projects</w:t>
+      </w:r>
+      <w:r>
+        <w:rPr>
+          <w:rFonts w:asciiTheme="majorHAnsi" w:hAnsiTheme="majorHAnsi"/>
+        </w:rPr>
+        <w:t xml:space="preserve"> in C++</w:t>
+      </w:r>
+      <w:r>
+        <w:rPr>
+          <w:rFonts w:asciiTheme="majorHAnsi" w:hAnsiTheme="majorHAnsi"/>
+        </w:rPr>
+        <w:t xml:space="preserve">. I </w:t>
+      </w:r>
+      <w:r>
+        <w:rPr>
+          <w:rFonts w:asciiTheme="majorHAnsi" w:hAnsiTheme="majorHAnsi"/>
+        </w:rPr>
+        <w:t>must</w:t>
+      </w:r>
+      <w:r>
+        <w:rPr>
+          <w:rFonts w:asciiTheme="majorHAnsi" w:hAnsiTheme="majorHAnsi"/>
+        </w:rPr>
+        <w:t xml:space="preserve"> communicate concisely </w:t>
+      </w:r>
+      <w:r>
+        <w:rPr>
+          <w:rFonts w:asciiTheme="majorHAnsi" w:hAnsiTheme="majorHAnsi"/>
+        </w:rPr>
+        <w:t>towards the students, so they are able to understand what the code is doing and offer help and advice when requested or needed.</w:t>
+      </w:r>
+    </w:p>
+    <w:p>
+      <w:pPr>
+        <w:rPr>
+          <w:rFonts w:asciiTheme="majorHAnsi" w:hAnsiTheme="majorHAnsi"/>
+          <w:b/>
+        </w:rPr>
+      </w:pPr>
+      <w:r>
+        <w:rPr>
+          <w:rFonts w:asciiTheme="majorHAnsi" w:hAnsiTheme="majorHAnsi"/>
+          <w:b/>
+        </w:rPr>
+        <w:t>Brain’s Eden – C</w:t>
+      </w:r>
+      <w:r>
+        <w:rPr>
+          <w:rFonts w:asciiTheme="majorHAnsi" w:hAnsiTheme="majorHAnsi"/>
+          <w:b/>
+        </w:rPr>
+        <w:t>ompeted</w:t>
+      </w:r>
+      <w:r>
+        <w:rPr>
+          <w:rFonts w:asciiTheme="majorHAnsi" w:hAnsiTheme="majorHAnsi"/>
+        </w:rPr>
+        <w:t xml:space="preserve"> </w:t>
+      </w:r>
+      <w:r>
+        <w:rPr>
+          <w:rFonts w:asciiTheme="majorHAnsi" w:hAnsiTheme="majorHAnsi"/>
+          <w:b/>
+        </w:rPr>
+        <w:t>in Brain’s Eden Games Jam</w:t>
+      </w:r>
+      <w:r>
+        <w:rPr>
+          <w:rFonts w:asciiTheme="majorHAnsi" w:hAnsiTheme="majorHAnsi"/>
+          <w:b/>
+        </w:rPr>
+        <w:tab/>
+      </w:r>
+      <w:r>
+        <w:rPr>
+          <w:rFonts w:asciiTheme="majorHAnsi" w:hAnsiTheme="majorHAnsi"/>
+          <w:b/>
+        </w:rPr>
+        <w:tab/>
+      </w:r>
+      <w:r>
+        <w:rPr>
+          <w:rFonts w:asciiTheme="majorHAnsi" w:hAnsiTheme="majorHAnsi"/>
+          <w:b/>
+        </w:rPr>
+        <w:tab/>
+      </w:r>
+      <w:r>
+        <w:rPr>
+          <w:rFonts w:asciiTheme="majorHAnsi" w:hAnsiTheme="majorHAnsi"/>
+        </w:rPr>
+        <w:t>2018 &amp; 2019</w:t>
+      </w:r>
+    </w:p>
+    <w:p>
+      <w:pPr>
+        <w:rPr>
+          <w:rFonts w:asciiTheme="majorHAnsi" w:hAnsiTheme="majorHAnsi"/>
+        </w:rPr>
+      </w:pPr>
+      <w:r>
+        <w:rPr>
+          <w:rFonts w:asciiTheme="majorHAnsi" w:hAnsiTheme="majorHAnsi"/>
+        </w:rPr>
+        <w:t xml:space="preserve">I partook in Brain’s Eden 2018 where I was in a team of 5 using the Unreal Game Engine. I learnt the importance of cutting features and regular small meetings to keep track of the </w:t>
+      </w:r>
+      <w:r>
+        <w:rPr>
+          <w:rFonts w:asciiTheme="majorHAnsi" w:hAnsiTheme="majorHAnsi"/>
+        </w:rPr>
+        <w:t>development of the project</w:t>
+      </w:r>
+      <w:r>
+        <w:rPr>
+          <w:rFonts w:asciiTheme="majorHAnsi" w:hAnsiTheme="majorHAnsi"/>
+        </w:rPr>
+        <w:t>. I have been given the opportunity to attend Brain’s Eden 2019 where my responsibilities are to lead and manage the team.</w:t>
+      </w:r>
+    </w:p>
+    <w:p>
+      <w:pPr>
+        <w:rPr>
+          <w:rFonts w:asciiTheme="majorHAnsi" w:hAnsiTheme="majorHAnsi"/>
+        </w:rPr>
+      </w:pPr>
+    </w:p>
+    <w:p>
+      <w:pPr>
+        <w:rPr>
+          <w:rFonts w:asciiTheme="majorHAnsi" w:hAnsiTheme="majorHAnsi"/>
+          <w:b/>
+          <w:sz w:val="32"/>
+        </w:rPr>
+      </w:pPr>
+      <w:r>
+        <w:rPr>
+          <w:rFonts w:asciiTheme="majorHAnsi" w:hAnsiTheme="majorHAnsi"/>
+          <w:b/>
+          <w:sz w:val="32"/>
+        </w:rPr>
+        <w:t>Additional</w:t>
+      </w:r>
+      <w:r>
+        <w:rPr>
+          <w:rFonts w:asciiTheme="majorHAnsi" w:hAnsiTheme="majorHAnsi"/>
+          <w:b/>
+          <w:sz w:val="32"/>
+        </w:rPr>
+        <w:t xml:space="preserve"> </w:t>
+      </w:r>
+      <w:r>
+        <w:rPr>
+          <w:rFonts w:asciiTheme="majorHAnsi" w:hAnsiTheme="majorHAnsi"/>
+          <w:b/>
+          <w:sz w:val="32"/>
+        </w:rPr>
+        <w:t>E</w:t>
+      </w:r>
+      <w:r>
+        <w:rPr>
+          <w:rFonts w:asciiTheme="majorHAnsi" w:hAnsiTheme="majorHAnsi"/>
+          <w:b/>
+          <w:sz w:val="32"/>
+        </w:rPr>
+        <w:t>xperience</w:t>
+      </w:r>
+    </w:p>
+    <w:p>
+      <w:pPr>
+        <w:rPr>
+          <w:rFonts w:asciiTheme="majorHAnsi" w:hAnsiTheme="majorHAnsi"/>
+        </w:rPr>
+      </w:pPr>
+      <w:r>
+        <w:rPr>
+          <w:rFonts w:asciiTheme="majorHAnsi" w:hAnsiTheme="majorHAnsi"/>
+          <w:b/>
+        </w:rPr>
+        <w:t>University of Gloucestershire – Open/Applicant Day Helper</w:t>
+      </w:r>
+      <w:r>
+        <w:rPr>
+          <w:rFonts w:asciiTheme="majorHAnsi" w:hAnsiTheme="majorHAnsi"/>
+        </w:rPr>
+        <w:tab/>
+      </w:r>
+      <w:r>
+        <w:rPr>
+          <w:rFonts w:asciiTheme="majorHAnsi" w:hAnsiTheme="majorHAnsi"/>
+        </w:rPr>
+        <w:tab/>
+        <w:t>2017 – 2019</w:t>
+      </w:r>
+    </w:p>
+    <w:p>
+      <w:pPr>
+        <w:rPr>
+          <w:rFonts w:asciiTheme="majorHAnsi" w:hAnsiTheme="majorHAnsi"/>
+        </w:rPr>
+      </w:pPr>
+      <w:r>
+        <w:rPr>
+          <w:rFonts w:asciiTheme="majorHAnsi" w:hAnsiTheme="majorHAnsi"/>
+        </w:rPr>
+        <w:t xml:space="preserve">In this role I </w:t>
+      </w:r>
+      <w:r>
+        <w:rPr>
+          <w:rFonts w:asciiTheme="majorHAnsi" w:hAnsiTheme="majorHAnsi"/>
+        </w:rPr>
+        <w:t>w</w:t>
+      </w:r>
+      <w:r>
+        <w:rPr>
+          <w:rFonts w:asciiTheme="majorHAnsi" w:hAnsiTheme="majorHAnsi"/>
+        </w:rPr>
+        <w:t>as tasked with helping applicants who participated in open</w:t>
+      </w:r>
+      <w:r>
+        <w:rPr>
+          <w:rFonts w:asciiTheme="majorHAnsi" w:hAnsiTheme="majorHAnsi"/>
+        </w:rPr>
+        <w:t>/applicant</w:t>
+      </w:r>
+      <w:r>
+        <w:rPr>
+          <w:rFonts w:asciiTheme="majorHAnsi" w:hAnsiTheme="majorHAnsi"/>
+        </w:rPr>
+        <w:t xml:space="preserve"> day activities. The activities included creating Pong within C++ and JavaScript. I have improved my communication skills be doing this as I was talking to new people every open/applicant day.</w:t>
+      </w:r>
+    </w:p>
+    <w:p>
+      <w:pPr>
+        <w:rPr>
+          <w:rFonts w:asciiTheme="majorHAnsi" w:hAnsiTheme="majorHAnsi"/>
+        </w:rPr>
+      </w:pPr>
+      <w:r>
+        <w:rPr>
+          <w:rFonts w:asciiTheme="majorHAnsi" w:hAnsiTheme="majorHAnsi"/>
+          <w:b/>
+        </w:rPr>
+        <w:t>Homebase</w:t>
+      </w:r>
+      <w:r>
+        <w:rPr>
+          <w:rFonts w:asciiTheme="majorHAnsi" w:hAnsiTheme="majorHAnsi"/>
+          <w:b/>
+        </w:rPr>
+        <w:t xml:space="preserve"> - Part time member of the replenishment team</w:t>
+      </w:r>
+      <w:r>
+        <w:rPr>
+          <w:rFonts w:asciiTheme="majorHAnsi" w:hAnsiTheme="majorHAnsi"/>
+        </w:rPr>
+        <w:tab/>
+      </w:r>
+      <w:r>
+        <w:rPr>
+          <w:rFonts w:asciiTheme="majorHAnsi" w:hAnsiTheme="majorHAnsi"/>
+        </w:rPr>
+        <w:tab/>
+        <w:t>2013 – 2015</w:t>
+      </w:r>
+    </w:p>
+    <w:p>
+      <w:pPr>
+        <w:spacing w:line="240" w:lineRule="auto"/>
+        <w:rPr>
+          <w:rFonts w:asciiTheme="majorHAnsi" w:hAnsiTheme="majorHAnsi"/>
+        </w:rPr>
+      </w:pPr>
+      <w:r>
+        <w:rPr>
+          <w:rFonts w:asciiTheme="majorHAnsi" w:hAnsiTheme="majorHAnsi"/>
+        </w:rPr>
+        <w:t>Joining Homebase allowed me to experience a work environment</w:t>
+      </w:r>
+      <w:r>
+        <w:rPr>
+          <w:rFonts w:asciiTheme="majorHAnsi" w:hAnsiTheme="majorHAnsi"/>
+        </w:rPr>
+        <w:t xml:space="preserve">. </w:t>
+      </w:r>
+      <w:r>
+        <w:rPr>
+          <w:rFonts w:asciiTheme="majorHAnsi" w:hAnsiTheme="majorHAnsi"/>
+        </w:rPr>
+        <w:t>I developed skills such as attention to detail and organisation. I worked individual and within teams to complete tasks. I was also trained to use a RF Scanner to scan items in and out of the Wearhouse, this is where I used my initiative to place items in the appropriate place.</w:t>
+      </w:r>
+    </w:p>
+    <w:p>
+      <w:pPr>
+        <w:rPr>
+          <w:rFonts w:asciiTheme="majorHAnsi" w:hAnsiTheme="majorHAnsi"/>
+        </w:rPr>
+      </w:pPr>
+      <w:r>
+        <w:rPr>
+          <w:rFonts w:asciiTheme="majorHAnsi" w:hAnsiTheme="majorHAnsi"/>
+          <w:b/>
+        </w:rPr>
+        <w:t xml:space="preserve">Low and </w:t>
+      </w:r>
+      <w:r>
+        <w:rPr>
+          <w:rFonts w:asciiTheme="majorHAnsi" w:hAnsiTheme="majorHAnsi"/>
+          <w:b/>
+        </w:rPr>
+        <w:t>Oliver</w:t>
+      </w:r>
+      <w:r>
+        <w:rPr>
+          <w:rFonts w:asciiTheme="majorHAnsi" w:hAnsiTheme="majorHAnsi"/>
+          <w:b/>
+        </w:rPr>
+        <w:t xml:space="preserve"> </w:t>
+      </w:r>
+      <w:r>
+        <w:rPr>
+          <w:rFonts w:asciiTheme="majorHAnsi" w:hAnsiTheme="majorHAnsi"/>
+          <w:b/>
+        </w:rPr>
+        <w:t>– Shadowing an Electrician</w:t>
+      </w:r>
+      <w:r>
+        <w:rPr>
+          <w:rFonts w:asciiTheme="majorHAnsi" w:hAnsiTheme="majorHAnsi"/>
+        </w:rPr>
+        <w:tab/>
+      </w:r>
+      <w:r>
+        <w:rPr>
+          <w:rFonts w:asciiTheme="majorHAnsi" w:hAnsiTheme="majorHAnsi"/>
+        </w:rPr>
+        <w:tab/>
+      </w:r>
+      <w:r>
+        <w:rPr>
+          <w:rFonts w:asciiTheme="majorHAnsi" w:hAnsiTheme="majorHAnsi"/>
+        </w:rPr>
+        <w:tab/>
+      </w:r>
+      <w:r>
+        <w:rPr>
+          <w:rFonts w:asciiTheme="majorHAnsi" w:hAnsiTheme="majorHAnsi"/>
+        </w:rPr>
+        <w:tab/>
+        <w:t>2010 – 2010</w:t>
+      </w:r>
+    </w:p>
+    <w:p>
+      <w:pPr>
+        <w:rPr>
+          <w:rFonts w:asciiTheme="majorHAnsi" w:hAnsiTheme="majorHAnsi"/>
+        </w:rPr>
+      </w:pPr>
+      <w:r>
+        <w:rPr>
+          <w:rFonts w:asciiTheme="majorHAnsi" w:hAnsiTheme="majorHAnsi"/>
+        </w:rPr>
+        <w:t xml:space="preserve">I shadowed an electrician for a week as part of my work experience at secondary school. In this week </w:t>
+      </w:r>
+      <w:r>
+        <w:rPr>
+          <w:rFonts w:asciiTheme="majorHAnsi" w:hAnsiTheme="majorHAnsi"/>
+        </w:rPr>
+        <w:t>I was tasked with documenting the jobs which were undertaken, communicating with customers and learning which was the best tool for any situation.</w:t>
+      </w:r>
+      <w:r>
+        <w:rPr>
+          <w:rFonts w:asciiTheme="majorHAnsi" w:hAnsiTheme="majorHAnsi"/>
+        </w:rPr>
+        <w:t xml:space="preserve"> </w:t>
+      </w:r>
+    </w:p>
+    <w:p>
+      <w:pPr>
+        <w:rPr>
+          <w:rFonts w:asciiTheme="majorHAnsi" w:hAnsiTheme="majorHAnsi"/>
+        </w:rPr>
+      </w:pPr>
+    </w:p>
+    <w:p>
+      <w:pPr>
+        <w:rPr>
+          <w:rFonts w:asciiTheme="majorHAnsi" w:hAnsiTheme="majorHAnsi"/>
+        </w:rPr>
+      </w:pPr>
+      <w:r>
+        <w:rPr>
+          <w:rFonts w:asciiTheme="majorHAnsi" w:hAnsiTheme="majorHAnsi"/>
+          <w:b/>
+          <w:sz w:val="32"/>
+        </w:rPr>
+        <w:t>Hobbies/Interests</w:t>
+      </w:r>
+    </w:p>
+    <w:p>
+      <w:pPr>
+        <w:rPr>
+          <w:rFonts w:asciiTheme="majorHAnsi" w:hAnsiTheme="majorHAnsi"/>
+          <w:b/>
+        </w:rPr>
+      </w:pPr>
+      <w:r>
+        <w:rPr>
+          <w:rFonts w:asciiTheme="majorHAnsi" w:hAnsiTheme="majorHAnsi"/>
+          <w:b/>
+        </w:rPr>
+        <w:t xml:space="preserve">Shotokan Karate </w:t>
+      </w:r>
+      <w:r>
+        <w:rPr>
+          <w:rFonts w:asciiTheme="majorHAnsi" w:hAnsiTheme="majorHAnsi"/>
+        </w:rPr>
+        <w:tab/>
+      </w:r>
+      <w:r>
+        <w:rPr>
+          <w:rFonts w:asciiTheme="majorHAnsi" w:hAnsiTheme="majorHAnsi"/>
+        </w:rPr>
+        <w:tab/>
+      </w:r>
+    </w:p>
+    <w:p>
+      <w:pPr>
+        <w:rPr>
+          <w:rFonts w:asciiTheme="majorHAnsi" w:hAnsiTheme="majorHAnsi"/>
+        </w:rPr>
+      </w:pPr>
+      <w:r>
+        <w:rPr>
+          <w:rFonts w:asciiTheme="majorHAnsi" w:hAnsiTheme="majorHAnsi"/>
+        </w:rPr>
+        <w:t xml:space="preserve">I have </w:t>
+      </w:r>
+      <w:r>
+        <w:rPr>
+          <w:rFonts w:asciiTheme="majorHAnsi" w:hAnsiTheme="majorHAnsi"/>
+        </w:rPr>
+        <w:t>done</w:t>
+      </w:r>
+      <w:r>
+        <w:rPr>
+          <w:rFonts w:asciiTheme="majorHAnsi" w:hAnsiTheme="majorHAnsi"/>
+        </w:rPr>
+        <w:t xml:space="preserve"> karate for over 5 years and have reached the grade o</w:t>
       </w:r>
       <w:r>
         <w:rPr>

</xml_diff>

<commit_message>
updated brains eden projects
</commit_message>
<xml_diff>
--- a/assets/files/Ian Hudson_CV.docx
+++ b/assets/files/Ian Hudson_CV.docx
@@ -31,15 +31,7 @@
         <w:rPr>
           <w:rFonts w:asciiTheme="majorHAnsi" w:hAnsiTheme="majorHAnsi"/>
         </w:rPr>
-        <w:t>Abingdon,</w:t>
-      </w:r>
-      <w:bookmarkStart w:id="0" w:name="_GoBack"/>
-      <w:bookmarkEnd w:id="0"/>
-      <w:r>
-        <w:rPr>
-          <w:rFonts w:asciiTheme="majorHAnsi" w:hAnsiTheme="majorHAnsi"/>
-        </w:rPr>
-        <w:t xml:space="preserve"> United Kingdom</w:t>
+        <w:t>Abingdon, United Kingdom</w:t>
       </w:r>
       <w:r>
         <w:rPr>
@@ -426,12 +418,21 @@
           <w:rFonts w:asciiTheme="majorHAnsi" w:hAnsiTheme="majorHAnsi"/>
         </w:rPr>
       </w:pPr>
-      <w:r>
-        <w:rPr>
-          <w:rFonts w:asciiTheme="majorHAnsi" w:hAnsiTheme="majorHAnsi"/>
-          <w:b/>
-        </w:rPr>
-        <w:t>Larkmead School</w:t>
+      <w:proofErr w:type="spellStart"/>
+      <w:r>
+        <w:rPr>
+          <w:rFonts w:asciiTheme="majorHAnsi" w:hAnsiTheme="majorHAnsi"/>
+          <w:b/>
+        </w:rPr>
+        <w:t>Larkmead</w:t>
+      </w:r>
+      <w:proofErr w:type="spellEnd"/>
+      <w:r>
+        <w:rPr>
+          <w:rFonts w:asciiTheme="majorHAnsi" w:hAnsiTheme="majorHAnsi"/>
+          <w:b/>
+        </w:rPr>
+        <w:t xml:space="preserve"> School</w:t>
       </w:r>
       <w:r>
         <w:rPr>
@@ -651,11 +652,19 @@
                                 <w:rFonts w:asciiTheme="majorHAnsi" w:hAnsiTheme="majorHAnsi"/>
                               </w:rPr>
                             </w:pPr>
+                            <w:proofErr w:type="spellStart"/>
                             <w:r>
                               <w:rPr>
                                 <w:rFonts w:asciiTheme="majorHAnsi" w:hAnsiTheme="majorHAnsi"/>
                               </w:rPr>
-                              <w:t>BitBucket,</w:t>
+                              <w:t>BitBucket</w:t>
+                            </w:r>
+                            <w:proofErr w:type="spellEnd"/>
+                            <w:r>
+                              <w:rPr>
+                                <w:rFonts w:asciiTheme="majorHAnsi" w:hAnsiTheme="majorHAnsi"/>
+                              </w:rPr>
+                              <w:t>,</w:t>
                             </w:r>
                           </w:p>
                           <w:p>
@@ -705,11 +714,19 @@
                                 <w:rFonts w:asciiTheme="majorHAnsi" w:hAnsiTheme="majorHAnsi"/>
                               </w:rPr>
                             </w:pPr>
+                            <w:proofErr w:type="spellStart"/>
                             <w:r>
                               <w:rPr>
                                 <w:rFonts w:asciiTheme="majorHAnsi" w:hAnsiTheme="majorHAnsi"/>
                               </w:rPr>
-                              <w:t>SoureTree,</w:t>
+                              <w:t>SoureTree</w:t>
+                            </w:r>
+                            <w:proofErr w:type="spellEnd"/>
+                            <w:r>
+                              <w:rPr>
+                                <w:rFonts w:asciiTheme="majorHAnsi" w:hAnsiTheme="majorHAnsi"/>
+                              </w:rPr>
+                              <w:t>,</w:t>
                             </w:r>
                           </w:p>
                           <w:p>
@@ -803,11 +820,19 @@
                           <w:rFonts w:asciiTheme="majorHAnsi" w:hAnsiTheme="majorHAnsi"/>
                         </w:rPr>
                       </w:pPr>
+                      <w:proofErr w:type="spellStart"/>
                       <w:r>
                         <w:rPr>
                           <w:rFonts w:asciiTheme="majorHAnsi" w:hAnsiTheme="majorHAnsi"/>
                         </w:rPr>
-                        <w:t>BitBucket,</w:t>
+                        <w:t>BitBucket</w:t>
+                      </w:r>
+                      <w:proofErr w:type="spellEnd"/>
+                      <w:r>
+                        <w:rPr>
+                          <w:rFonts w:asciiTheme="majorHAnsi" w:hAnsiTheme="majorHAnsi"/>
+                        </w:rPr>
+                        <w:t>,</w:t>
                       </w:r>
                     </w:p>
                     <w:p>
@@ -857,11 +882,19 @@
                           <w:rFonts w:asciiTheme="majorHAnsi" w:hAnsiTheme="majorHAnsi"/>
                         </w:rPr>
                       </w:pPr>
+                      <w:proofErr w:type="spellStart"/>
                       <w:r>
                         <w:rPr>
                           <w:rFonts w:asciiTheme="majorHAnsi" w:hAnsiTheme="majorHAnsi"/>
                         </w:rPr>
-                        <w:t>SoureTree,</w:t>
+                        <w:t>SoureTree</w:t>
+                      </w:r>
+                      <w:proofErr w:type="spellEnd"/>
+                      <w:r>
+                        <w:rPr>
+                          <w:rFonts w:asciiTheme="majorHAnsi" w:hAnsiTheme="majorHAnsi"/>
+                        </w:rPr>
+                        <w:t>,</w:t>
                       </w:r>
                     </w:p>
                     <w:p>
@@ -1612,7 +1645,31 @@
         <w:rPr>
           <w:rFonts w:asciiTheme="majorHAnsi" w:hAnsiTheme="majorHAnsi"/>
         </w:rPr>
-        <w:t xml:space="preserve">I partook in Brain’s Eden 2018 where I was in a team of 5 using the Unreal Game Engine. I learnt the importance of cutting features and regular small meetings to keep track of the </w:t>
+        <w:t>I partook in Brain’s Eden 2018</w:t>
+      </w:r>
+      <w:r>
+        <w:rPr>
+          <w:rFonts w:asciiTheme="majorHAnsi" w:hAnsiTheme="majorHAnsi"/>
+        </w:rPr>
+        <w:t xml:space="preserve"> &amp; 2019 </w:t>
+      </w:r>
+      <w:r>
+        <w:rPr>
+          <w:rFonts w:asciiTheme="majorHAnsi" w:hAnsiTheme="majorHAnsi"/>
+        </w:rPr>
+        <w:t>where I was in a team of 5 using the Unreal Game Engine</w:t>
+      </w:r>
+      <w:r>
+        <w:rPr>
+          <w:rFonts w:asciiTheme="majorHAnsi" w:hAnsiTheme="majorHAnsi"/>
+        </w:rPr>
+        <w:t>/Unity</w:t>
+      </w:r>
+      <w:r>
+        <w:rPr>
+          <w:rFonts w:asciiTheme="majorHAnsi" w:hAnsiTheme="majorHAnsi"/>
+        </w:rPr>
+        <w:t xml:space="preserve">. I learnt the importance of cutting features and regular small meetings to keep track of the </w:t>
       </w:r>
       <w:r>
         <w:rPr>
@@ -1624,8 +1681,10 @@
         <w:rPr>
           <w:rFonts w:asciiTheme="majorHAnsi" w:hAnsiTheme="majorHAnsi"/>
         </w:rPr>
-        <w:t>. I have been given the opportunity to attend Brain’s Eden 2019 where my responsibilities are to lead and manage the team.</w:t>
-      </w:r>
+        <w:t xml:space="preserve">. </w:t>
+      </w:r>
+      <w:bookmarkStart w:id="0" w:name="_GoBack"/>
+      <w:bookmarkEnd w:id="0"/>
     </w:p>
     <w:p>
       <w:pPr>
@@ -1968,7 +2027,21 @@
         <w:rPr>
           <w:rFonts w:asciiTheme="majorHAnsi" w:hAnsiTheme="majorHAnsi"/>
         </w:rPr>
-        <w:t xml:space="preserve"> Nidan (2</w:t>
+        <w:t xml:space="preserve"> </w:t>
+      </w:r>
+      <w:proofErr w:type="spellStart"/>
+      <w:r>
+        <w:rPr>
+          <w:rFonts w:asciiTheme="majorHAnsi" w:hAnsiTheme="majorHAnsi"/>
+        </w:rPr>
+        <w:t>Nidan</w:t>
+      </w:r>
+      <w:proofErr w:type="spellEnd"/>
+      <w:r>
+        <w:rPr>
+          <w:rFonts w:asciiTheme="majorHAnsi" w:hAnsiTheme="majorHAnsi"/>
+        </w:rPr>
+        <w:t xml:space="preserve"> (2</w:t>
       </w:r>
       <w:r>
         <w:rPr>

</xml_diff>

<commit_message>
Updated cv and post.
</commit_message>
<xml_diff>
--- a/assets/files/Ian Hudson_CV.docx
+++ b/assets/files/Ian Hudson_CV.docx
@@ -169,33 +169,27 @@
     </w:p>
     <w:p>
       <w:r>
-        <w:t xml:space="preserve">I am a computer game programming graduate from the University of </w:t>
-      </w:r>
-      <w:r>
-        <w:t>Gloucestershire</w:t>
-      </w:r>
-      <w:r>
-        <w:t xml:space="preserve"> and looking for a position in </w:t>
-      </w:r>
-      <w:r>
-        <w:t>game</w:t>
-      </w:r>
-      <w:r>
-        <w:t xml:space="preserve"> programming.</w:t>
-      </w:r>
-    </w:p>
-    <w:p>
-      <w:r>
-        <w:t xml:space="preserve">During my degree, I have utilised my communication skills to communicate clearly and concisely with team’s member and peers. As a result, I am able to explain complex points and ideas. I have demonstrated this whist assisting level 4 students and </w:t>
-      </w:r>
-      <w:r>
-        <w:t>throughout</w:t>
-      </w:r>
-      <w:r>
-        <w:t xml:space="preserve"> my group project.</w:t>
-      </w:r>
-      <w:r>
-        <w:t xml:space="preserve"> </w:t>
+        <w:t xml:space="preserve">I am a </w:t>
+      </w:r>
+      <w:r>
+        <w:t>junior</w:t>
+      </w:r>
+      <w:r>
+        <w:t xml:space="preserve"> programming </w:t>
+      </w:r>
+      <w:r>
+        <w:t>currently working at Sumo Digital Leamington.</w:t>
+      </w:r>
+    </w:p>
+    <w:p>
+      <w:r>
+        <w:t>Throughout my time at Sumo Digital Leamington I have strived to improve my technical skills as well as my interpersonal skills. With the goal</w:t>
+      </w:r>
+      <w:r>
+        <w:t xml:space="preserve"> of</w:t>
+      </w:r>
+      <w:r>
+        <w:t xml:space="preserve"> improving myself, but also the people around me.</w:t>
       </w:r>
     </w:p>
     <w:p>
@@ -300,25 +294,13 @@
                               <w:rPr>
                                 <w:rFonts w:asciiTheme="majorHAnsi" w:hAnsiTheme="majorHAnsi"/>
                               </w:rPr>
-                              <w:t>Unreal Engine,</w:t>
+                              <w:t>Visual studio 201</w:t>
                             </w:r>
-                          </w:p>
-                          <w:p>
-                            <w:pPr>
-                              <w:pStyle w:val="ListParagraph"/>
-                              <w:numPr>
-                                <w:ilvl w:val="0"/>
-                                <w:numId w:val="8"/>
-                              </w:numPr>
-                              <w:rPr>
-                                <w:rFonts w:asciiTheme="majorHAnsi" w:hAnsiTheme="majorHAnsi"/>
-                              </w:rPr>
-                            </w:pPr>
                             <w:r>
                               <w:rPr>
                                 <w:rFonts w:asciiTheme="majorHAnsi" w:hAnsiTheme="majorHAnsi"/>
                               </w:rPr>
-                              <w:t>Visual studio 2017</w:t>
+                              <w:t>9,</w:t>
                             </w:r>
                           </w:p>
                           <w:p>
@@ -338,6 +320,12 @@
                               </w:rPr>
                               <w:t>Jira</w:t>
                             </w:r>
+                            <w:r>
+                              <w:rPr>
+                                <w:rFonts w:asciiTheme="majorHAnsi" w:hAnsiTheme="majorHAnsi"/>
+                              </w:rPr>
+                              <w:t>,</w:t>
+                            </w:r>
                           </w:p>
                           <w:p>
                             <w:pPr>
@@ -354,7 +342,43 @@
                               <w:rPr>
                                 <w:rFonts w:asciiTheme="majorHAnsi" w:hAnsiTheme="majorHAnsi"/>
                               </w:rPr>
-                              <w:t xml:space="preserve">Confluence </w:t>
+                              <w:t>Confluence</w:t>
+                            </w:r>
+                            <w:r>
+                              <w:rPr>
+                                <w:rFonts w:asciiTheme="majorHAnsi" w:hAnsiTheme="majorHAnsi"/>
+                              </w:rPr>
+                              <w:t>,</w:t>
+                            </w:r>
+                          </w:p>
+                          <w:p>
+                            <w:pPr>
+                              <w:pStyle w:val="ListParagraph"/>
+                              <w:numPr>
+                                <w:ilvl w:val="0"/>
+                                <w:numId w:val="8"/>
+                              </w:numPr>
+                              <w:rPr>
+                                <w:rFonts w:asciiTheme="majorHAnsi" w:hAnsiTheme="majorHAnsi"/>
+                              </w:rPr>
+                            </w:pPr>
+                            <w:r>
+                              <w:rPr>
+                                <w:rFonts w:asciiTheme="majorHAnsi" w:hAnsiTheme="majorHAnsi"/>
+                              </w:rPr>
+                              <w:t>Microsoft Dev</w:t>
+                            </w:r>
+                            <w:r>
+                              <w:rPr>
+                                <w:rFonts w:asciiTheme="majorHAnsi" w:hAnsiTheme="majorHAnsi"/>
+                              </w:rPr>
+                              <w:t>-</w:t>
+                            </w:r>
+                            <w:r>
+                              <w:rPr>
+                                <w:rFonts w:asciiTheme="majorHAnsi" w:hAnsiTheme="majorHAnsi"/>
+                              </w:rPr>
+                              <w:t>ops</w:t>
                             </w:r>
                           </w:p>
                           <w:p/>
@@ -399,25 +423,13 @@
                         <w:rPr>
                           <w:rFonts w:asciiTheme="majorHAnsi" w:hAnsiTheme="majorHAnsi"/>
                         </w:rPr>
-                        <w:t>Unreal Engine,</w:t>
+                        <w:t>Visual studio 201</w:t>
                       </w:r>
-                    </w:p>
-                    <w:p>
-                      <w:pPr>
-                        <w:pStyle w:val="ListParagraph"/>
-                        <w:numPr>
-                          <w:ilvl w:val="0"/>
-                          <w:numId w:val="8"/>
-                        </w:numPr>
-                        <w:rPr>
-                          <w:rFonts w:asciiTheme="majorHAnsi" w:hAnsiTheme="majorHAnsi"/>
-                        </w:rPr>
-                      </w:pPr>
                       <w:r>
                         <w:rPr>
                           <w:rFonts w:asciiTheme="majorHAnsi" w:hAnsiTheme="majorHAnsi"/>
                         </w:rPr>
-                        <w:t>Visual studio 2017</w:t>
+                        <w:t>9,</w:t>
                       </w:r>
                     </w:p>
                     <w:p>
@@ -437,6 +449,12 @@
                         </w:rPr>
                         <w:t>Jira</w:t>
                       </w:r>
+                      <w:r>
+                        <w:rPr>
+                          <w:rFonts w:asciiTheme="majorHAnsi" w:hAnsiTheme="majorHAnsi"/>
+                        </w:rPr>
+                        <w:t>,</w:t>
+                      </w:r>
                     </w:p>
                     <w:p>
                       <w:pPr>
@@ -453,7 +471,43 @@
                         <w:rPr>
                           <w:rFonts w:asciiTheme="majorHAnsi" w:hAnsiTheme="majorHAnsi"/>
                         </w:rPr>
-                        <w:t xml:space="preserve">Confluence </w:t>
+                        <w:t>Confluence</w:t>
+                      </w:r>
+                      <w:r>
+                        <w:rPr>
+                          <w:rFonts w:asciiTheme="majorHAnsi" w:hAnsiTheme="majorHAnsi"/>
+                        </w:rPr>
+                        <w:t>,</w:t>
+                      </w:r>
+                    </w:p>
+                    <w:p>
+                      <w:pPr>
+                        <w:pStyle w:val="ListParagraph"/>
+                        <w:numPr>
+                          <w:ilvl w:val="0"/>
+                          <w:numId w:val="8"/>
+                        </w:numPr>
+                        <w:rPr>
+                          <w:rFonts w:asciiTheme="majorHAnsi" w:hAnsiTheme="majorHAnsi"/>
+                        </w:rPr>
+                      </w:pPr>
+                      <w:r>
+                        <w:rPr>
+                          <w:rFonts w:asciiTheme="majorHAnsi" w:hAnsiTheme="majorHAnsi"/>
+                        </w:rPr>
+                        <w:t>Microsoft Dev</w:t>
+                      </w:r>
+                      <w:r>
+                        <w:rPr>
+                          <w:rFonts w:asciiTheme="majorHAnsi" w:hAnsiTheme="majorHAnsi"/>
+                        </w:rPr>
+                        <w:t>-</w:t>
+                      </w:r>
+                      <w:r>
+                        <w:rPr>
+                          <w:rFonts w:asciiTheme="majorHAnsi" w:hAnsiTheme="majorHAnsi"/>
+                        </w:rPr>
+                        <w:t>ops</w:t>
                       </w:r>
                     </w:p>
                     <w:p/>
@@ -625,13 +679,7 @@
                               <w:rPr>
                                 <w:rFonts w:asciiTheme="majorHAnsi" w:hAnsiTheme="majorHAnsi"/>
                               </w:rPr>
-                              <w:t>SourceTree</w:t>
-                            </w:r>
-                            <w:r>
-                              <w:rPr>
-                                <w:rFonts w:asciiTheme="majorHAnsi" w:hAnsiTheme="majorHAnsi"/>
-                              </w:rPr>
-                              <w:t>,</w:t>
+                              <w:t>Unity Engine,</w:t>
                             </w:r>
                           </w:p>
                           <w:p>
@@ -649,7 +697,7 @@
                               <w:rPr>
                                 <w:rFonts w:asciiTheme="majorHAnsi" w:hAnsiTheme="majorHAnsi"/>
                               </w:rPr>
-                              <w:t>Unity Engine,</w:t>
+                              <w:t>Unreal Engine,</w:t>
                             </w:r>
                           </w:p>
                         </w:txbxContent>
@@ -749,13 +797,7 @@
                         <w:rPr>
                           <w:rFonts w:asciiTheme="majorHAnsi" w:hAnsiTheme="majorHAnsi"/>
                         </w:rPr>
-                        <w:t>SourceTree</w:t>
-                      </w:r>
-                      <w:r>
-                        <w:rPr>
-                          <w:rFonts w:asciiTheme="majorHAnsi" w:hAnsiTheme="majorHAnsi"/>
-                        </w:rPr>
-                        <w:t>,</w:t>
+                        <w:t>Unity Engine,</w:t>
                       </w:r>
                     </w:p>
                     <w:p>
@@ -773,7 +815,7 @@
                         <w:rPr>
                           <w:rFonts w:asciiTheme="majorHAnsi" w:hAnsiTheme="majorHAnsi"/>
                         </w:rPr>
-                        <w:t>Unity Engine,</w:t>
+                        <w:t>Unreal Engine,</w:t>
                       </w:r>
                     </w:p>
                   </w:txbxContent>
@@ -1163,13 +1205,6 @@
           <w:rFonts w:asciiTheme="majorHAnsi" w:hAnsiTheme="majorHAnsi"/>
         </w:rPr>
         <w:tab/>
-      </w:r>
-      <w:bookmarkStart w:id="0" w:name="_GoBack"/>
-      <w:bookmarkEnd w:id="0"/>
-      <w:r>
-        <w:rPr>
-          <w:rFonts w:asciiTheme="majorHAnsi" w:hAnsiTheme="majorHAnsi"/>
-        </w:rPr>
         <w:t xml:space="preserve">2015 </w:t>
       </w:r>
       <w:r>
@@ -1645,147 +1680,737 @@
           <w:rFonts w:asciiTheme="majorHAnsi" w:hAnsiTheme="majorHAnsi"/>
         </w:rPr>
       </w:pPr>
-      <w:r>
-        <w:rPr>
-          <w:rFonts w:asciiTheme="majorHAnsi" w:hAnsiTheme="majorHAnsi"/>
-          <w:b/>
+      <w:proofErr w:type="spellStart"/>
+      <w:r>
+        <w:rPr>
+          <w:rFonts w:asciiTheme="majorHAnsi" w:hAnsiTheme="majorHAnsi"/>
+          <w:b/>
+        </w:rPr>
+        <w:t>Larkmead</w:t>
+      </w:r>
+      <w:proofErr w:type="spellEnd"/>
+      <w:r>
+        <w:rPr>
+          <w:rFonts w:asciiTheme="majorHAnsi" w:hAnsiTheme="majorHAnsi"/>
+          <w:b/>
+        </w:rPr>
+        <w:t xml:space="preserve"> School</w:t>
+      </w:r>
+      <w:r>
+        <w:rPr>
+          <w:rFonts w:asciiTheme="majorHAnsi" w:hAnsiTheme="majorHAnsi"/>
+        </w:rPr>
+        <w:tab/>
+      </w:r>
+      <w:r>
+        <w:rPr>
+          <w:rFonts w:asciiTheme="majorHAnsi" w:hAnsiTheme="majorHAnsi"/>
+        </w:rPr>
+        <w:tab/>
+      </w:r>
+      <w:r>
+        <w:rPr>
+          <w:rFonts w:asciiTheme="majorHAnsi" w:hAnsiTheme="majorHAnsi"/>
+        </w:rPr>
+        <w:tab/>
+      </w:r>
+      <w:r>
+        <w:rPr>
+          <w:rFonts w:asciiTheme="majorHAnsi" w:hAnsiTheme="majorHAnsi"/>
+        </w:rPr>
+        <w:tab/>
+      </w:r>
+      <w:r>
+        <w:rPr>
+          <w:rFonts w:asciiTheme="majorHAnsi" w:hAnsiTheme="majorHAnsi"/>
+        </w:rPr>
+        <w:tab/>
+      </w:r>
+      <w:r>
+        <w:rPr>
+          <w:rFonts w:asciiTheme="majorHAnsi" w:hAnsiTheme="majorHAnsi"/>
+        </w:rPr>
+        <w:tab/>
+      </w:r>
+      <w:r>
+        <w:rPr>
+          <w:rFonts w:asciiTheme="majorHAnsi" w:hAnsiTheme="majorHAnsi"/>
+        </w:rPr>
+        <w:tab/>
+      </w:r>
+      <w:r>
+        <w:rPr>
+          <w:rFonts w:asciiTheme="majorHAnsi" w:hAnsiTheme="majorHAnsi"/>
+        </w:rPr>
+        <w:tab/>
+      </w:r>
+      <w:r>
+        <w:rPr>
+          <w:rFonts w:asciiTheme="majorHAnsi" w:hAnsiTheme="majorHAnsi"/>
+        </w:rPr>
+        <w:t>2010 –</w:t>
+      </w:r>
+      <w:r>
+        <w:rPr>
+          <w:rFonts w:asciiTheme="majorHAnsi" w:hAnsiTheme="majorHAnsi"/>
+        </w:rPr>
+        <w:t xml:space="preserve"> </w:t>
+      </w:r>
+      <w:r>
+        <w:rPr>
+          <w:rFonts w:asciiTheme="majorHAnsi" w:hAnsiTheme="majorHAnsi"/>
+        </w:rPr>
+        <w:t>2013</w:t>
+      </w:r>
+    </w:p>
+    <w:p>
+      <w:pPr>
+        <w:rPr>
+          <w:rFonts w:asciiTheme="majorHAnsi" w:hAnsiTheme="majorHAnsi"/>
+        </w:rPr>
+      </w:pPr>
+      <w:r>
+        <w:rPr>
+          <w:rFonts w:asciiTheme="majorHAnsi" w:hAnsiTheme="majorHAnsi"/>
         </w:rPr>
         <w:lastRenderedPageBreak/>
-        <w:t>Larkmead School</w:t>
-      </w:r>
-      <w:r>
-        <w:rPr>
-          <w:rFonts w:asciiTheme="majorHAnsi" w:hAnsiTheme="majorHAnsi"/>
-        </w:rPr>
-        <w:tab/>
-      </w:r>
-      <w:r>
-        <w:rPr>
-          <w:rFonts w:asciiTheme="majorHAnsi" w:hAnsiTheme="majorHAnsi"/>
-        </w:rPr>
-        <w:tab/>
-      </w:r>
-      <w:r>
-        <w:rPr>
-          <w:rFonts w:asciiTheme="majorHAnsi" w:hAnsiTheme="majorHAnsi"/>
-        </w:rPr>
-        <w:tab/>
-      </w:r>
-      <w:r>
-        <w:rPr>
-          <w:rFonts w:asciiTheme="majorHAnsi" w:hAnsiTheme="majorHAnsi"/>
-        </w:rPr>
-        <w:tab/>
-      </w:r>
-      <w:r>
-        <w:rPr>
-          <w:rFonts w:asciiTheme="majorHAnsi" w:hAnsiTheme="majorHAnsi"/>
-        </w:rPr>
-        <w:tab/>
-      </w:r>
-      <w:r>
-        <w:rPr>
-          <w:rFonts w:asciiTheme="majorHAnsi" w:hAnsiTheme="majorHAnsi"/>
-        </w:rPr>
-        <w:tab/>
-      </w:r>
-      <w:r>
-        <w:rPr>
-          <w:rFonts w:asciiTheme="majorHAnsi" w:hAnsiTheme="majorHAnsi"/>
-        </w:rPr>
-        <w:tab/>
-      </w:r>
-      <w:r>
-        <w:rPr>
-          <w:rFonts w:asciiTheme="majorHAnsi" w:hAnsiTheme="majorHAnsi"/>
-        </w:rPr>
-        <w:tab/>
-      </w:r>
-      <w:r>
-        <w:rPr>
-          <w:rFonts w:asciiTheme="majorHAnsi" w:hAnsiTheme="majorHAnsi"/>
-        </w:rPr>
-        <w:t>2010 –</w:t>
-      </w:r>
-      <w:r>
-        <w:rPr>
-          <w:rFonts w:asciiTheme="majorHAnsi" w:hAnsiTheme="majorHAnsi"/>
-        </w:rPr>
         <w:t xml:space="preserve"> </w:t>
       </w:r>
       <w:r>
         <w:rPr>
           <w:rFonts w:asciiTheme="majorHAnsi" w:hAnsiTheme="majorHAnsi"/>
         </w:rPr>
-        <w:t>2013</w:t>
-      </w:r>
-    </w:p>
-    <w:p>
-      <w:pPr>
-        <w:rPr>
-          <w:rFonts w:asciiTheme="majorHAnsi" w:hAnsiTheme="majorHAnsi"/>
-        </w:rPr>
-      </w:pPr>
-      <w:r>
-        <w:rPr>
-          <w:rFonts w:asciiTheme="majorHAnsi" w:hAnsiTheme="majorHAnsi"/>
+        <w:t xml:space="preserve">6 </w:t>
+      </w:r>
+      <w:r>
+        <w:rPr>
+          <w:rFonts w:asciiTheme="majorHAnsi" w:hAnsiTheme="majorHAnsi"/>
+        </w:rPr>
+        <w:t>GCSE’s Grade C and above including</w:t>
+      </w:r>
+      <w:r>
+        <w:rPr>
+          <w:rFonts w:asciiTheme="majorHAnsi" w:hAnsiTheme="majorHAnsi"/>
+        </w:rPr>
+        <w:t xml:space="preserve"> a B in</w:t>
+      </w:r>
+      <w:r>
+        <w:rPr>
+          <w:rFonts w:asciiTheme="majorHAnsi" w:hAnsiTheme="majorHAnsi"/>
+        </w:rPr>
+        <w:t xml:space="preserve"> Maths</w:t>
+      </w:r>
+    </w:p>
+    <w:p>
+      <w:pPr>
+        <w:rPr>
+          <w:rFonts w:asciiTheme="majorHAnsi" w:hAnsiTheme="majorHAnsi"/>
+        </w:rPr>
+      </w:pPr>
+    </w:p>
+    <w:p>
+      <w:pPr>
+        <w:rPr>
+          <w:rFonts w:asciiTheme="majorHAnsi" w:hAnsiTheme="majorHAnsi"/>
+          <w:b/>
+          <w:sz w:val="32"/>
+        </w:rPr>
+      </w:pPr>
+      <w:r>
+        <w:rPr>
+          <w:rFonts w:asciiTheme="majorHAnsi" w:hAnsiTheme="majorHAnsi"/>
+          <w:b/>
+          <w:sz w:val="32"/>
+        </w:rPr>
+        <w:t>Relevant</w:t>
+      </w:r>
+      <w:r>
+        <w:rPr>
+          <w:rFonts w:asciiTheme="majorHAnsi" w:hAnsiTheme="majorHAnsi"/>
+          <w:b/>
+          <w:sz w:val="32"/>
         </w:rPr>
         <w:t xml:space="preserve"> </w:t>
       </w:r>
       <w:r>
         <w:rPr>
           <w:rFonts w:asciiTheme="majorHAnsi" w:hAnsiTheme="majorHAnsi"/>
-        </w:rPr>
-        <w:t xml:space="preserve">6 </w:t>
-      </w:r>
-      <w:r>
-        <w:rPr>
-          <w:rFonts w:asciiTheme="majorHAnsi" w:hAnsiTheme="majorHAnsi"/>
-        </w:rPr>
-        <w:t>GCSE’s Grade C and above including</w:t>
-      </w:r>
-      <w:r>
-        <w:rPr>
-          <w:rFonts w:asciiTheme="majorHAnsi" w:hAnsiTheme="majorHAnsi"/>
-        </w:rPr>
-        <w:t xml:space="preserve"> a B in</w:t>
-      </w:r>
-      <w:r>
-        <w:rPr>
-          <w:rFonts w:asciiTheme="majorHAnsi" w:hAnsiTheme="majorHAnsi"/>
-        </w:rPr>
-        <w:t xml:space="preserve"> Maths</w:t>
-      </w:r>
-    </w:p>
-    <w:p>
-      <w:pPr>
-        <w:rPr>
-          <w:rFonts w:asciiTheme="majorHAnsi" w:hAnsiTheme="majorHAnsi"/>
-        </w:rPr>
-      </w:pPr>
-    </w:p>
-    <w:p>
-      <w:pPr>
-        <w:rPr>
-          <w:rFonts w:asciiTheme="majorHAnsi" w:hAnsiTheme="majorHAnsi"/>
           <w:b/>
           <w:sz w:val="32"/>
         </w:rPr>
-      </w:pPr>
+        <w:t>E</w:t>
+      </w:r>
       <w:r>
         <w:rPr>
           <w:rFonts w:asciiTheme="majorHAnsi" w:hAnsiTheme="majorHAnsi"/>
           <w:b/>
           <w:sz w:val="32"/>
         </w:rPr>
-        <w:t>Relevant</w:t>
-      </w:r>
-      <w:r>
+        <w:t>xperience</w:t>
+      </w:r>
+    </w:p>
+    <w:p>
+      <w:pPr>
+        <w:rPr>
+          <w:rFonts w:asciiTheme="majorHAnsi" w:hAnsiTheme="majorHAnsi"/>
+          <w:b/>
+        </w:rPr>
+      </w:pPr>
+      <w:r>
+        <w:rPr>
+          <w:rFonts w:asciiTheme="majorHAnsi" w:hAnsiTheme="majorHAnsi"/>
+          <w:b/>
+        </w:rPr>
+        <w:t>Sumo Digital - Junior Programmer</w:t>
+      </w:r>
+      <w:r>
+        <w:rPr>
+          <w:rFonts w:asciiTheme="majorHAnsi" w:hAnsiTheme="majorHAnsi"/>
+          <w:b/>
+        </w:rPr>
+        <w:tab/>
+      </w:r>
+      <w:r>
+        <w:rPr>
+          <w:rFonts w:asciiTheme="majorHAnsi" w:hAnsiTheme="majorHAnsi"/>
+          <w:b/>
+        </w:rPr>
+        <w:tab/>
+      </w:r>
+      <w:r>
+        <w:rPr>
+          <w:rFonts w:asciiTheme="majorHAnsi" w:hAnsiTheme="majorHAnsi"/>
+          <w:b/>
+        </w:rPr>
+        <w:tab/>
+      </w:r>
+      <w:r>
+        <w:rPr>
+          <w:rFonts w:asciiTheme="majorHAnsi" w:hAnsiTheme="majorHAnsi"/>
+          <w:b/>
+        </w:rPr>
+        <w:tab/>
+      </w:r>
+      <w:r>
+        <w:rPr>
+          <w:rFonts w:asciiTheme="majorHAnsi" w:hAnsiTheme="majorHAnsi"/>
+          <w:b/>
+        </w:rPr>
+        <w:tab/>
+      </w:r>
+      <w:r>
+        <w:rPr>
+          <w:rFonts w:asciiTheme="majorHAnsi" w:hAnsiTheme="majorHAnsi"/>
+          <w:b/>
+        </w:rPr>
+        <w:tab/>
+      </w:r>
+      <w:r>
+        <w:rPr>
+          <w:rFonts w:asciiTheme="majorHAnsi" w:hAnsiTheme="majorHAnsi"/>
+          <w:bCs/>
+        </w:rPr>
+        <w:t>2019 – present</w:t>
+      </w:r>
+    </w:p>
+    <w:p>
+      <w:pPr>
+        <w:rPr>
+          <w:rFonts w:asciiTheme="majorHAnsi" w:hAnsiTheme="majorHAnsi"/>
+          <w:bCs/>
+        </w:rPr>
+      </w:pPr>
+      <w:r>
+        <w:rPr>
+          <w:rFonts w:asciiTheme="majorHAnsi" w:hAnsiTheme="majorHAnsi"/>
+          <w:bCs/>
+        </w:rPr>
+        <w:t xml:space="preserve">Throughout my time at Sumo Digital Leamington I have had the opportunity </w:t>
+      </w:r>
+      <w:r>
+        <w:rPr>
+          <w:rFonts w:asciiTheme="majorHAnsi" w:hAnsiTheme="majorHAnsi"/>
+          <w:bCs/>
+        </w:rPr>
+        <w:t xml:space="preserve">to learn and develop my skills. I have been given responsibilities of developing and maintaining core systems used by the whole development team. </w:t>
+      </w:r>
+      <w:bookmarkStart w:id="0" w:name="_GoBack"/>
+      <w:bookmarkEnd w:id="0"/>
+    </w:p>
+    <w:p>
+      <w:pPr>
+        <w:rPr>
+          <w:rFonts w:asciiTheme="majorHAnsi" w:hAnsiTheme="majorHAnsi"/>
+        </w:rPr>
+      </w:pPr>
+      <w:r>
+        <w:rPr>
+          <w:rFonts w:asciiTheme="majorHAnsi" w:hAnsiTheme="majorHAnsi"/>
+          <w:b/>
+        </w:rPr>
+        <w:t xml:space="preserve">University of Gloucestershire - </w:t>
+      </w:r>
+      <w:r>
+        <w:rPr>
+          <w:rFonts w:asciiTheme="majorHAnsi" w:hAnsiTheme="majorHAnsi"/>
+          <w:b/>
+        </w:rPr>
+        <w:t>Research Placement</w:t>
+      </w:r>
+      <w:r>
+        <w:rPr>
+          <w:rFonts w:asciiTheme="majorHAnsi" w:hAnsiTheme="majorHAnsi"/>
+        </w:rPr>
+        <w:tab/>
+      </w:r>
+      <w:r>
+        <w:rPr>
+          <w:rFonts w:asciiTheme="majorHAnsi" w:hAnsiTheme="majorHAnsi"/>
+        </w:rPr>
+        <w:tab/>
+      </w:r>
+      <w:r>
+        <w:rPr>
+          <w:rFonts w:asciiTheme="majorHAnsi" w:hAnsiTheme="majorHAnsi"/>
+        </w:rPr>
+        <w:tab/>
+      </w:r>
+      <w:r>
+        <w:rPr>
+          <w:rFonts w:asciiTheme="majorHAnsi" w:hAnsiTheme="majorHAnsi"/>
+        </w:rPr>
+        <w:tab/>
+      </w:r>
+      <w:r>
+        <w:rPr>
+          <w:rFonts w:asciiTheme="majorHAnsi" w:hAnsiTheme="majorHAnsi"/>
+        </w:rPr>
+        <w:t xml:space="preserve">2017 </w:t>
+      </w:r>
+      <w:r>
+        <w:rPr>
+          <w:rFonts w:asciiTheme="majorHAnsi" w:hAnsiTheme="majorHAnsi"/>
+        </w:rPr>
+        <w:t>–</w:t>
+      </w:r>
+      <w:r>
+        <w:rPr>
+          <w:rFonts w:asciiTheme="majorHAnsi" w:hAnsiTheme="majorHAnsi"/>
+        </w:rPr>
+        <w:t xml:space="preserve"> </w:t>
+      </w:r>
+      <w:r>
+        <w:rPr>
+          <w:rFonts w:asciiTheme="majorHAnsi" w:hAnsiTheme="majorHAnsi"/>
+        </w:rPr>
+        <w:t>2018</w:t>
+      </w:r>
+    </w:p>
+    <w:p>
+      <w:pPr>
+        <w:rPr>
+          <w:rFonts w:asciiTheme="majorHAnsi" w:hAnsiTheme="majorHAnsi"/>
+        </w:rPr>
+      </w:pPr>
+      <w:r>
+        <w:rPr>
+          <w:rFonts w:asciiTheme="majorHAnsi" w:hAnsiTheme="majorHAnsi"/>
+        </w:rPr>
+        <w:t xml:space="preserve">Throughout my placement </w:t>
+      </w:r>
+      <w:r>
+        <w:rPr>
+          <w:rFonts w:asciiTheme="majorHAnsi" w:hAnsiTheme="majorHAnsi"/>
+        </w:rPr>
+        <w:t xml:space="preserve">I worked on </w:t>
+      </w:r>
+      <w:r>
+        <w:rPr>
+          <w:rFonts w:asciiTheme="majorHAnsi" w:hAnsiTheme="majorHAnsi"/>
+        </w:rPr>
+        <w:t xml:space="preserve">multiple </w:t>
+      </w:r>
+      <w:r>
+        <w:rPr>
+          <w:rFonts w:asciiTheme="majorHAnsi" w:hAnsiTheme="majorHAnsi"/>
+        </w:rPr>
+        <w:t xml:space="preserve">projects some of which included using AR, VR and the Microsoft HoloLens. </w:t>
+      </w:r>
+      <w:r>
+        <w:rPr>
+          <w:rFonts w:asciiTheme="majorHAnsi" w:hAnsiTheme="majorHAnsi"/>
+        </w:rPr>
+        <w:t>I was r</w:t>
+      </w:r>
+      <w:r>
+        <w:rPr>
+          <w:rFonts w:asciiTheme="majorHAnsi" w:hAnsiTheme="majorHAnsi"/>
+        </w:rPr>
+        <w:t>equired</w:t>
+      </w:r>
+      <w:r>
+        <w:rPr>
+          <w:rFonts w:asciiTheme="majorHAnsi" w:hAnsiTheme="majorHAnsi"/>
+        </w:rPr>
+        <w:t xml:space="preserve"> to work independently or in the case with the VR projects within a team. The projects which I worked on were created for internal and external clients</w:t>
+      </w:r>
+      <w:r>
+        <w:rPr>
+          <w:rFonts w:asciiTheme="majorHAnsi" w:hAnsiTheme="majorHAnsi"/>
+        </w:rPr>
+        <w:t xml:space="preserve"> using Unity and Unreal</w:t>
+      </w:r>
+      <w:r>
+        <w:rPr>
+          <w:rFonts w:asciiTheme="majorHAnsi" w:hAnsiTheme="majorHAnsi"/>
+        </w:rPr>
+        <w:t>.</w:t>
+      </w:r>
+    </w:p>
+    <w:p>
+      <w:pPr>
+        <w:rPr>
+          <w:rFonts w:asciiTheme="majorHAnsi" w:hAnsiTheme="majorHAnsi"/>
+          <w:b/>
+        </w:rPr>
+      </w:pPr>
+      <w:r>
+        <w:rPr>
+          <w:rFonts w:asciiTheme="majorHAnsi" w:hAnsiTheme="majorHAnsi"/>
+          <w:b/>
+        </w:rPr>
+        <w:t>University of Gloucestershir</w:t>
+      </w:r>
+      <w:r>
+        <w:rPr>
+          <w:rFonts w:asciiTheme="majorHAnsi" w:hAnsiTheme="majorHAnsi"/>
+          <w:b/>
+        </w:rPr>
+        <w:t>e</w:t>
+      </w:r>
+      <w:r>
+        <w:rPr>
+          <w:rFonts w:asciiTheme="majorHAnsi" w:hAnsiTheme="majorHAnsi"/>
+          <w:b/>
+        </w:rPr>
+        <w:t xml:space="preserve"> </w:t>
+      </w:r>
+      <w:r>
+        <w:rPr>
+          <w:rFonts w:asciiTheme="majorHAnsi" w:hAnsiTheme="majorHAnsi"/>
+          <w:b/>
+        </w:rPr>
+        <w:t>-</w:t>
+      </w:r>
+    </w:p>
+    <w:p>
+      <w:pPr>
+        <w:rPr>
+          <w:rFonts w:asciiTheme="majorHAnsi" w:hAnsiTheme="majorHAnsi"/>
+          <w:b/>
+        </w:rPr>
+      </w:pPr>
+      <w:r>
+        <w:rPr>
+          <w:rFonts w:asciiTheme="majorHAnsi" w:hAnsiTheme="majorHAnsi"/>
+          <w:b/>
+        </w:rPr>
+        <w:t>Assisting</w:t>
+      </w:r>
+      <w:r>
+        <w:rPr>
+          <w:rFonts w:asciiTheme="majorHAnsi" w:hAnsiTheme="majorHAnsi"/>
+          <w:b/>
+        </w:rPr>
+        <w:t xml:space="preserve"> in Level 4 module Programming and Mathematics</w:t>
+      </w:r>
+      <w:r>
+        <w:rPr>
+          <w:rFonts w:asciiTheme="majorHAnsi" w:hAnsiTheme="majorHAnsi"/>
+        </w:rPr>
+        <w:tab/>
+      </w:r>
+      <w:r>
+        <w:rPr>
+          <w:rFonts w:asciiTheme="majorHAnsi" w:hAnsiTheme="majorHAnsi"/>
+        </w:rPr>
+        <w:tab/>
+      </w:r>
+      <w:r>
+        <w:rPr>
+          <w:rFonts w:asciiTheme="majorHAnsi" w:hAnsiTheme="majorHAnsi"/>
+        </w:rPr>
+        <w:tab/>
+      </w:r>
+      <w:r>
+        <w:rPr>
+          <w:rFonts w:asciiTheme="majorHAnsi" w:hAnsiTheme="majorHAnsi"/>
+        </w:rPr>
+        <w:t xml:space="preserve">2018 </w:t>
+      </w:r>
+      <w:r>
+        <w:rPr>
+          <w:rFonts w:asciiTheme="majorHAnsi" w:hAnsiTheme="majorHAnsi"/>
+        </w:rPr>
+        <w:t xml:space="preserve">- </w:t>
+      </w:r>
+      <w:r>
+        <w:rPr>
+          <w:rFonts w:asciiTheme="majorHAnsi" w:hAnsiTheme="majorHAnsi"/>
+        </w:rPr>
+        <w:t>2019</w:t>
+      </w:r>
+    </w:p>
+    <w:p>
+      <w:pPr>
+        <w:rPr>
+          <w:rFonts w:asciiTheme="majorHAnsi" w:hAnsiTheme="majorHAnsi"/>
+        </w:rPr>
+      </w:pPr>
+      <w:r>
+        <w:rPr>
+          <w:rFonts w:asciiTheme="majorHAnsi" w:hAnsiTheme="majorHAnsi"/>
+        </w:rPr>
+        <w:t>My key responsibilities</w:t>
+      </w:r>
+      <w:r>
+        <w:rPr>
+          <w:rFonts w:asciiTheme="majorHAnsi" w:hAnsiTheme="majorHAnsi"/>
+        </w:rPr>
+        <w:t xml:space="preserve"> </w:t>
+      </w:r>
+      <w:r>
+        <w:rPr>
+          <w:rFonts w:asciiTheme="majorHAnsi" w:hAnsiTheme="majorHAnsi"/>
+        </w:rPr>
+        <w:t>in</w:t>
+      </w:r>
+      <w:r>
+        <w:rPr>
+          <w:rFonts w:asciiTheme="majorHAnsi" w:hAnsiTheme="majorHAnsi"/>
+        </w:rPr>
+        <w:t xml:space="preserve"> this role include</w:t>
+      </w:r>
+      <w:r>
+        <w:rPr>
+          <w:rFonts w:asciiTheme="majorHAnsi" w:hAnsiTheme="majorHAnsi"/>
+        </w:rPr>
+        <w:t>d</w:t>
+      </w:r>
+      <w:r>
+        <w:rPr>
+          <w:rFonts w:asciiTheme="majorHAnsi" w:hAnsiTheme="majorHAnsi"/>
+        </w:rPr>
+        <w:t xml:space="preserve"> assisting students in their </w:t>
+      </w:r>
+      <w:r>
+        <w:rPr>
+          <w:rFonts w:asciiTheme="majorHAnsi" w:hAnsiTheme="majorHAnsi"/>
+        </w:rPr>
+        <w:t>assessed</w:t>
+      </w:r>
+      <w:r>
+        <w:rPr>
+          <w:rFonts w:asciiTheme="majorHAnsi" w:hAnsiTheme="majorHAnsi"/>
+        </w:rPr>
+        <w:t xml:space="preserve"> tutorials and module projects</w:t>
+      </w:r>
+      <w:r>
+        <w:rPr>
+          <w:rFonts w:asciiTheme="majorHAnsi" w:hAnsiTheme="majorHAnsi"/>
+        </w:rPr>
+        <w:t xml:space="preserve"> in C++</w:t>
+      </w:r>
+      <w:r>
+        <w:rPr>
+          <w:rFonts w:asciiTheme="majorHAnsi" w:hAnsiTheme="majorHAnsi"/>
+        </w:rPr>
+        <w:t>. I communicate</w:t>
+      </w:r>
+      <w:r>
+        <w:rPr>
+          <w:rFonts w:asciiTheme="majorHAnsi" w:hAnsiTheme="majorHAnsi"/>
+        </w:rPr>
+        <w:t>e</w:t>
+      </w:r>
+      <w:r>
+        <w:rPr>
+          <w:rFonts w:asciiTheme="majorHAnsi" w:hAnsiTheme="majorHAnsi"/>
+        </w:rPr>
+        <w:t xml:space="preserve"> concisely </w:t>
+      </w:r>
+      <w:r>
+        <w:rPr>
+          <w:rFonts w:asciiTheme="majorHAnsi" w:hAnsiTheme="majorHAnsi"/>
+        </w:rPr>
+        <w:t xml:space="preserve">towards the students, so they </w:t>
+      </w:r>
+      <w:r>
+        <w:rPr>
+          <w:rFonts w:asciiTheme="majorHAnsi" w:hAnsiTheme="majorHAnsi"/>
+        </w:rPr>
+        <w:t>were</w:t>
+      </w:r>
+      <w:r>
+        <w:rPr>
+          <w:rFonts w:asciiTheme="majorHAnsi" w:hAnsiTheme="majorHAnsi"/>
+        </w:rPr>
+        <w:t xml:space="preserve"> able to understand what the code is doing and offer help and advice when requested or needed.</w:t>
+      </w:r>
+    </w:p>
+    <w:p>
+      <w:pPr>
+        <w:rPr>
+          <w:rFonts w:asciiTheme="majorHAnsi" w:hAnsiTheme="majorHAnsi"/>
+          <w:b/>
+        </w:rPr>
+      </w:pPr>
+      <w:r>
+        <w:rPr>
+          <w:rFonts w:asciiTheme="majorHAnsi" w:hAnsiTheme="majorHAnsi"/>
+          <w:b/>
+        </w:rPr>
+        <w:t>Brain’s Eden – C</w:t>
+      </w:r>
+      <w:r>
+        <w:rPr>
+          <w:rFonts w:asciiTheme="majorHAnsi" w:hAnsiTheme="majorHAnsi"/>
+          <w:b/>
+        </w:rPr>
+        <w:t>ompeted</w:t>
+      </w:r>
+      <w:r>
+        <w:rPr>
+          <w:rFonts w:asciiTheme="majorHAnsi" w:hAnsiTheme="majorHAnsi"/>
+        </w:rPr>
+        <w:t xml:space="preserve"> </w:t>
+      </w:r>
+      <w:r>
+        <w:rPr>
+          <w:rFonts w:asciiTheme="majorHAnsi" w:hAnsiTheme="majorHAnsi"/>
+          <w:b/>
+        </w:rPr>
+        <w:t>in Brain’s Eden Games Jam</w:t>
+      </w:r>
+      <w:r>
+        <w:rPr>
+          <w:rFonts w:asciiTheme="majorHAnsi" w:hAnsiTheme="majorHAnsi"/>
+          <w:b/>
+        </w:rPr>
+        <w:tab/>
+      </w:r>
+      <w:r>
+        <w:rPr>
+          <w:rFonts w:asciiTheme="majorHAnsi" w:hAnsiTheme="majorHAnsi"/>
+          <w:b/>
+        </w:rPr>
+        <w:tab/>
+      </w:r>
+      <w:r>
+        <w:rPr>
+          <w:rFonts w:asciiTheme="majorHAnsi" w:hAnsiTheme="majorHAnsi"/>
+          <w:b/>
+        </w:rPr>
+        <w:tab/>
+      </w:r>
+      <w:r>
+        <w:rPr>
+          <w:rFonts w:asciiTheme="majorHAnsi" w:hAnsiTheme="majorHAnsi"/>
+          <w:b/>
+        </w:rPr>
+        <w:tab/>
+      </w:r>
+      <w:r>
+        <w:rPr>
+          <w:rFonts w:asciiTheme="majorHAnsi" w:hAnsiTheme="majorHAnsi"/>
+        </w:rPr>
+        <w:t>2018 &amp; 2019</w:t>
+      </w:r>
+    </w:p>
+    <w:p>
+      <w:pPr>
+        <w:rPr>
+          <w:rFonts w:asciiTheme="majorHAnsi" w:hAnsiTheme="majorHAnsi"/>
+        </w:rPr>
+      </w:pPr>
+      <w:r>
+        <w:rPr>
+          <w:rFonts w:asciiTheme="majorHAnsi" w:hAnsiTheme="majorHAnsi"/>
+        </w:rPr>
+        <w:t>I partook in Brain’s Eden 2018</w:t>
+      </w:r>
+      <w:r>
+        <w:rPr>
+          <w:rFonts w:asciiTheme="majorHAnsi" w:hAnsiTheme="majorHAnsi"/>
+        </w:rPr>
+        <w:t xml:space="preserve"> &amp; 2019 </w:t>
+      </w:r>
+      <w:r>
+        <w:rPr>
+          <w:rFonts w:asciiTheme="majorHAnsi" w:hAnsiTheme="majorHAnsi"/>
+        </w:rPr>
+        <w:t>where I was in a team of 5 using the Unreal Game Engine</w:t>
+      </w:r>
+      <w:r>
+        <w:rPr>
+          <w:rFonts w:asciiTheme="majorHAnsi" w:hAnsiTheme="majorHAnsi"/>
+        </w:rPr>
+        <w:t>/Unity</w:t>
+      </w:r>
+      <w:r>
+        <w:rPr>
+          <w:rFonts w:asciiTheme="majorHAnsi" w:hAnsiTheme="majorHAnsi"/>
+        </w:rPr>
+        <w:t xml:space="preserve">. I learnt the importance of cutting features and regular small meetings to keep track of the </w:t>
+      </w:r>
+      <w:r>
+        <w:rPr>
+          <w:rFonts w:asciiTheme="majorHAnsi" w:hAnsiTheme="majorHAnsi"/>
+        </w:rPr>
+        <w:t>development of the project</w:t>
+      </w:r>
+      <w:r>
+        <w:rPr>
+          <w:rFonts w:asciiTheme="majorHAnsi" w:hAnsiTheme="majorHAnsi"/>
+        </w:rPr>
+        <w:t xml:space="preserve"> as well as consistent play testing to ensure the game was enjoyable to play</w:t>
+      </w:r>
+      <w:r>
+        <w:rPr>
+          <w:rFonts w:asciiTheme="majorHAnsi" w:hAnsiTheme="majorHAnsi"/>
+        </w:rPr>
+        <w:t xml:space="preserve">. </w:t>
+      </w:r>
+    </w:p>
+    <w:p>
+      <w:pPr>
+        <w:rPr>
+          <w:rFonts w:asciiTheme="majorHAnsi" w:hAnsiTheme="majorHAnsi"/>
+        </w:rPr>
+      </w:pPr>
+    </w:p>
+    <w:p>
+      <w:pPr>
         <w:rPr>
           <w:rFonts w:asciiTheme="majorHAnsi" w:hAnsiTheme="majorHAnsi"/>
           <w:b/>
           <w:sz w:val="32"/>
         </w:rPr>
+      </w:pPr>
+      <w:r>
+        <w:rPr>
+          <w:rFonts w:asciiTheme="majorHAnsi" w:hAnsiTheme="majorHAnsi"/>
+          <w:b/>
+          <w:sz w:val="32"/>
+        </w:rPr>
+        <w:t>Additional</w:t>
+      </w:r>
+      <w:r>
+        <w:rPr>
+          <w:rFonts w:asciiTheme="majorHAnsi" w:hAnsiTheme="majorHAnsi"/>
+          <w:b/>
+          <w:sz w:val="32"/>
+        </w:rPr>
         <w:t xml:space="preserve"> </w:t>
       </w:r>
       <w:r>
@@ -1809,783 +2434,267 @@
       <w:pPr>
         <w:rPr>
           <w:rFonts w:asciiTheme="majorHAnsi" w:hAnsiTheme="majorHAnsi"/>
-        </w:rPr>
-      </w:pPr>
-      <w:r>
-        <w:rPr>
-          <w:rFonts w:asciiTheme="majorHAnsi" w:hAnsiTheme="majorHAnsi"/>
-          <w:b/>
-        </w:rPr>
-        <w:t xml:space="preserve">University of Gloucestershire - </w:t>
-      </w:r>
-      <w:r>
-        <w:rPr>
-          <w:rFonts w:asciiTheme="majorHAnsi" w:hAnsiTheme="majorHAnsi"/>
-          <w:b/>
-        </w:rPr>
-        <w:t>Research Placement</w:t>
-      </w:r>
-      <w:r>
-        <w:rPr>
-          <w:rFonts w:asciiTheme="majorHAnsi" w:hAnsiTheme="majorHAnsi"/>
-        </w:rPr>
-        <w:tab/>
-      </w:r>
-      <w:r>
-        <w:rPr>
-          <w:rFonts w:asciiTheme="majorHAnsi" w:hAnsiTheme="majorHAnsi"/>
-        </w:rPr>
-        <w:tab/>
-      </w:r>
-      <w:r>
-        <w:rPr>
-          <w:rFonts w:asciiTheme="majorHAnsi" w:hAnsiTheme="majorHAnsi"/>
-        </w:rPr>
-        <w:tab/>
-      </w:r>
-      <w:r>
-        <w:rPr>
-          <w:rFonts w:asciiTheme="majorHAnsi" w:hAnsiTheme="majorHAnsi"/>
-        </w:rPr>
-        <w:tab/>
-      </w:r>
-      <w:r>
-        <w:rPr>
-          <w:rFonts w:asciiTheme="majorHAnsi" w:hAnsiTheme="majorHAnsi"/>
-        </w:rPr>
-        <w:t xml:space="preserve">2017 </w:t>
-      </w:r>
-      <w:r>
-        <w:rPr>
-          <w:rFonts w:asciiTheme="majorHAnsi" w:hAnsiTheme="majorHAnsi"/>
-        </w:rPr>
-        <w:t>–</w:t>
-      </w:r>
-      <w:r>
-        <w:rPr>
-          <w:rFonts w:asciiTheme="majorHAnsi" w:hAnsiTheme="majorHAnsi"/>
+          <w:b/>
+        </w:rPr>
+      </w:pPr>
+      <w:r>
+        <w:rPr>
+          <w:rFonts w:asciiTheme="majorHAnsi" w:hAnsiTheme="majorHAnsi"/>
+          <w:b/>
+        </w:rPr>
+        <w:t>University of Gloucestershire – Open/Applicant Day Helper</w:t>
+      </w:r>
+      <w:r>
+        <w:rPr>
+          <w:rFonts w:asciiTheme="majorHAnsi" w:hAnsiTheme="majorHAnsi"/>
+        </w:rPr>
+        <w:tab/>
+      </w:r>
+      <w:r>
+        <w:rPr>
+          <w:rFonts w:asciiTheme="majorHAnsi" w:hAnsiTheme="majorHAnsi"/>
+        </w:rPr>
+        <w:tab/>
+      </w:r>
+      <w:r>
+        <w:rPr>
+          <w:rFonts w:asciiTheme="majorHAnsi" w:hAnsiTheme="majorHAnsi"/>
+        </w:rPr>
+        <w:tab/>
+      </w:r>
+      <w:r>
+        <w:rPr>
+          <w:rFonts w:asciiTheme="majorHAnsi" w:hAnsiTheme="majorHAnsi"/>
+        </w:rPr>
+        <w:t>2017 – 2019</w:t>
+      </w:r>
+    </w:p>
+    <w:p>
+      <w:pPr>
+        <w:rPr>
+          <w:rFonts w:asciiTheme="majorHAnsi" w:hAnsiTheme="majorHAnsi"/>
+        </w:rPr>
+      </w:pPr>
+      <w:r>
+        <w:rPr>
+          <w:rFonts w:asciiTheme="majorHAnsi" w:hAnsiTheme="majorHAnsi"/>
+          <w:b/>
+        </w:rPr>
+        <w:t>Homebase</w:t>
+      </w:r>
+      <w:r>
+        <w:rPr>
+          <w:rFonts w:asciiTheme="majorHAnsi" w:hAnsiTheme="majorHAnsi"/>
+          <w:b/>
+        </w:rPr>
+        <w:t xml:space="preserve"> - Part time member of the replenishment team</w:t>
+      </w:r>
+      <w:r>
+        <w:rPr>
+          <w:rFonts w:asciiTheme="majorHAnsi" w:hAnsiTheme="majorHAnsi"/>
+        </w:rPr>
+        <w:tab/>
+      </w:r>
+      <w:r>
+        <w:rPr>
+          <w:rFonts w:asciiTheme="majorHAnsi" w:hAnsiTheme="majorHAnsi"/>
+        </w:rPr>
+        <w:tab/>
+      </w:r>
+      <w:r>
+        <w:rPr>
+          <w:rFonts w:asciiTheme="majorHAnsi" w:hAnsiTheme="majorHAnsi"/>
+        </w:rPr>
+        <w:tab/>
+      </w:r>
+      <w:r>
+        <w:rPr>
+          <w:rFonts w:asciiTheme="majorHAnsi" w:hAnsiTheme="majorHAnsi"/>
+        </w:rPr>
+        <w:t>2013 – 2015</w:t>
+      </w:r>
+    </w:p>
+    <w:p>
+      <w:pPr>
+        <w:rPr>
+          <w:rFonts w:asciiTheme="majorHAnsi" w:hAnsiTheme="majorHAnsi"/>
+        </w:rPr>
+      </w:pPr>
+      <w:r>
+        <w:rPr>
+          <w:rFonts w:asciiTheme="majorHAnsi" w:hAnsiTheme="majorHAnsi"/>
+          <w:b/>
+        </w:rPr>
+        <w:t xml:space="preserve">Low and </w:t>
+      </w:r>
+      <w:r>
+        <w:rPr>
+          <w:rFonts w:asciiTheme="majorHAnsi" w:hAnsiTheme="majorHAnsi"/>
+          <w:b/>
+        </w:rPr>
+        <w:t>Oliver</w:t>
+      </w:r>
+      <w:r>
+        <w:rPr>
+          <w:rFonts w:asciiTheme="majorHAnsi" w:hAnsiTheme="majorHAnsi"/>
+          <w:b/>
         </w:rPr>
         <w:t xml:space="preserve"> </w:t>
       </w:r>
       <w:r>
         <w:rPr>
           <w:rFonts w:asciiTheme="majorHAnsi" w:hAnsiTheme="majorHAnsi"/>
-        </w:rPr>
-        <w:t>2018</w:t>
-      </w:r>
-    </w:p>
-    <w:p>
-      <w:pPr>
-        <w:rPr>
-          <w:rFonts w:asciiTheme="majorHAnsi" w:hAnsiTheme="majorHAnsi"/>
-        </w:rPr>
-      </w:pPr>
-      <w:r>
-        <w:rPr>
-          <w:rFonts w:asciiTheme="majorHAnsi" w:hAnsiTheme="majorHAnsi"/>
-        </w:rPr>
-        <w:t xml:space="preserve">Throughout my placement </w:t>
-      </w:r>
-      <w:r>
-        <w:rPr>
-          <w:rFonts w:asciiTheme="majorHAnsi" w:hAnsiTheme="majorHAnsi"/>
-        </w:rPr>
-        <w:t xml:space="preserve">I worked on </w:t>
-      </w:r>
-      <w:r>
-        <w:rPr>
-          <w:rFonts w:asciiTheme="majorHAnsi" w:hAnsiTheme="majorHAnsi"/>
-        </w:rPr>
-        <w:t xml:space="preserve">multiple </w:t>
-      </w:r>
-      <w:r>
-        <w:rPr>
-          <w:rFonts w:asciiTheme="majorHAnsi" w:hAnsiTheme="majorHAnsi"/>
-        </w:rPr>
-        <w:t xml:space="preserve">projects some of which included using AR, VR and the Microsoft HoloLens. </w:t>
-      </w:r>
-      <w:r>
-        <w:rPr>
-          <w:rFonts w:asciiTheme="majorHAnsi" w:hAnsiTheme="majorHAnsi"/>
-        </w:rPr>
-        <w:t>I was r</w:t>
-      </w:r>
-      <w:r>
-        <w:rPr>
-          <w:rFonts w:asciiTheme="majorHAnsi" w:hAnsiTheme="majorHAnsi"/>
-        </w:rPr>
-        <w:t>equired</w:t>
-      </w:r>
-      <w:r>
-        <w:rPr>
-          <w:rFonts w:asciiTheme="majorHAnsi" w:hAnsiTheme="majorHAnsi"/>
-        </w:rPr>
-        <w:t xml:space="preserve"> to work independently or in the case with the VR projects within a team. The projects which I worked on were created for internal and external clients</w:t>
-      </w:r>
-      <w:r>
-        <w:rPr>
-          <w:rFonts w:asciiTheme="majorHAnsi" w:hAnsiTheme="majorHAnsi"/>
-        </w:rPr>
-        <w:t xml:space="preserve"> using Unity and Unreal</w:t>
-      </w:r>
-      <w:r>
-        <w:rPr>
-          <w:rFonts w:asciiTheme="majorHAnsi" w:hAnsiTheme="majorHAnsi"/>
-        </w:rPr>
-        <w:t>.</w:t>
-      </w:r>
-    </w:p>
-    <w:p>
-      <w:pPr>
-        <w:rPr>
-          <w:rFonts w:asciiTheme="majorHAnsi" w:hAnsiTheme="majorHAnsi"/>
-          <w:b/>
-        </w:rPr>
-      </w:pPr>
-      <w:r>
-        <w:rPr>
-          <w:rFonts w:asciiTheme="majorHAnsi" w:hAnsiTheme="majorHAnsi"/>
-          <w:b/>
-        </w:rPr>
-        <w:t>University of Gloucestershir</w:t>
-      </w:r>
-      <w:r>
-        <w:rPr>
-          <w:rFonts w:asciiTheme="majorHAnsi" w:hAnsiTheme="majorHAnsi"/>
-          <w:b/>
-        </w:rPr>
-        <w:t>e</w:t>
-      </w:r>
-      <w:r>
-        <w:rPr>
-          <w:rFonts w:asciiTheme="majorHAnsi" w:hAnsiTheme="majorHAnsi"/>
-          <w:b/>
+          <w:b/>
+        </w:rPr>
+        <w:t>– Shadowing an Electrician</w:t>
+      </w:r>
+      <w:r>
+        <w:rPr>
+          <w:rFonts w:asciiTheme="majorHAnsi" w:hAnsiTheme="majorHAnsi"/>
+        </w:rPr>
+        <w:tab/>
+      </w:r>
+      <w:r>
+        <w:rPr>
+          <w:rFonts w:asciiTheme="majorHAnsi" w:hAnsiTheme="majorHAnsi"/>
+        </w:rPr>
+        <w:tab/>
+      </w:r>
+      <w:r>
+        <w:rPr>
+          <w:rFonts w:asciiTheme="majorHAnsi" w:hAnsiTheme="majorHAnsi"/>
+        </w:rPr>
+        <w:tab/>
+      </w:r>
+      <w:r>
+        <w:rPr>
+          <w:rFonts w:asciiTheme="majorHAnsi" w:hAnsiTheme="majorHAnsi"/>
+        </w:rPr>
+        <w:tab/>
+      </w:r>
+      <w:r>
+        <w:rPr>
+          <w:rFonts w:asciiTheme="majorHAnsi" w:hAnsiTheme="majorHAnsi"/>
+        </w:rPr>
+        <w:tab/>
+      </w:r>
+      <w:r>
+        <w:rPr>
+          <w:rFonts w:asciiTheme="majorHAnsi" w:hAnsiTheme="majorHAnsi"/>
+        </w:rPr>
+        <w:t>2010 – 2010</w:t>
+      </w:r>
+    </w:p>
+    <w:p>
+      <w:pPr>
+        <w:rPr>
+          <w:rFonts w:asciiTheme="majorHAnsi" w:hAnsiTheme="majorHAnsi"/>
+        </w:rPr>
+      </w:pPr>
+    </w:p>
+    <w:p>
+      <w:pPr>
+        <w:rPr>
+          <w:rFonts w:asciiTheme="majorHAnsi" w:hAnsiTheme="majorHAnsi"/>
+        </w:rPr>
+      </w:pPr>
+      <w:r>
+        <w:rPr>
+          <w:rFonts w:asciiTheme="majorHAnsi" w:hAnsiTheme="majorHAnsi"/>
+          <w:b/>
+          <w:sz w:val="32"/>
+        </w:rPr>
+        <w:t>Hobbies/Interests</w:t>
+      </w:r>
+    </w:p>
+    <w:p>
+      <w:pPr>
+        <w:rPr>
+          <w:rFonts w:asciiTheme="majorHAnsi" w:hAnsiTheme="majorHAnsi"/>
+          <w:b/>
+        </w:rPr>
+      </w:pPr>
+      <w:r>
+        <w:rPr>
+          <w:rFonts w:asciiTheme="majorHAnsi" w:hAnsiTheme="majorHAnsi"/>
+          <w:b/>
+        </w:rPr>
+        <w:t xml:space="preserve">Shotokan Karate </w:t>
+      </w:r>
+      <w:r>
+        <w:rPr>
+          <w:rFonts w:asciiTheme="majorHAnsi" w:hAnsiTheme="majorHAnsi"/>
+        </w:rPr>
+        <w:tab/>
+      </w:r>
+      <w:r>
+        <w:rPr>
+          <w:rFonts w:asciiTheme="majorHAnsi" w:hAnsiTheme="majorHAnsi"/>
+        </w:rPr>
+        <w:tab/>
+      </w:r>
+    </w:p>
+    <w:p>
+      <w:pPr>
+        <w:rPr>
+          <w:rFonts w:asciiTheme="majorHAnsi" w:hAnsiTheme="majorHAnsi"/>
+        </w:rPr>
+      </w:pPr>
+      <w:r>
+        <w:rPr>
+          <w:rFonts w:asciiTheme="majorHAnsi" w:hAnsiTheme="majorHAnsi"/>
+        </w:rPr>
+        <w:t xml:space="preserve">I have </w:t>
+      </w:r>
+      <w:r>
+        <w:rPr>
+          <w:rFonts w:asciiTheme="majorHAnsi" w:hAnsiTheme="majorHAnsi"/>
+        </w:rPr>
+        <w:t>done</w:t>
+      </w:r>
+      <w:r>
+        <w:rPr>
+          <w:rFonts w:asciiTheme="majorHAnsi" w:hAnsiTheme="majorHAnsi"/>
+        </w:rPr>
+        <w:t xml:space="preserve"> karate for over </w:t>
+      </w:r>
+      <w:r>
+        <w:rPr>
+          <w:rFonts w:asciiTheme="majorHAnsi" w:hAnsiTheme="majorHAnsi"/>
+        </w:rPr>
+        <w:t>8</w:t>
+      </w:r>
+      <w:r>
+        <w:rPr>
+          <w:rFonts w:asciiTheme="majorHAnsi" w:hAnsiTheme="majorHAnsi"/>
+        </w:rPr>
+        <w:t xml:space="preserve"> years and have reached the grade o</w:t>
+      </w:r>
+      <w:r>
+        <w:rPr>
+          <w:rFonts w:asciiTheme="majorHAnsi" w:hAnsiTheme="majorHAnsi"/>
+        </w:rPr>
+        <w:t>f</w:t>
+      </w:r>
+      <w:r>
+        <w:rPr>
+          <w:rFonts w:asciiTheme="majorHAnsi" w:hAnsiTheme="majorHAnsi"/>
         </w:rPr>
         <w:t xml:space="preserve"> </w:t>
       </w:r>
-      <w:r>
-        <w:rPr>
-          <w:rFonts w:asciiTheme="majorHAnsi" w:hAnsiTheme="majorHAnsi"/>
-          <w:b/>
-        </w:rPr>
-        <w:t>-</w:t>
-      </w:r>
-    </w:p>
-    <w:p>
-      <w:pPr>
-        <w:rPr>
-          <w:rFonts w:asciiTheme="majorHAnsi" w:hAnsiTheme="majorHAnsi"/>
-          <w:b/>
-        </w:rPr>
-      </w:pPr>
-      <w:r>
-        <w:rPr>
-          <w:rFonts w:asciiTheme="majorHAnsi" w:hAnsiTheme="majorHAnsi"/>
-          <w:b/>
-        </w:rPr>
-        <w:t>Assisting</w:t>
-      </w:r>
-      <w:r>
-        <w:rPr>
-          <w:rFonts w:asciiTheme="majorHAnsi" w:hAnsiTheme="majorHAnsi"/>
-          <w:b/>
-        </w:rPr>
-        <w:t xml:space="preserve"> in Level 4 module Programming and Mathematics</w:t>
-      </w:r>
-      <w:r>
-        <w:rPr>
-          <w:rFonts w:asciiTheme="majorHAnsi" w:hAnsiTheme="majorHAnsi"/>
-        </w:rPr>
-        <w:tab/>
-      </w:r>
-      <w:r>
-        <w:rPr>
-          <w:rFonts w:asciiTheme="majorHAnsi" w:hAnsiTheme="majorHAnsi"/>
-        </w:rPr>
-        <w:tab/>
-      </w:r>
-      <w:r>
-        <w:rPr>
-          <w:rFonts w:asciiTheme="majorHAnsi" w:hAnsiTheme="majorHAnsi"/>
-        </w:rPr>
-        <w:tab/>
-      </w:r>
-      <w:r>
-        <w:rPr>
-          <w:rFonts w:asciiTheme="majorHAnsi" w:hAnsiTheme="majorHAnsi"/>
-        </w:rPr>
-        <w:t xml:space="preserve">2018 </w:t>
-      </w:r>
-      <w:r>
-        <w:rPr>
-          <w:rFonts w:asciiTheme="majorHAnsi" w:hAnsiTheme="majorHAnsi"/>
-        </w:rPr>
-        <w:t xml:space="preserve">- </w:t>
-      </w:r>
-      <w:r>
-        <w:rPr>
-          <w:rFonts w:asciiTheme="majorHAnsi" w:hAnsiTheme="majorHAnsi"/>
-        </w:rPr>
-        <w:t>2019</w:t>
-      </w:r>
-    </w:p>
-    <w:p>
-      <w:pPr>
-        <w:rPr>
-          <w:rFonts w:asciiTheme="majorHAnsi" w:hAnsiTheme="majorHAnsi"/>
-        </w:rPr>
-      </w:pPr>
-      <w:r>
-        <w:rPr>
-          <w:rFonts w:asciiTheme="majorHAnsi" w:hAnsiTheme="majorHAnsi"/>
-        </w:rPr>
-        <w:t>My key responsibilities</w:t>
-      </w:r>
-      <w:r>
-        <w:rPr>
-          <w:rFonts w:asciiTheme="majorHAnsi" w:hAnsiTheme="majorHAnsi"/>
-        </w:rPr>
-        <w:t xml:space="preserve"> </w:t>
-      </w:r>
-      <w:r>
-        <w:rPr>
-          <w:rFonts w:asciiTheme="majorHAnsi" w:hAnsiTheme="majorHAnsi"/>
-        </w:rPr>
-        <w:t>in</w:t>
-      </w:r>
-      <w:r>
-        <w:rPr>
-          <w:rFonts w:asciiTheme="majorHAnsi" w:hAnsiTheme="majorHAnsi"/>
-        </w:rPr>
-        <w:t xml:space="preserve"> this role include</w:t>
-      </w:r>
-      <w:r>
-        <w:rPr>
-          <w:rFonts w:asciiTheme="majorHAnsi" w:hAnsiTheme="majorHAnsi"/>
-        </w:rPr>
-        <w:t>d</w:t>
-      </w:r>
-      <w:r>
-        <w:rPr>
-          <w:rFonts w:asciiTheme="majorHAnsi" w:hAnsiTheme="majorHAnsi"/>
-        </w:rPr>
-        <w:t xml:space="preserve"> assisting students in their </w:t>
-      </w:r>
-      <w:r>
-        <w:rPr>
-          <w:rFonts w:asciiTheme="majorHAnsi" w:hAnsiTheme="majorHAnsi"/>
-        </w:rPr>
-        <w:t>assessed</w:t>
-      </w:r>
-      <w:r>
-        <w:rPr>
-          <w:rFonts w:asciiTheme="majorHAnsi" w:hAnsiTheme="majorHAnsi"/>
-        </w:rPr>
-        <w:t xml:space="preserve"> tutorials and module projects</w:t>
-      </w:r>
-      <w:r>
-        <w:rPr>
-          <w:rFonts w:asciiTheme="majorHAnsi" w:hAnsiTheme="majorHAnsi"/>
-        </w:rPr>
-        <w:t xml:space="preserve"> in C++</w:t>
-      </w:r>
-      <w:r>
-        <w:rPr>
-          <w:rFonts w:asciiTheme="majorHAnsi" w:hAnsiTheme="majorHAnsi"/>
-        </w:rPr>
-        <w:t>. I communicate</w:t>
-      </w:r>
-      <w:r>
-        <w:rPr>
-          <w:rFonts w:asciiTheme="majorHAnsi" w:hAnsiTheme="majorHAnsi"/>
-        </w:rPr>
-        <w:t>e</w:t>
-      </w:r>
-      <w:r>
-        <w:rPr>
-          <w:rFonts w:asciiTheme="majorHAnsi" w:hAnsiTheme="majorHAnsi"/>
-        </w:rPr>
-        <w:t xml:space="preserve"> concisely </w:t>
-      </w:r>
-      <w:r>
-        <w:rPr>
-          <w:rFonts w:asciiTheme="majorHAnsi" w:hAnsiTheme="majorHAnsi"/>
-        </w:rPr>
-        <w:t xml:space="preserve">towards the students, so they </w:t>
-      </w:r>
-      <w:r>
-        <w:rPr>
-          <w:rFonts w:asciiTheme="majorHAnsi" w:hAnsiTheme="majorHAnsi"/>
-        </w:rPr>
-        <w:t>were</w:t>
-      </w:r>
-      <w:r>
-        <w:rPr>
-          <w:rFonts w:asciiTheme="majorHAnsi" w:hAnsiTheme="majorHAnsi"/>
-        </w:rPr>
-        <w:t xml:space="preserve"> able to understand what the code is doing and offer help and advice when requested or needed.</w:t>
-      </w:r>
-    </w:p>
-    <w:p>
-      <w:pPr>
-        <w:rPr>
-          <w:rFonts w:asciiTheme="majorHAnsi" w:hAnsiTheme="majorHAnsi"/>
-          <w:b/>
-        </w:rPr>
-      </w:pPr>
-      <w:r>
-        <w:rPr>
-          <w:rFonts w:asciiTheme="majorHAnsi" w:hAnsiTheme="majorHAnsi"/>
-          <w:b/>
-        </w:rPr>
-        <w:t>Brain’s Eden – C</w:t>
-      </w:r>
-      <w:r>
-        <w:rPr>
-          <w:rFonts w:asciiTheme="majorHAnsi" w:hAnsiTheme="majorHAnsi"/>
-          <w:b/>
-        </w:rPr>
-        <w:t>ompeted</w:t>
-      </w:r>
-      <w:r>
-        <w:rPr>
-          <w:rFonts w:asciiTheme="majorHAnsi" w:hAnsiTheme="majorHAnsi"/>
-        </w:rPr>
-        <w:t xml:space="preserve"> </w:t>
-      </w:r>
-      <w:r>
-        <w:rPr>
-          <w:rFonts w:asciiTheme="majorHAnsi" w:hAnsiTheme="majorHAnsi"/>
-          <w:b/>
-        </w:rPr>
-        <w:t>in Brain’s Eden Games Jam</w:t>
-      </w:r>
-      <w:r>
-        <w:rPr>
-          <w:rFonts w:asciiTheme="majorHAnsi" w:hAnsiTheme="majorHAnsi"/>
-          <w:b/>
-        </w:rPr>
-        <w:tab/>
-      </w:r>
-      <w:r>
-        <w:rPr>
-          <w:rFonts w:asciiTheme="majorHAnsi" w:hAnsiTheme="majorHAnsi"/>
-          <w:b/>
-        </w:rPr>
-        <w:tab/>
-      </w:r>
-      <w:r>
-        <w:rPr>
-          <w:rFonts w:asciiTheme="majorHAnsi" w:hAnsiTheme="majorHAnsi"/>
-          <w:b/>
-        </w:rPr>
-        <w:tab/>
-      </w:r>
-      <w:r>
-        <w:rPr>
-          <w:rFonts w:asciiTheme="majorHAnsi" w:hAnsiTheme="majorHAnsi"/>
-          <w:b/>
-        </w:rPr>
-        <w:tab/>
-      </w:r>
-      <w:r>
-        <w:rPr>
-          <w:rFonts w:asciiTheme="majorHAnsi" w:hAnsiTheme="majorHAnsi"/>
-        </w:rPr>
-        <w:t>2018 &amp; 2019</w:t>
-      </w:r>
-    </w:p>
-    <w:p>
-      <w:pPr>
-        <w:rPr>
-          <w:rFonts w:asciiTheme="majorHAnsi" w:hAnsiTheme="majorHAnsi"/>
-        </w:rPr>
-      </w:pPr>
-      <w:r>
-        <w:rPr>
-          <w:rFonts w:asciiTheme="majorHAnsi" w:hAnsiTheme="majorHAnsi"/>
-        </w:rPr>
-        <w:t>I partook in Brain’s Eden 2018</w:t>
-      </w:r>
-      <w:r>
-        <w:rPr>
-          <w:rFonts w:asciiTheme="majorHAnsi" w:hAnsiTheme="majorHAnsi"/>
-        </w:rPr>
-        <w:t xml:space="preserve"> &amp; 2019 </w:t>
-      </w:r>
-      <w:r>
-        <w:rPr>
-          <w:rFonts w:asciiTheme="majorHAnsi" w:hAnsiTheme="majorHAnsi"/>
-        </w:rPr>
-        <w:t>where I was in a team of 5 using the Unreal Game Engine</w:t>
-      </w:r>
-      <w:r>
-        <w:rPr>
-          <w:rFonts w:asciiTheme="majorHAnsi" w:hAnsiTheme="majorHAnsi"/>
-        </w:rPr>
-        <w:t>/Unity</w:t>
-      </w:r>
-      <w:r>
-        <w:rPr>
-          <w:rFonts w:asciiTheme="majorHAnsi" w:hAnsiTheme="majorHAnsi"/>
-        </w:rPr>
-        <w:t xml:space="preserve">. I learnt the importance of cutting features and regular small meetings to keep track of the </w:t>
-      </w:r>
-      <w:r>
-        <w:rPr>
-          <w:rFonts w:asciiTheme="majorHAnsi" w:hAnsiTheme="majorHAnsi"/>
-        </w:rPr>
-        <w:t>development of the project</w:t>
-      </w:r>
-      <w:r>
-        <w:rPr>
-          <w:rFonts w:asciiTheme="majorHAnsi" w:hAnsiTheme="majorHAnsi"/>
-        </w:rPr>
-        <w:t xml:space="preserve"> as well as consistent play testing to ensure the game was enjoyable to play</w:t>
-      </w:r>
-      <w:r>
-        <w:rPr>
-          <w:rFonts w:asciiTheme="majorHAnsi" w:hAnsiTheme="majorHAnsi"/>
-        </w:rPr>
-        <w:t xml:space="preserve">. </w:t>
-      </w:r>
-    </w:p>
-    <w:p>
-      <w:pPr>
-        <w:rPr>
-          <w:rFonts w:asciiTheme="majorHAnsi" w:hAnsiTheme="majorHAnsi"/>
-        </w:rPr>
-      </w:pPr>
-    </w:p>
-    <w:p>
-      <w:pPr>
-        <w:rPr>
-          <w:rFonts w:asciiTheme="majorHAnsi" w:hAnsiTheme="majorHAnsi"/>
-          <w:b/>
-          <w:sz w:val="32"/>
-        </w:rPr>
-      </w:pPr>
-      <w:r>
-        <w:rPr>
-          <w:rFonts w:asciiTheme="majorHAnsi" w:hAnsiTheme="majorHAnsi"/>
-          <w:b/>
-          <w:sz w:val="32"/>
-        </w:rPr>
-        <w:t>Additional</w:t>
-      </w:r>
-      <w:r>
-        <w:rPr>
-          <w:rFonts w:asciiTheme="majorHAnsi" w:hAnsiTheme="majorHAnsi"/>
-          <w:b/>
-          <w:sz w:val="32"/>
-        </w:rPr>
-        <w:t xml:space="preserve"> </w:t>
-      </w:r>
-      <w:r>
-        <w:rPr>
-          <w:rFonts w:asciiTheme="majorHAnsi" w:hAnsiTheme="majorHAnsi"/>
-          <w:b/>
-          <w:sz w:val="32"/>
-        </w:rPr>
-        <w:t>E</w:t>
-      </w:r>
-      <w:r>
-        <w:rPr>
-          <w:rFonts w:asciiTheme="majorHAnsi" w:hAnsiTheme="majorHAnsi"/>
-          <w:b/>
-          <w:sz w:val="32"/>
-        </w:rPr>
-        <w:t>xperience</w:t>
-      </w:r>
-    </w:p>
-    <w:p>
-      <w:pPr>
-        <w:rPr>
-          <w:rFonts w:asciiTheme="majorHAnsi" w:hAnsiTheme="majorHAnsi"/>
-          <w:b/>
-        </w:rPr>
-      </w:pPr>
-      <w:r>
-        <w:rPr>
-          <w:rFonts w:asciiTheme="majorHAnsi" w:hAnsiTheme="majorHAnsi"/>
-          <w:b/>
-        </w:rPr>
-        <w:t>University of Gloucestershire – Open/Applicant Day Helper</w:t>
-      </w:r>
-      <w:r>
-        <w:rPr>
-          <w:rFonts w:asciiTheme="majorHAnsi" w:hAnsiTheme="majorHAnsi"/>
-        </w:rPr>
-        <w:tab/>
-      </w:r>
-      <w:r>
-        <w:rPr>
-          <w:rFonts w:asciiTheme="majorHAnsi" w:hAnsiTheme="majorHAnsi"/>
-        </w:rPr>
-        <w:tab/>
-      </w:r>
-      <w:r>
-        <w:rPr>
-          <w:rFonts w:asciiTheme="majorHAnsi" w:hAnsiTheme="majorHAnsi"/>
-        </w:rPr>
-        <w:tab/>
-      </w:r>
-      <w:r>
-        <w:rPr>
-          <w:rFonts w:asciiTheme="majorHAnsi" w:hAnsiTheme="majorHAnsi"/>
-        </w:rPr>
-        <w:t>2017 – 2019</w:t>
-      </w:r>
-    </w:p>
-    <w:p>
-      <w:pPr>
-        <w:rPr>
-          <w:rFonts w:asciiTheme="majorHAnsi" w:hAnsiTheme="majorHAnsi"/>
-        </w:rPr>
-      </w:pPr>
-      <w:r>
-        <w:rPr>
-          <w:rFonts w:asciiTheme="majorHAnsi" w:hAnsiTheme="majorHAnsi"/>
-        </w:rPr>
-        <w:t xml:space="preserve">In this role I </w:t>
-      </w:r>
-      <w:r>
-        <w:rPr>
-          <w:rFonts w:asciiTheme="majorHAnsi" w:hAnsiTheme="majorHAnsi"/>
-        </w:rPr>
-        <w:t>w</w:t>
-      </w:r>
-      <w:r>
-        <w:rPr>
-          <w:rFonts w:asciiTheme="majorHAnsi" w:hAnsiTheme="majorHAnsi"/>
-        </w:rPr>
-        <w:t>as tasked with helping applicants who participated in open</w:t>
-      </w:r>
-      <w:r>
-        <w:rPr>
-          <w:rFonts w:asciiTheme="majorHAnsi" w:hAnsiTheme="majorHAnsi"/>
-        </w:rPr>
-        <w:t>/applicant</w:t>
-      </w:r>
-      <w:r>
-        <w:rPr>
-          <w:rFonts w:asciiTheme="majorHAnsi" w:hAnsiTheme="majorHAnsi"/>
-        </w:rPr>
-        <w:t xml:space="preserve"> day activities. The activities included creating Pong within C++ and JavaScript. I have improved my communication skills be doing this as I was talking to new people every open/applicant day.</w:t>
-      </w:r>
-    </w:p>
-    <w:p>
-      <w:pPr>
-        <w:rPr>
-          <w:rFonts w:asciiTheme="majorHAnsi" w:hAnsiTheme="majorHAnsi"/>
-        </w:rPr>
-      </w:pPr>
-      <w:r>
-        <w:rPr>
-          <w:rFonts w:asciiTheme="majorHAnsi" w:hAnsiTheme="majorHAnsi"/>
-          <w:b/>
-        </w:rPr>
-        <w:t>Homebase</w:t>
-      </w:r>
-      <w:r>
-        <w:rPr>
-          <w:rFonts w:asciiTheme="majorHAnsi" w:hAnsiTheme="majorHAnsi"/>
-          <w:b/>
-        </w:rPr>
-        <w:t xml:space="preserve"> - Part time member of the replenishment team</w:t>
-      </w:r>
-      <w:r>
-        <w:rPr>
-          <w:rFonts w:asciiTheme="majorHAnsi" w:hAnsiTheme="majorHAnsi"/>
-        </w:rPr>
-        <w:tab/>
-      </w:r>
-      <w:r>
-        <w:rPr>
-          <w:rFonts w:asciiTheme="majorHAnsi" w:hAnsiTheme="majorHAnsi"/>
-        </w:rPr>
-        <w:tab/>
-      </w:r>
-      <w:r>
-        <w:rPr>
-          <w:rFonts w:asciiTheme="majorHAnsi" w:hAnsiTheme="majorHAnsi"/>
-        </w:rPr>
-        <w:tab/>
-      </w:r>
-      <w:r>
-        <w:rPr>
-          <w:rFonts w:asciiTheme="majorHAnsi" w:hAnsiTheme="majorHAnsi"/>
-        </w:rPr>
-        <w:t>2013 – 2015</w:t>
-      </w:r>
-    </w:p>
-    <w:p>
-      <w:pPr>
-        <w:rPr>
-          <w:rFonts w:asciiTheme="majorHAnsi" w:hAnsiTheme="majorHAnsi"/>
-        </w:rPr>
-      </w:pPr>
-      <w:r>
-        <w:rPr>
-          <w:rFonts w:asciiTheme="majorHAnsi" w:hAnsiTheme="majorHAnsi"/>
-          <w:b/>
-        </w:rPr>
-        <w:t xml:space="preserve">Low and </w:t>
-      </w:r>
-      <w:r>
-        <w:rPr>
-          <w:rFonts w:asciiTheme="majorHAnsi" w:hAnsiTheme="majorHAnsi"/>
-          <w:b/>
-        </w:rPr>
-        <w:t>Oliver</w:t>
-      </w:r>
-      <w:r>
-        <w:rPr>
-          <w:rFonts w:asciiTheme="majorHAnsi" w:hAnsiTheme="majorHAnsi"/>
-          <w:b/>
-        </w:rPr>
-        <w:t xml:space="preserve"> </w:t>
-      </w:r>
-      <w:r>
-        <w:rPr>
-          <w:rFonts w:asciiTheme="majorHAnsi" w:hAnsiTheme="majorHAnsi"/>
-          <w:b/>
-        </w:rPr>
-        <w:t>– Shadowing an Electrician</w:t>
-      </w:r>
-      <w:r>
-        <w:rPr>
-          <w:rFonts w:asciiTheme="majorHAnsi" w:hAnsiTheme="majorHAnsi"/>
-        </w:rPr>
-        <w:tab/>
-      </w:r>
-      <w:r>
-        <w:rPr>
-          <w:rFonts w:asciiTheme="majorHAnsi" w:hAnsiTheme="majorHAnsi"/>
-        </w:rPr>
-        <w:tab/>
-      </w:r>
-      <w:r>
-        <w:rPr>
-          <w:rFonts w:asciiTheme="majorHAnsi" w:hAnsiTheme="majorHAnsi"/>
-        </w:rPr>
-        <w:tab/>
-      </w:r>
-      <w:r>
-        <w:rPr>
-          <w:rFonts w:asciiTheme="majorHAnsi" w:hAnsiTheme="majorHAnsi"/>
-        </w:rPr>
-        <w:tab/>
-      </w:r>
-      <w:r>
-        <w:rPr>
-          <w:rFonts w:asciiTheme="majorHAnsi" w:hAnsiTheme="majorHAnsi"/>
-        </w:rPr>
-        <w:tab/>
-      </w:r>
-      <w:r>
-        <w:rPr>
-          <w:rFonts w:asciiTheme="majorHAnsi" w:hAnsiTheme="majorHAnsi"/>
-        </w:rPr>
-        <w:t>2010 – 2010</w:t>
-      </w:r>
-    </w:p>
-    <w:p>
-      <w:pPr>
-        <w:rPr>
-          <w:rFonts w:asciiTheme="majorHAnsi" w:hAnsiTheme="majorHAnsi"/>
-        </w:rPr>
-      </w:pPr>
-    </w:p>
-    <w:p>
-      <w:pPr>
-        <w:rPr>
-          <w:rFonts w:asciiTheme="majorHAnsi" w:hAnsiTheme="majorHAnsi"/>
-        </w:rPr>
-      </w:pPr>
-      <w:r>
-        <w:rPr>
-          <w:rFonts w:asciiTheme="majorHAnsi" w:hAnsiTheme="majorHAnsi"/>
-          <w:b/>
-          <w:sz w:val="32"/>
-        </w:rPr>
-        <w:t>Hobbies/Interests</w:t>
-      </w:r>
-    </w:p>
-    <w:p>
-      <w:pPr>
-        <w:rPr>
-          <w:rFonts w:asciiTheme="majorHAnsi" w:hAnsiTheme="majorHAnsi"/>
-          <w:b/>
-        </w:rPr>
-      </w:pPr>
-      <w:r>
-        <w:rPr>
-          <w:rFonts w:asciiTheme="majorHAnsi" w:hAnsiTheme="majorHAnsi"/>
-          <w:b/>
-        </w:rPr>
-        <w:t xml:space="preserve">Shotokan Karate </w:t>
-      </w:r>
-      <w:r>
-        <w:rPr>
-          <w:rFonts w:asciiTheme="majorHAnsi" w:hAnsiTheme="majorHAnsi"/>
-        </w:rPr>
-        <w:tab/>
-      </w:r>
-      <w:r>
-        <w:rPr>
-          <w:rFonts w:asciiTheme="majorHAnsi" w:hAnsiTheme="majorHAnsi"/>
-        </w:rPr>
-        <w:tab/>
-      </w:r>
-    </w:p>
-    <w:p>
-      <w:pPr>
-        <w:rPr>
-          <w:rFonts w:asciiTheme="majorHAnsi" w:hAnsiTheme="majorHAnsi"/>
-        </w:rPr>
-      </w:pPr>
-      <w:r>
-        <w:rPr>
-          <w:rFonts w:asciiTheme="majorHAnsi" w:hAnsiTheme="majorHAnsi"/>
-        </w:rPr>
-        <w:t xml:space="preserve">I have </w:t>
-      </w:r>
-      <w:r>
-        <w:rPr>
-          <w:rFonts w:asciiTheme="majorHAnsi" w:hAnsiTheme="majorHAnsi"/>
-        </w:rPr>
-        <w:t>done</w:t>
-      </w:r>
-      <w:r>
-        <w:rPr>
-          <w:rFonts w:asciiTheme="majorHAnsi" w:hAnsiTheme="majorHAnsi"/>
-        </w:rPr>
-        <w:t xml:space="preserve"> karate for over </w:t>
-      </w:r>
-      <w:r>
-        <w:rPr>
-          <w:rFonts w:asciiTheme="majorHAnsi" w:hAnsiTheme="majorHAnsi"/>
-        </w:rPr>
-        <w:t>8</w:t>
-      </w:r>
-      <w:r>
-        <w:rPr>
-          <w:rFonts w:asciiTheme="majorHAnsi" w:hAnsiTheme="majorHAnsi"/>
-        </w:rPr>
-        <w:t xml:space="preserve"> years and have reached the grade o</w:t>
-      </w:r>
-      <w:r>
-        <w:rPr>
-          <w:rFonts w:asciiTheme="majorHAnsi" w:hAnsiTheme="majorHAnsi"/>
-        </w:rPr>
-        <w:t>f</w:t>
-      </w:r>
-      <w:r>
-        <w:rPr>
-          <w:rFonts w:asciiTheme="majorHAnsi" w:hAnsiTheme="majorHAnsi"/>
-        </w:rPr>
-        <w:t xml:space="preserve"> Nidan (2</w:t>
+      <w:proofErr w:type="spellStart"/>
+      <w:r>
+        <w:rPr>
+          <w:rFonts w:asciiTheme="majorHAnsi" w:hAnsiTheme="majorHAnsi"/>
+        </w:rPr>
+        <w:t>Nidan</w:t>
+      </w:r>
+      <w:proofErr w:type="spellEnd"/>
+      <w:r>
+        <w:rPr>
+          <w:rFonts w:asciiTheme="majorHAnsi" w:hAnsiTheme="majorHAnsi"/>
+        </w:rPr>
+        <w:t xml:space="preserve"> (2</w:t>
       </w:r>
       <w:r>
         <w:rPr>

</xml_diff>